<commit_message>
Update Test Plan with Testing Workflow
</commit_message>
<xml_diff>
--- a/testing/Test Plan.docx
+++ b/testing/Test Plan.docx
@@ -1,6 +1,6 @@
 
 <file path=word/document.xml><?xml version="1.0" encoding="utf-8"?>
-<w:document xmlns:wpc="http://schemas.microsoft.com/office/word/2010/wordprocessingCanvas" xmlns:cx="http://schemas.microsoft.com/office/drawing/2014/chartex" xmlns:cx1="http://schemas.microsoft.com/office/drawing/2015/9/8/chartex" xmlns:cx2="http://schemas.microsoft.com/office/drawing/2015/10/21/chartex" xmlns:mc="http://schemas.openxmlformats.org/markup-compatibility/2006" xmlns:o="urn:schemas-microsoft-com:office:office" xmlns:r="http://schemas.openxmlformats.org/officeDocument/2006/relationships" xmlns:m="http://schemas.openxmlformats.org/officeDocument/2006/math" xmlns:v="urn:schemas-microsoft-com:vml" xmlns:wp14="http://schemas.microsoft.com/office/word/2010/wordprocessingDrawing" xmlns:wp="http://schemas.openxmlformats.org/drawingml/2006/wordprocessingDrawing" xmlns:w10="urn:schemas-microsoft-com:office:word" xmlns:w="http://schemas.openxmlformats.org/wordprocessingml/2006/main" xmlns:w14="http://schemas.microsoft.com/office/word/2010/wordml" xmlns:w15="http://schemas.microsoft.com/office/word/2012/wordml" xmlns:w16se="http://schemas.microsoft.com/office/word/2015/wordml/symex" xmlns:wpg="http://schemas.microsoft.com/office/word/2010/wordprocessingGroup" xmlns:wpi="http://schemas.microsoft.com/office/word/2010/wordprocessingInk" xmlns:wne="http://schemas.microsoft.com/office/word/2006/wordml" xmlns:wps="http://schemas.microsoft.com/office/word/2010/wordprocessingShape" mc:Ignorable="w14 w15 w16se wp14">
+<w:document xmlns:wpc="http://schemas.microsoft.com/office/word/2010/wordprocessingCanvas" xmlns:cx="http://schemas.microsoft.com/office/drawing/2014/chartex" xmlns:cx1="http://schemas.microsoft.com/office/drawing/2015/9/8/chartex" xmlns:mc="http://schemas.openxmlformats.org/markup-compatibility/2006" xmlns:o="urn:schemas-microsoft-com:office:office" xmlns:r="http://schemas.openxmlformats.org/officeDocument/2006/relationships" xmlns:m="http://schemas.openxmlformats.org/officeDocument/2006/math" xmlns:v="urn:schemas-microsoft-com:vml" xmlns:wp14="http://schemas.microsoft.com/office/word/2010/wordprocessingDrawing" xmlns:wp="http://schemas.openxmlformats.org/drawingml/2006/wordprocessingDrawing" xmlns:w10="urn:schemas-microsoft-com:office:word" xmlns:w="http://schemas.openxmlformats.org/wordprocessingml/2006/main" xmlns:w14="http://schemas.microsoft.com/office/word/2010/wordml" xmlns:w15="http://schemas.microsoft.com/office/word/2012/wordml" xmlns:w16se="http://schemas.microsoft.com/office/word/2015/wordml/symex" xmlns:wpg="http://schemas.microsoft.com/office/word/2010/wordprocessingGroup" xmlns:wpi="http://schemas.microsoft.com/office/word/2010/wordprocessingInk" xmlns:wne="http://schemas.microsoft.com/office/word/2006/wordml" xmlns:wps="http://schemas.microsoft.com/office/word/2010/wordprocessingShape" mc:Ignorable="w14 w15 w16se wp14">
   <w:body>
     <w:p>
       <w:pPr>
@@ -8680,8 +8680,6 @@
               </w:rPr>
               <w:br/>
             </w:r>
-            <w:bookmarkStart w:id="35" w:name="_GoBack"/>
-            <w:bookmarkEnd w:id="35"/>
           </w:p>
         </w:tc>
       </w:tr>
@@ -8753,58 +8751,117 @@
     <w:p>
       <w:pPr>
         <w:pStyle w:val="berschrift1"/>
+        <w:numPr>
+          <w:ilvl w:val="0"/>
+          <w:numId w:val="0"/>
+        </w:numPr>
       </w:pPr>
-      <w:bookmarkStart w:id="36" w:name="_Toc451772201"/>
-      <w:r>
+      <w:bookmarkStart w:id="35" w:name="_Toc451772201"/>
+    </w:p>
+    <w:p/>
+    <w:p>
+      <w:r>
+        <w:br/>
+      </w:r>
+    </w:p>
+    <w:p>
+      <w:pPr>
+        <w:spacing w:line="240" w:lineRule="auto"/>
+      </w:pPr>
+      <w:r>
+        <w:br w:type="page"/>
+      </w:r>
+    </w:p>
+    <w:p>
+      <w:pPr>
+        <w:pStyle w:val="berschrift1"/>
+      </w:pPr>
+      <w:r>
+        <w:lastRenderedPageBreak/>
         <w:t>Entry and Exit Criteria</w:t>
       </w:r>
-      <w:bookmarkEnd w:id="36"/>
+      <w:bookmarkEnd w:id="35"/>
     </w:p>
     <w:p>
       <w:pPr>
         <w:pStyle w:val="berschrift2"/>
       </w:pPr>
-      <w:bookmarkStart w:id="37" w:name="_Toc451772202"/>
+      <w:bookmarkStart w:id="36" w:name="_Toc451772202"/>
       <w:r>
         <w:t>Test Plan</w:t>
       </w:r>
-      <w:bookmarkEnd w:id="37"/>
+      <w:bookmarkEnd w:id="36"/>
     </w:p>
     <w:p>
       <w:pPr>
         <w:pStyle w:val="berschrift3"/>
       </w:pPr>
-      <w:bookmarkStart w:id="38" w:name="_Toc451772203"/>
+      <w:bookmarkStart w:id="37" w:name="_Toc451772203"/>
       <w:r>
         <w:t>Test Plan Entry Criteria</w:t>
+      </w:r>
+      <w:bookmarkEnd w:id="37"/>
+    </w:p>
+    <w:p>
+      <w:pPr>
+        <w:pStyle w:val="InfoBlue"/>
+        <w:ind w:left="0"/>
+        <w:rPr>
+          <w:i w:val="0"/>
+          <w:color w:val="auto"/>
+        </w:rPr>
+      </w:pPr>
+      <w:r>
+        <w:tab/>
+      </w:r>
+      <w:r>
+        <w:rPr>
+          <w:i w:val="0"/>
+          <w:color w:val="auto"/>
+        </w:rPr>
+        <w:t>The entry of the Test Plan is to take immediately after the first version.</w:t>
+      </w:r>
+    </w:p>
+    <w:p>
+      <w:pPr>
+        <w:pStyle w:val="berschrift3"/>
+      </w:pPr>
+      <w:bookmarkStart w:id="38" w:name="_Toc451772204"/>
+      <w:r>
+        <w:t>Test Plan Exit Criteria</w:t>
       </w:r>
       <w:bookmarkEnd w:id="38"/>
     </w:p>
     <w:p>
       <w:pPr>
         <w:pStyle w:val="InfoBlue"/>
+        <w:ind w:left="0"/>
+        <w:rPr>
+          <w:i w:val="0"/>
+          <w:color w:val="auto"/>
+        </w:rPr>
       </w:pPr>
       <w:r>
-        <w:t xml:space="preserve">[Specify the criteria that will be used to determine whether the execution of the </w:t>
-      </w:r>
-      <w:r>
-        <w:rPr>
-          <w:b/>
-          <w:bCs/>
-        </w:rPr>
-        <w:t>Test Plan</w:t>
-      </w:r>
-      <w:r>
-        <w:t xml:space="preserve"> can begin.]</w:t>
+        <w:tab/>
+      </w:r>
+      <w:r>
+        <w:rPr>
+          <w:i w:val="0"/>
+          <w:color w:val="auto"/>
+        </w:rPr>
+        <w:t>The Test Plan is completed once all tests have been successfully completed.</w:t>
       </w:r>
     </w:p>
     <w:p>
       <w:pPr>
         <w:pStyle w:val="berschrift3"/>
       </w:pPr>
-      <w:bookmarkStart w:id="39" w:name="_Toc451772204"/>
-      <w:r>
-        <w:t>Test Plan Exit Criteria</w:t>
+      <w:r>
+        <w:t xml:space="preserve"> </w:t>
+      </w:r>
+      <w:bookmarkStart w:id="39" w:name="_Toc451772205"/>
+      <w:r>
+        <w:t>Suspension and Resumption Criteria</w:t>
       </w:r>
       <w:bookmarkEnd w:id="39"/>
     </w:p>
@@ -8813,114 +8870,215 @@
         <w:pStyle w:val="InfoBlue"/>
       </w:pPr>
       <w:r>
-        <w:t xml:space="preserve"> [Specify the criteria that will be used to determine whether the execution of the </w:t>
-      </w:r>
-      <w:r>
-        <w:rPr>
-          <w:b/>
-          <w:bCs/>
-        </w:rPr>
-        <w:t>Test Plan</w:t>
-      </w:r>
-      <w:r>
-        <w:t xml:space="preserve"> is complete or that continued execution provides no further benefit.]</w:t>
-      </w:r>
-    </w:p>
-    <w:p>
-      <w:pPr>
-        <w:pStyle w:val="berschrift3"/>
-      </w:pPr>
-      <w:r>
-        <w:t xml:space="preserve"> </w:t>
-      </w:r>
-      <w:bookmarkStart w:id="40" w:name="_Toc451772205"/>
-      <w:r>
-        <w:t>Suspension and Resumption Criteria</w:t>
-      </w:r>
-      <w:bookmarkEnd w:id="40"/>
-    </w:p>
-    <w:p>
-      <w:pPr>
-        <w:pStyle w:val="InfoBlue"/>
-      </w:pPr>
-      <w:r>
-        <w:t>[Specify the criteria that will be used to determine whether testing should be prematurely suspended or ended before the plan has been completely executed, and under what criteria testing can be resumed.]</w:t>
+        <w:rPr>
+          <w:i w:val="0"/>
+          <w:color w:val="auto"/>
+        </w:rPr>
+        <w:tab/>
+      </w:r>
+      <w:r>
+        <w:rPr>
+          <w:i w:val="0"/>
+          <w:color w:val="auto"/>
+        </w:rPr>
+        <w:t xml:space="preserve">The Test Plan cannot be canceled. </w:t>
       </w:r>
     </w:p>
     <w:p>
       <w:pPr>
         <w:pStyle w:val="berschrift2"/>
       </w:pPr>
-      <w:bookmarkStart w:id="41" w:name="_Toc451772206"/>
+      <w:bookmarkStart w:id="40" w:name="_Toc451772206"/>
       <w:r>
         <w:t>Test Cycles</w:t>
+      </w:r>
+      <w:bookmarkEnd w:id="40"/>
+    </w:p>
+    <w:p>
+      <w:pPr>
+        <w:ind w:left="720"/>
+      </w:pPr>
+      <w:r>
+        <w:t>n/a</w:t>
+      </w:r>
+    </w:p>
+    <w:p>
+      <w:pPr>
+        <w:pStyle w:val="berschrift1"/>
+      </w:pPr>
+      <w:bookmarkStart w:id="41" w:name="_Toc451772210"/>
+      <w:r>
+        <w:t>Deliverables</w:t>
       </w:r>
       <w:bookmarkEnd w:id="41"/>
     </w:p>
     <w:p>
       <w:pPr>
-        <w:pStyle w:val="berschrift3"/>
+        <w:pStyle w:val="berschrift2"/>
       </w:pPr>
-      <w:bookmarkStart w:id="42" w:name="_Toc451772207"/>
-      <w:r>
-        <w:t>Test Cycle Entry Criteria</w:t>
+      <w:bookmarkStart w:id="42" w:name="_Toc451772211"/>
+      <w:r>
+        <w:t>Test Evaluation Summaries</w:t>
       </w:r>
       <w:bookmarkEnd w:id="42"/>
     </w:p>
     <w:p>
       <w:pPr>
         <w:pStyle w:val="InfoBlue"/>
+        <w:ind w:left="720"/>
+        <w:rPr>
+          <w:i w:val="0"/>
+          <w:color w:val="auto"/>
+        </w:rPr>
       </w:pPr>
       <w:r>
-        <w:t xml:space="preserve">[Specify the criteria to be used to determine whether the test effort for the next Test Cycle of this </w:t>
-      </w:r>
-      <w:r>
-        <w:rPr>
-          <w:b/>
-          <w:bCs/>
-        </w:rPr>
-        <w:t>Test Plan</w:t>
-      </w:r>
-      <w:r>
-        <w:t xml:space="preserve"> can begin.]</w:t>
+        <w:rPr>
+          <w:i w:val="0"/>
+          <w:color w:val="auto"/>
+        </w:rPr>
+        <w:tab/>
+        <w:t xml:space="preserve">Our summary of our tests are always up-to-date in Travis: </w:t>
+      </w:r>
+      <w:r>
+        <w:rPr>
+          <w:i w:val="0"/>
+          <w:color w:val="auto"/>
+        </w:rPr>
+        <w:br/>
+      </w:r>
+      <w:hyperlink r:id="rId13" w:history="1">
+        <w:r>
+          <w:rPr>
+            <w:rStyle w:val="Hyperlink"/>
+            <w:i w:val="0"/>
+          </w:rPr>
+          <w:t>https://travis-ci.org/nappydevelopment/Nappy-the-ingenious</w:t>
+        </w:r>
+      </w:hyperlink>
+      <w:r>
+        <w:rPr>
+          <w:i w:val="0"/>
+          <w:color w:val="auto"/>
+        </w:rPr>
+        <w:t xml:space="preserve">  </w:t>
       </w:r>
     </w:p>
     <w:p>
       <w:pPr>
-        <w:pStyle w:val="berschrift3"/>
+        <w:pStyle w:val="Textbody"/>
+        <w:rPr>
+          <w:i/>
+        </w:rPr>
       </w:pPr>
-      <w:bookmarkStart w:id="43" w:name="_Toc451772208"/>
-      <w:r>
-        <w:t>Test Cycle Exit Criteria</w:t>
+      <w:r>
+        <w:tab/>
+        <w:t>The summary will produce with every push on GitHub.</w:t>
+      </w:r>
+    </w:p>
+    <w:p>
+      <w:pPr>
+        <w:pStyle w:val="berschrift2"/>
+      </w:pPr>
+      <w:bookmarkStart w:id="43" w:name="_Toc451772212"/>
+      <w:r>
+        <w:t>Reporting on Test Coverage</w:t>
       </w:r>
       <w:bookmarkEnd w:id="43"/>
     </w:p>
     <w:p>
       <w:pPr>
-        <w:pStyle w:val="InfoBlue"/>
+        <w:ind w:left="720"/>
       </w:pPr>
       <w:r>
-        <w:t xml:space="preserve">[Specify the criteria that will be used to determine whether the test effort for the current Test Cycle of this </w:t>
-      </w:r>
-      <w:r>
-        <w:rPr>
-          <w:b/>
-          <w:bCs/>
-        </w:rPr>
-        <w:t>Test Plan</w:t>
-      </w:r>
-      <w:r>
-        <w:t xml:space="preserve"> is deemed sufficient.]</w:t>
+        <w:t>Test Coverage is reported in:</w:t>
       </w:r>
     </w:p>
     <w:p>
       <w:pPr>
-        <w:pStyle w:val="berschrift3"/>
+        <w:pStyle w:val="Listenabsatz"/>
+        <w:numPr>
+          <w:ilvl w:val="0"/>
+          <w:numId w:val="163"/>
+        </w:numPr>
       </w:pPr>
-      <w:bookmarkStart w:id="44" w:name="_Toc451772209"/>
-      <w:r>
-        <w:lastRenderedPageBreak/>
-        <w:t>Test Cycle Abnormal Termination</w:t>
+      <w:proofErr w:type="spellStart"/>
+      <w:r>
+        <w:t>SonarQube</w:t>
+      </w:r>
+      <w:proofErr w:type="spellEnd"/>
+      <w:r>
+        <w:t xml:space="preserve">: </w:t>
+      </w:r>
+      <w:hyperlink r:id="rId14" w:history="1">
+        <w:r>
+          <w:rPr>
+            <w:rStyle w:val="Hyperlink"/>
+          </w:rPr>
+          <w:t>http://193.196.7.25/overview?id=5235</w:t>
+        </w:r>
+      </w:hyperlink>
+      <w:r>
+        <w:t xml:space="preserve"> </w:t>
+      </w:r>
+    </w:p>
+    <w:p>
+      <w:pPr>
+        <w:pStyle w:val="Listenabsatz"/>
+        <w:numPr>
+          <w:ilvl w:val="0"/>
+          <w:numId w:val="163"/>
+        </w:numPr>
+      </w:pPr>
+      <w:r>
+        <w:t xml:space="preserve">Coveralls: </w:t>
+      </w:r>
+      <w:hyperlink r:id="rId15" w:history="1">
+        <w:r>
+          <w:rPr>
+            <w:rStyle w:val="Hyperlink"/>
+          </w:rPr>
+          <w:t>https://coveralls.io/github/nappydevelopment/Nappy-the-ingenious?branch=master</w:t>
+        </w:r>
+      </w:hyperlink>
+      <w:r>
+        <w:t xml:space="preserve"> </w:t>
+      </w:r>
+    </w:p>
+    <w:p>
+      <w:pPr>
+        <w:pStyle w:val="Listenabsatz"/>
+        <w:numPr>
+          <w:ilvl w:val="0"/>
+          <w:numId w:val="163"/>
+        </w:numPr>
+      </w:pPr>
+      <w:proofErr w:type="spellStart"/>
+      <w:r>
+        <w:t>Codacy</w:t>
+      </w:r>
+      <w:proofErr w:type="spellEnd"/>
+      <w:r>
+        <w:t xml:space="preserve">: </w:t>
+      </w:r>
+      <w:hyperlink r:id="rId16" w:history="1">
+        <w:r>
+          <w:rPr>
+            <w:rStyle w:val="Hyperlink"/>
+          </w:rPr>
+          <w:t>https://www.codacy.com/app/NappyDevelopment/Nappy-the-ingenious/dashboard</w:t>
+        </w:r>
+      </w:hyperlink>
+      <w:r>
+        <w:t xml:space="preserve"> </w:t>
+      </w:r>
+    </w:p>
+    <w:p>
+      <w:pPr>
+        <w:pStyle w:val="berschrift2"/>
+      </w:pPr>
+      <w:bookmarkStart w:id="44" w:name="_Toc451772213"/>
+      <w:r>
+        <w:t>Perceived Quality Reports</w:t>
       </w:r>
       <w:bookmarkEnd w:id="44"/>
     </w:p>
@@ -8929,425 +9087,163 @@
         <w:pStyle w:val="InfoBlue"/>
       </w:pPr>
       <w:r>
-        <w:t>[Specify the criteria that will be used to determine whether testing should be prematurely suspended or ended for the current test cycle, or whether the intended build candidate to be tested must be altered.]</w:t>
+        <w:t>[Provide a brief outline of both the form and content of the reports used to measure the perceived quality of the product, and indicate how frequently they will be produced. Give an indication about to the method and tools used to record, measure, and report on the perceived product quality. You might include some analysis of Incidents and Change Request over Test Coverage.]</w:t>
+      </w:r>
+    </w:p>
+    <w:p>
+      <w:pPr>
+        <w:pStyle w:val="berschrift2"/>
+      </w:pPr>
+      <w:bookmarkStart w:id="45" w:name="_Toc451772214"/>
+      <w:r>
+        <w:t>Incident Logs and Change Requests</w:t>
+      </w:r>
+      <w:bookmarkEnd w:id="45"/>
+    </w:p>
+    <w:p>
+      <w:pPr>
+        <w:ind w:left="720"/>
+      </w:pPr>
+      <w:r>
+        <w:t>n/a</w:t>
+      </w:r>
+    </w:p>
+    <w:p>
+      <w:pPr>
+        <w:pStyle w:val="berschrift2"/>
+      </w:pPr>
+      <w:bookmarkStart w:id="46" w:name="_Toc451772215"/>
+      <w:r>
+        <w:t>Smoke Test Suite and Supporting Test Scripts</w:t>
+      </w:r>
+      <w:bookmarkEnd w:id="46"/>
+    </w:p>
+    <w:p>
+      <w:pPr>
+        <w:ind w:left="720"/>
+      </w:pPr>
+      <w:r>
+        <w:t>n/a</w:t>
+      </w:r>
+      <w:r>
+        <w:t xml:space="preserve">  </w:t>
+      </w:r>
+    </w:p>
+    <w:p>
+      <w:pPr>
+        <w:pStyle w:val="berschrift2"/>
+      </w:pPr>
+      <w:bookmarkStart w:id="47" w:name="_Toc451772216"/>
+      <w:r>
+        <w:t>Additional Work Products</w:t>
+      </w:r>
+      <w:bookmarkEnd w:id="47"/>
+    </w:p>
+    <w:p>
+      <w:pPr>
+        <w:ind w:left="720"/>
+      </w:pPr>
+      <w:r>
+        <w:t>n/a</w:t>
+      </w:r>
+    </w:p>
+    <w:p>
+      <w:pPr>
+        <w:spacing w:line="240" w:lineRule="auto"/>
+      </w:pPr>
+      <w:r>
+        <w:br w:type="page"/>
       </w:r>
     </w:p>
     <w:p>
       <w:pPr>
         <w:pStyle w:val="berschrift1"/>
       </w:pPr>
-      <w:bookmarkStart w:id="45" w:name="_Toc451772210"/>
-      <w:r>
-        <w:t>Deliverables</w:t>
-      </w:r>
-      <w:bookmarkEnd w:id="45"/>
+      <w:bookmarkStart w:id="48" w:name="_Toc451772221"/>
+      <w:r>
+        <w:lastRenderedPageBreak/>
+        <w:t>Testing Workflow</w:t>
+      </w:r>
+      <w:bookmarkEnd w:id="48"/>
     </w:p>
     <w:p>
       <w:pPr>
-        <w:pStyle w:val="InfoBlue"/>
+        <w:jc w:val="center"/>
       </w:pPr>
       <w:r>
-        <w:t>[In this section, list the various artifacts that will be created by the test effort that are useful deliverables to the various stakeholders of the test effort. Don’t list all work products; only list those that give direct, tangible benefit to a stakeholder and those by which you want the success of the test effort to be measured.]</w:t>
-      </w:r>
+        <w:rPr>
+          <w:noProof/>
+          <w:lang w:val="de-DE" w:eastAsia="de-DE"/>
+        </w:rPr>
+        <w:drawing>
+          <wp:inline distT="0" distB="0" distL="0" distR="0">
+            <wp:extent cx="5943600" cy="4211731"/>
+            <wp:effectExtent l="0" t="0" r="0" b="0"/>
+            <wp:docPr id="1" name="Grafik 1" descr="D:\07 Dokumente\Duales Studium\Nappy-the-ingenious-docs\docs\testing\testing workflow.png"/>
+            <wp:cNvGraphicFramePr>
+              <a:graphicFrameLocks xmlns:a="http://schemas.openxmlformats.org/drawingml/2006/main" noChangeAspect="1"/>
+            </wp:cNvGraphicFramePr>
+            <a:graphic xmlns:a="http://schemas.openxmlformats.org/drawingml/2006/main">
+              <a:graphicData uri="http://schemas.openxmlformats.org/drawingml/2006/picture">
+                <pic:pic xmlns:pic="http://schemas.openxmlformats.org/drawingml/2006/picture">
+                  <pic:nvPicPr>
+                    <pic:cNvPr id="0" name="Picture 1" descr="D:\07 Dokumente\Duales Studium\Nappy-the-ingenious-docs\docs\testing\testing workflow.png"/>
+                    <pic:cNvPicPr>
+                      <a:picLocks noChangeAspect="1" noChangeArrowheads="1"/>
+                    </pic:cNvPicPr>
+                  </pic:nvPicPr>
+                  <pic:blipFill>
+                    <a:blip r:embed="rId17">
+                      <a:extLst>
+                        <a:ext uri="{28A0092B-C50C-407E-A947-70E740481C1C}">
+                          <a14:useLocalDpi xmlns:a14="http://schemas.microsoft.com/office/drawing/2010/main" val="0"/>
+                        </a:ext>
+                      </a:extLst>
+                    </a:blip>
+                    <a:srcRect/>
+                    <a:stretch>
+                      <a:fillRect/>
+                    </a:stretch>
+                  </pic:blipFill>
+                  <pic:spPr bwMode="auto">
+                    <a:xfrm>
+                      <a:off x="0" y="0"/>
+                      <a:ext cx="5943600" cy="4211731"/>
+                    </a:xfrm>
+                    <a:prstGeom prst="rect">
+                      <a:avLst/>
+                    </a:prstGeom>
+                    <a:noFill/>
+                    <a:ln>
+                      <a:noFill/>
+                    </a:ln>
+                  </pic:spPr>
+                </pic:pic>
+              </a:graphicData>
+            </a:graphic>
+          </wp:inline>
+        </w:drawing>
+      </w:r>
+    </w:p>
+    <w:p>
+      <w:pPr>
+        <w:pStyle w:val="berschrift1"/>
+      </w:pPr>
+      <w:bookmarkStart w:id="49" w:name="_Toc451772222"/>
+      <w:r>
+        <w:t>Environmental Needs</w:t>
+      </w:r>
+      <w:bookmarkEnd w:id="49"/>
     </w:p>
     <w:p>
       <w:pPr>
         <w:pStyle w:val="berschrift2"/>
       </w:pPr>
-      <w:bookmarkStart w:id="46" w:name="_Toc451772211"/>
-      <w:r>
-        <w:t>Test Evaluation Summaries</w:t>
-      </w:r>
-      <w:bookmarkEnd w:id="46"/>
-    </w:p>
-    <w:p>
-      <w:pPr>
-        <w:pStyle w:val="InfoBlue"/>
-      </w:pPr>
-      <w:r>
-        <w:t>[Provide a brief outline of both the form and content of the test evaluation summaries, and indicate how frequently they will be produced.]</w:t>
-      </w:r>
-    </w:p>
-    <w:p>
-      <w:pPr>
-        <w:pStyle w:val="berschrift2"/>
-      </w:pPr>
-      <w:bookmarkStart w:id="47" w:name="_Toc451772212"/>
-      <w:r>
-        <w:t>Reporting on Test Coverage</w:t>
-      </w:r>
-      <w:bookmarkEnd w:id="47"/>
-    </w:p>
-    <w:p>
-      <w:pPr>
-        <w:pStyle w:val="InfoBlue"/>
-      </w:pPr>
-      <w:r>
-        <w:t>[Provide a brief outline of both the form and content of the reports used to measure the extent of testing, and indicate how frequently they will be produced. Give an indication as to the method and tools used to record, measure, and report on the extent of testing.]</w:t>
-      </w:r>
-    </w:p>
-    <w:p>
-      <w:pPr>
-        <w:pStyle w:val="berschrift2"/>
-      </w:pPr>
-      <w:bookmarkStart w:id="48" w:name="_Toc451772213"/>
-      <w:r>
-        <w:t>Perceived Quality Reports</w:t>
-      </w:r>
-      <w:bookmarkEnd w:id="48"/>
-    </w:p>
-    <w:p>
-      <w:pPr>
-        <w:pStyle w:val="InfoBlue"/>
-      </w:pPr>
-      <w:r>
-        <w:t>[Provide a brief outline of both the form and content of the reports used to measure the perceived quality of the product, and indicate how frequently they will be produced. Give an indication about to the method and tools used to record, measure, and report on the perceived product quality. You might include some analysis of Incidents and Change Request over Test Coverage.]</w:t>
-      </w:r>
-    </w:p>
-    <w:p>
-      <w:pPr>
-        <w:pStyle w:val="berschrift2"/>
-      </w:pPr>
-      <w:bookmarkStart w:id="49" w:name="_Toc451772214"/>
-      <w:r>
-        <w:t>Incident Logs and Change Requests</w:t>
-      </w:r>
-      <w:bookmarkEnd w:id="49"/>
-    </w:p>
-    <w:p>
-      <w:pPr>
-        <w:pStyle w:val="InfoBlue"/>
-      </w:pPr>
-      <w:r>
-        <w:t>[Provide a brief outline of both the method and tools used to record, track, and manage test incidents, associated change requests, and their status.]</w:t>
-      </w:r>
-    </w:p>
-    <w:p>
-      <w:pPr>
-        <w:pStyle w:val="berschrift2"/>
-      </w:pPr>
-      <w:bookmarkStart w:id="50" w:name="_Toc451772215"/>
-      <w:r>
-        <w:t>Smoke Test Suite and Supporting Test Scripts</w:t>
+      <w:bookmarkStart w:id="50" w:name="_Toc451772223"/>
+      <w:r>
+        <w:t>Base System Hardware</w:t>
       </w:r>
       <w:bookmarkEnd w:id="50"/>
-    </w:p>
-    <w:p>
-      <w:pPr>
-        <w:pStyle w:val="InfoBlue"/>
-      </w:pPr>
-      <w:r>
-        <w:t xml:space="preserve">[Provide a brief outline of the test assets that will be delivered to allow ongoing regression testing of subsequent product builds to help detect regressions in the product quality.]  </w:t>
-      </w:r>
-    </w:p>
-    <w:p>
-      <w:pPr>
-        <w:pStyle w:val="berschrift2"/>
-      </w:pPr>
-      <w:bookmarkStart w:id="51" w:name="_Toc451772216"/>
-      <w:r>
-        <w:t>Additional Work Products</w:t>
-      </w:r>
-      <w:bookmarkEnd w:id="51"/>
-    </w:p>
-    <w:p>
-      <w:pPr>
-        <w:pStyle w:val="InfoBlue"/>
-      </w:pPr>
-      <w:r>
-        <w:t xml:space="preserve">[In this section, identify the work products that are optional deliverables or those that should not be used to measure or assess the successful execution of the </w:t>
-      </w:r>
-      <w:r>
-        <w:rPr>
-          <w:b/>
-          <w:bCs/>
-        </w:rPr>
-        <w:t>Test Plan</w:t>
-      </w:r>
-      <w:r>
-        <w:t>.]</w:t>
-      </w:r>
-    </w:p>
-    <w:p>
-      <w:pPr>
-        <w:pStyle w:val="berschrift3"/>
-      </w:pPr>
-      <w:bookmarkStart w:id="52" w:name="_Toc451772217"/>
-      <w:r>
-        <w:t>Detailed Test Results</w:t>
-      </w:r>
-      <w:bookmarkEnd w:id="52"/>
-    </w:p>
-    <w:p>
-      <w:pPr>
-        <w:pStyle w:val="InfoBlue"/>
-      </w:pPr>
-      <w:r>
-        <w:t>[This denotes either a collection of Microsoft Excel spreadsheets listing the results determined for each test case, or the repository of both test logs and determined results maintained by a specialized test product.]</w:t>
-      </w:r>
-    </w:p>
-    <w:p>
-      <w:pPr>
-        <w:pStyle w:val="berschrift3"/>
-      </w:pPr>
-      <w:bookmarkStart w:id="53" w:name="_Toc451772218"/>
-      <w:r>
-        <w:t>Additional Automated Functional Test Scripts</w:t>
-      </w:r>
-      <w:bookmarkEnd w:id="53"/>
-    </w:p>
-    <w:p>
-      <w:pPr>
-        <w:pStyle w:val="InfoBlue"/>
-      </w:pPr>
-      <w:r>
-        <w:t>[These will be either a collection of the source code files for automated test scripts, or the repository of both source code and compiled executables for test scripts maintained by the test automation product.]</w:t>
-      </w:r>
-    </w:p>
-    <w:p>
-      <w:pPr>
-        <w:pStyle w:val="berschrift3"/>
-      </w:pPr>
-      <w:bookmarkStart w:id="54" w:name="_Toc451772219"/>
-      <w:r>
-        <w:t>Test Guidelines</w:t>
-      </w:r>
-      <w:bookmarkEnd w:id="54"/>
-    </w:p>
-    <w:p>
-      <w:pPr>
-        <w:pStyle w:val="InfoBlue"/>
-      </w:pPr>
-      <w:r>
-        <w:t>[Test Guidelines cover a broad set of categories, including Test-Idea catalogs, Good Practice Guidance, Test patterns, Fault and Failure Models, Automation Design Standards, and so forth.]</w:t>
-      </w:r>
-    </w:p>
-    <w:p>
-      <w:pPr>
-        <w:pStyle w:val="berschrift3"/>
-      </w:pPr>
-      <w:bookmarkStart w:id="55" w:name="_Toc451772220"/>
-      <w:r>
-        <w:t>Traceability Matrices</w:t>
-      </w:r>
-      <w:bookmarkEnd w:id="55"/>
-    </w:p>
-    <w:p>
-      <w:pPr>
-        <w:pStyle w:val="InfoBlue"/>
-      </w:pPr>
-      <w:r>
-        <w:t xml:space="preserve">[Using a tool such as Rational </w:t>
-      </w:r>
-      <w:proofErr w:type="spellStart"/>
-      <w:r>
-        <w:t>RequisistePro</w:t>
-      </w:r>
-      <w:proofErr w:type="spellEnd"/>
-      <w:r>
-        <w:t xml:space="preserve"> or MS Excel, provide one or more matrices of traceability relationships between traced items.]</w:t>
-      </w:r>
-    </w:p>
-    <w:p>
-      <w:pPr>
-        <w:pStyle w:val="berschrift1"/>
-      </w:pPr>
-      <w:bookmarkStart w:id="56" w:name="_Toc451772221"/>
-      <w:r>
-        <w:t>Testing Workflow</w:t>
-      </w:r>
-      <w:bookmarkEnd w:id="56"/>
-    </w:p>
-    <w:p>
-      <w:pPr>
-        <w:pStyle w:val="InfoBlue"/>
-      </w:pPr>
-      <w:r>
-        <w:t xml:space="preserve">[Provide an outline of the workflow to be followed by the Test team in the development and execution of this </w:t>
-      </w:r>
-      <w:r>
-        <w:rPr>
-          <w:b/>
-          <w:bCs/>
-        </w:rPr>
-        <w:t>Test Plan</w:t>
-      </w:r>
-      <w:r>
-        <w:t>.]</w:t>
-      </w:r>
-    </w:p>
-    <w:p>
-      <w:pPr>
-        <w:pStyle w:val="InfoBlue"/>
-      </w:pPr>
-      <w:r>
-        <w:lastRenderedPageBreak/>
-        <w:t xml:space="preserve">The specific testing workflow that you will use should be documented separately in the project's Development Case. It should explain how the project has customized the base RUP test workflow (typically on a phase-by-phase basis). In most cases, we recommend you place a reference in this section of the </w:t>
-      </w:r>
-      <w:r>
-        <w:rPr>
-          <w:b/>
-          <w:bCs/>
-        </w:rPr>
-        <w:t>Test Plan</w:t>
-      </w:r>
-      <w:r>
-        <w:t xml:space="preserve"> to the relevant section of the Development Case. It might be both useful and sufficient to simply include a diagram or image depicting your test workflow.</w:t>
-      </w:r>
-    </w:p>
-    <w:p>
-      <w:pPr>
-        <w:pStyle w:val="InfoBlue"/>
-      </w:pPr>
-      <w:r>
-        <w:t>More specific details of the individual testing tasks are defined in a number of different ways, depending on project culture; for example:</w:t>
-      </w:r>
-    </w:p>
-    <w:p>
-      <w:pPr>
-        <w:pStyle w:val="infoblue0"/>
-        <w:numPr>
-          <w:ilvl w:val="0"/>
-          <w:numId w:val="147"/>
-        </w:numPr>
-      </w:pPr>
-      <w:r>
-        <w:t xml:space="preserve">defined as a list of tasks in this section of the </w:t>
-      </w:r>
-      <w:r>
-        <w:rPr>
-          <w:b/>
-          <w:bCs/>
-        </w:rPr>
-        <w:t>Test Plan</w:t>
-      </w:r>
-      <w:r>
-        <w:t>, or in an accompanying appendix</w:t>
-      </w:r>
-    </w:p>
-    <w:p>
-      <w:pPr>
-        <w:pStyle w:val="infoblue0"/>
-        <w:numPr>
-          <w:ilvl w:val="0"/>
-          <w:numId w:val="21"/>
-        </w:numPr>
-      </w:pPr>
-      <w:r>
-        <w:t>defined in a central project schedule (often in a scheduling tool such as Microsoft Project)</w:t>
-      </w:r>
-    </w:p>
-    <w:p>
-      <w:pPr>
-        <w:pStyle w:val="infoblue0"/>
-        <w:numPr>
-          <w:ilvl w:val="0"/>
-          <w:numId w:val="21"/>
-        </w:numPr>
-      </w:pPr>
-      <w:r>
-        <w:t xml:space="preserve">documented in individual, "dynamic" to-do lists for each team member, which are usually too detailed to be placed in the </w:t>
-      </w:r>
-      <w:r>
-        <w:rPr>
-          <w:b/>
-          <w:bCs/>
-        </w:rPr>
-        <w:t>Test Plan</w:t>
-      </w:r>
-    </w:p>
-    <w:p>
-      <w:pPr>
-        <w:pStyle w:val="infoblue0"/>
-        <w:numPr>
-          <w:ilvl w:val="0"/>
-          <w:numId w:val="21"/>
-        </w:numPr>
-      </w:pPr>
-      <w:r>
-        <w:t>documented on a centrally located whiteboard and updated dynamically</w:t>
-      </w:r>
-    </w:p>
-    <w:p>
-      <w:pPr>
-        <w:pStyle w:val="infoblue0"/>
-        <w:numPr>
-          <w:ilvl w:val="0"/>
-          <w:numId w:val="21"/>
-        </w:numPr>
-      </w:pPr>
-      <w:r>
-        <w:t>not formally documented at all</w:t>
-      </w:r>
-    </w:p>
-    <w:p>
-      <w:pPr>
-        <w:pStyle w:val="InfoBlue"/>
-      </w:pPr>
-      <w:r>
-        <w:t>Based on your project culture, you should either list your specific testing tasks here or provide some descriptive text explaining the process your team uses to handle detailed task planning and provide a reference to where the details are stored, if appropriate.</w:t>
-      </w:r>
-    </w:p>
-    <w:p>
-      <w:pPr>
-        <w:pStyle w:val="InfoBlue"/>
-      </w:pPr>
-      <w:r>
-        <w:t>For Master Test Plans, we recommend avoiding detailed task planning, which is often an unproductive effort if done as a front-loaded activity at the beginning of the project. A Master Test Plan might usefully describe the phases and the number of iterations, and give an indication of what types of testing are generally planned for each Phase or Iteration.</w:t>
-      </w:r>
-    </w:p>
-    <w:p>
-      <w:pPr>
-        <w:pStyle w:val="InfoBlue"/>
-      </w:pPr>
-      <w:r>
-        <w:rPr>
-          <w:b/>
-          <w:bCs/>
-        </w:rPr>
-        <w:t>Note</w:t>
-      </w:r>
-      <w:r>
-        <w:t>: Where process and detailed planning information is recorded centrally and separately from this Test Plan, you will have to manage the issues that will arise from having duplicate copies of the same information. To avoid team members referencing out-of-date information, we suggest that in this situation you place the minimum amount of process and planning information within the Test Plan to make ongoing maintenance easier and simply reference the "Master" source material.]</w:t>
-      </w:r>
-    </w:p>
-    <w:p>
-      <w:pPr>
-        <w:pStyle w:val="berschrift1"/>
-      </w:pPr>
-      <w:bookmarkStart w:id="57" w:name="_Toc451772222"/>
-      <w:r>
-        <w:t>Environmental Needs</w:t>
-      </w:r>
-      <w:bookmarkEnd w:id="57"/>
-    </w:p>
-    <w:p>
-      <w:pPr>
-        <w:pStyle w:val="InfoBlue"/>
-      </w:pPr>
-      <w:r>
-        <w:t xml:space="preserve">[This section presents the non-human resources required for the </w:t>
-      </w:r>
-      <w:r>
-        <w:rPr>
-          <w:b/>
-          <w:bCs/>
-        </w:rPr>
-        <w:t>Test Plan</w:t>
-      </w:r>
-      <w:r>
-        <w:t>.]</w:t>
-      </w:r>
-    </w:p>
-    <w:p>
-      <w:pPr>
-        <w:pStyle w:val="berschrift2"/>
-      </w:pPr>
-      <w:bookmarkStart w:id="58" w:name="_Toc451772223"/>
-      <w:r>
-        <w:t>Base System Hardware</w:t>
-      </w:r>
-      <w:bookmarkEnd w:id="58"/>
     </w:p>
     <w:p>
       <w:pPr>
@@ -9368,37 +9264,6 @@
       <w:r>
         <w:t>.</w:t>
       </w:r>
-    </w:p>
-    <w:p>
-      <w:pPr>
-        <w:pStyle w:val="InfoBlue"/>
-      </w:pPr>
-      <w:r>
-        <w:t>[The specific elements of the test system may not be fully understood in early iterations, so expect this section to be completed over time. We recommend that the system simulates the production environment, scaling down the concurrent access and database size, and so forth, if and where appropriate.]</w:t>
-      </w:r>
-    </w:p>
-    <w:p>
-      <w:pPr>
-        <w:pStyle w:val="InfoBlue"/>
-      </w:pPr>
-      <w:r>
-        <w:t>[</w:t>
-      </w:r>
-      <w:r>
-        <w:rPr>
-          <w:b/>
-          <w:bCs/>
-        </w:rPr>
-        <w:t>Note</w:t>
-      </w:r>
-      <w:r>
-        <w:t>:  Add or delete items as appropriate.]</w:t>
-      </w:r>
-    </w:p>
-    <w:p>
-      <w:pPr>
-        <w:pStyle w:val="Textbody"/>
-      </w:pPr>
     </w:p>
     <w:tbl>
       <w:tblPr>
@@ -9974,7 +9839,6 @@
               <w:rPr>
                 <w:color w:val="FFFFFF"/>
               </w:rPr>
-              <w:lastRenderedPageBreak/>
               <w:t>—</w:t>
             </w:r>
             <w:r>
@@ -10336,11 +10200,12 @@
       <w:pPr>
         <w:pStyle w:val="berschrift2"/>
       </w:pPr>
-      <w:bookmarkStart w:id="59" w:name="_Toc451772224"/>
-      <w:r>
+      <w:bookmarkStart w:id="51" w:name="_Toc451772224"/>
+      <w:r>
+        <w:lastRenderedPageBreak/>
         <w:t>Base Software Elements in the Test Environment</w:t>
       </w:r>
-      <w:bookmarkEnd w:id="59"/>
+      <w:bookmarkEnd w:id="51"/>
     </w:p>
     <w:p>
       <w:pPr>
@@ -10359,14 +10224,6 @@
       </w:r>
       <w:r>
         <w:t>.</w:t>
-      </w:r>
-    </w:p>
-    <w:p>
-      <w:pPr>
-        <w:pStyle w:val="InfoBlue"/>
-      </w:pPr>
-      <w:r>
-        <w:t>[Note:  Add or delete items as appropriate.]</w:t>
       </w:r>
     </w:p>
     <w:tbl>
@@ -10972,11 +10829,11 @@
       <w:pPr>
         <w:pStyle w:val="berschrift2"/>
       </w:pPr>
-      <w:bookmarkStart w:id="60" w:name="_Toc451772225"/>
+      <w:bookmarkStart w:id="52" w:name="_Toc451772225"/>
       <w:r>
         <w:t>Productivity and Support Tools</w:t>
       </w:r>
-      <w:bookmarkEnd w:id="60"/>
+      <w:bookmarkEnd w:id="52"/>
     </w:p>
     <w:p>
       <w:pPr>
@@ -10995,14 +10852,6 @@
       </w:r>
       <w:r>
         <w:t>.</w:t>
-      </w:r>
-    </w:p>
-    <w:p>
-      <w:pPr>
-        <w:pStyle w:val="InfoBlue"/>
-      </w:pPr>
-      <w:r>
-        <w:t>[Note:  Add or delete items as appropriate.]</w:t>
       </w:r>
     </w:p>
     <w:tbl>
@@ -11868,11 +11717,11 @@
       <w:pPr>
         <w:pStyle w:val="berschrift2"/>
       </w:pPr>
-      <w:bookmarkStart w:id="61" w:name="_Toc451772226"/>
+      <w:bookmarkStart w:id="53" w:name="_Toc451772226"/>
       <w:r>
         <w:t>Test Environment Configurations</w:t>
       </w:r>
-      <w:bookmarkEnd w:id="61"/>
+      <w:bookmarkEnd w:id="53"/>
     </w:p>
     <w:p>
       <w:pPr>
@@ -12037,7 +11886,6 @@
               <w:snapToGrid w:val="0"/>
             </w:pPr>
             <w:r>
-              <w:lastRenderedPageBreak/>
               <w:t>Average user configuration</w:t>
             </w:r>
           </w:p>
@@ -12390,45 +12238,36 @@
     <w:p/>
     <w:p>
       <w:pPr>
-        <w:pStyle w:val="berschrift1"/>
+        <w:spacing w:line="240" w:lineRule="auto"/>
       </w:pPr>
-      <w:bookmarkStart w:id="62" w:name="_Ref524434117"/>
-      <w:bookmarkStart w:id="63" w:name="_Ref524433573"/>
-      <w:bookmarkStart w:id="64" w:name="_Toc451772227"/>
-      <w:r>
-        <w:t>Responsibilities, Staffing, and Training Needs</w:t>
-      </w:r>
-      <w:bookmarkEnd w:id="62"/>
-      <w:bookmarkEnd w:id="63"/>
-      <w:bookmarkEnd w:id="64"/>
+      <w:r>
+        <w:br w:type="page"/>
+      </w:r>
     </w:p>
     <w:p>
       <w:pPr>
-        <w:pStyle w:val="InfoBlue"/>
+        <w:pStyle w:val="berschrift1"/>
       </w:pPr>
-      <w:r>
-        <w:t xml:space="preserve">[This section presents the required resources to address the test effort outlined in the </w:t>
-      </w:r>
-      <w:r>
-        <w:rPr>
-          <w:b/>
-          <w:bCs/>
-        </w:rPr>
-        <w:t>Test Plan</w:t>
-      </w:r>
-      <w:r>
-        <w:t>—the main responsibilities, and the knowledge or skill sets required of those resources.]</w:t>
-      </w:r>
+      <w:bookmarkStart w:id="54" w:name="_Ref524434117"/>
+      <w:bookmarkStart w:id="55" w:name="_Ref524433573"/>
+      <w:bookmarkStart w:id="56" w:name="_Toc451772227"/>
+      <w:r>
+        <w:lastRenderedPageBreak/>
+        <w:t>Responsibilities, Staffing, and Training Needs</w:t>
+      </w:r>
+      <w:bookmarkEnd w:id="54"/>
+      <w:bookmarkEnd w:id="55"/>
+      <w:bookmarkEnd w:id="56"/>
     </w:p>
     <w:p>
       <w:pPr>
         <w:pStyle w:val="berschrift2"/>
       </w:pPr>
-      <w:bookmarkStart w:id="65" w:name="_Toc451772228"/>
+      <w:bookmarkStart w:id="57" w:name="_Toc451772228"/>
       <w:r>
         <w:t>People and Roles</w:t>
       </w:r>
-      <w:bookmarkEnd w:id="65"/>
+      <w:bookmarkEnd w:id="57"/>
     </w:p>
     <w:p>
       <w:pPr>
@@ -12438,29 +12277,6 @@
       <w:r>
         <w:t>This table shows the staffing assumptions for the test effort.</w:t>
       </w:r>
-    </w:p>
-    <w:p>
-      <w:pPr>
-        <w:pStyle w:val="InfoBlue"/>
-      </w:pPr>
-      <w:r>
-        <w:t>[</w:t>
-      </w:r>
-      <w:r>
-        <w:rPr>
-          <w:b/>
-          <w:bCs/>
-        </w:rPr>
-        <w:t>Note</w:t>
-      </w:r>
-      <w:r>
-        <w:t>:  Add or delete items as appropriate.]</w:t>
-      </w:r>
-    </w:p>
-    <w:p>
-      <w:pPr>
-        <w:pStyle w:val="Textbody"/>
-      </w:pPr>
     </w:p>
     <w:tbl>
       <w:tblPr>
@@ -12704,6 +12520,18 @@
               <w:pStyle w:val="Textkrper"/>
               <w:snapToGrid w:val="0"/>
             </w:pPr>
+            <w:r>
+              <w:t>Mehmet Ali Incekara</w:t>
+            </w:r>
+          </w:p>
+          <w:p>
+            <w:pPr>
+              <w:pStyle w:val="Textkrper"/>
+              <w:snapToGrid w:val="0"/>
+            </w:pPr>
+            <w:r>
+              <w:t>Marvin Zerulla</w:t>
+            </w:r>
           </w:p>
         </w:tc>
         <w:tc>
@@ -12726,29 +12554,33 @@
             <w:pPr>
               <w:pStyle w:val="Textkrper"/>
               <w:snapToGrid w:val="0"/>
+              <w:rPr>
+                <w:sz w:val="18"/>
+                <w:szCs w:val="18"/>
+              </w:rPr>
             </w:pPr>
             <w:r>
+              <w:rPr>
+                <w:sz w:val="18"/>
+                <w:szCs w:val="18"/>
+              </w:rPr>
               <w:t>Provides management oversight.</w:t>
             </w:r>
           </w:p>
           <w:p>
             <w:pPr>
               <w:pStyle w:val="Textkrper"/>
+              <w:rPr>
+                <w:sz w:val="18"/>
+                <w:szCs w:val="18"/>
+              </w:rPr>
             </w:pPr>
             <w:r>
+              <w:rPr>
+                <w:sz w:val="18"/>
+                <w:szCs w:val="18"/>
+              </w:rPr>
               <w:t>Responsibilities include:</w:t>
-            </w:r>
-          </w:p>
-          <w:p>
-            <w:pPr>
-              <w:pStyle w:val="Textkrper"/>
-              <w:numPr>
-                <w:ilvl w:val="0"/>
-                <w:numId w:val="148"/>
-              </w:numPr>
-            </w:pPr>
-            <w:r>
-              <w:t>planning and logistics</w:t>
             </w:r>
           </w:p>
           <w:p>
@@ -12758,9 +12590,18 @@
                 <w:ilvl w:val="0"/>
                 <w:numId w:val="38"/>
               </w:numPr>
+              <w:spacing w:line="240" w:lineRule="auto"/>
+              <w:rPr>
+                <w:sz w:val="18"/>
+                <w:szCs w:val="18"/>
+              </w:rPr>
             </w:pPr>
             <w:r>
-              <w:t>agree mission</w:t>
+              <w:rPr>
+                <w:sz w:val="18"/>
+                <w:szCs w:val="18"/>
+              </w:rPr>
+              <w:t>planning</w:t>
             </w:r>
           </w:p>
           <w:p>
@@ -12770,9 +12611,18 @@
                 <w:ilvl w:val="0"/>
                 <w:numId w:val="38"/>
               </w:numPr>
+              <w:spacing w:line="240" w:lineRule="auto"/>
+              <w:rPr>
+                <w:sz w:val="18"/>
+                <w:szCs w:val="18"/>
+              </w:rPr>
             </w:pPr>
             <w:r>
-              <w:t>identify motivators</w:t>
+              <w:rPr>
+                <w:sz w:val="18"/>
+                <w:szCs w:val="18"/>
+              </w:rPr>
+              <w:t>agree mission</w:t>
             </w:r>
           </w:p>
           <w:p>
@@ -12782,9 +12632,18 @@
                 <w:ilvl w:val="0"/>
                 <w:numId w:val="38"/>
               </w:numPr>
+              <w:spacing w:line="240" w:lineRule="auto"/>
+              <w:rPr>
+                <w:sz w:val="18"/>
+                <w:szCs w:val="18"/>
+              </w:rPr>
             </w:pPr>
             <w:r>
-              <w:t>acquire appropriate resources</w:t>
+              <w:rPr>
+                <w:sz w:val="18"/>
+                <w:szCs w:val="18"/>
+              </w:rPr>
+              <w:t>identify motivators</w:t>
             </w:r>
           </w:p>
           <w:p>
@@ -12794,33 +12653,18 @@
                 <w:ilvl w:val="0"/>
                 <w:numId w:val="38"/>
               </w:numPr>
+              <w:spacing w:line="240" w:lineRule="auto"/>
+              <w:rPr>
+                <w:sz w:val="18"/>
+                <w:szCs w:val="18"/>
+              </w:rPr>
             </w:pPr>
             <w:r>
+              <w:rPr>
+                <w:sz w:val="18"/>
+                <w:szCs w:val="18"/>
+              </w:rPr>
               <w:t>present management reporting</w:t>
-            </w:r>
-          </w:p>
-          <w:p>
-            <w:pPr>
-              <w:pStyle w:val="Textkrper"/>
-              <w:numPr>
-                <w:ilvl w:val="0"/>
-                <w:numId w:val="38"/>
-              </w:numPr>
-            </w:pPr>
-            <w:r>
-              <w:t>advocate the interests of test</w:t>
-            </w:r>
-          </w:p>
-          <w:p>
-            <w:pPr>
-              <w:pStyle w:val="Textkrper"/>
-              <w:numPr>
-                <w:ilvl w:val="0"/>
-                <w:numId w:val="38"/>
-              </w:numPr>
-            </w:pPr>
-            <w:r>
-              <w:t>evaluate effectiveness of test effort</w:t>
             </w:r>
           </w:p>
         </w:tc>
@@ -12875,6 +12719,18 @@
               <w:pStyle w:val="Textkrper"/>
               <w:snapToGrid w:val="0"/>
             </w:pPr>
+            <w:r>
+              <w:t>Mehmet Ali Incekara</w:t>
+            </w:r>
+          </w:p>
+          <w:p>
+            <w:pPr>
+              <w:pStyle w:val="Textkrper"/>
+              <w:snapToGrid w:val="0"/>
+            </w:pPr>
+            <w:r>
+              <w:t>Marvin Zerulla</w:t>
+            </w:r>
           </w:p>
         </w:tc>
         <w:tc>
@@ -12897,29 +12753,33 @@
             <w:pPr>
               <w:pStyle w:val="Textkrper"/>
               <w:snapToGrid w:val="0"/>
+              <w:rPr>
+                <w:sz w:val="18"/>
+                <w:szCs w:val="18"/>
+              </w:rPr>
             </w:pPr>
             <w:r>
+              <w:rPr>
+                <w:sz w:val="18"/>
+                <w:szCs w:val="18"/>
+              </w:rPr>
               <w:t>Identifies and defines the specific tests to be conducted.</w:t>
             </w:r>
           </w:p>
           <w:p>
             <w:pPr>
               <w:pStyle w:val="Textkrper"/>
+              <w:rPr>
+                <w:sz w:val="18"/>
+                <w:szCs w:val="18"/>
+              </w:rPr>
             </w:pPr>
             <w:r>
+              <w:rPr>
+                <w:sz w:val="18"/>
+                <w:szCs w:val="18"/>
+              </w:rPr>
               <w:t>Responsibilities include:</w:t>
-            </w:r>
-          </w:p>
-          <w:p>
-            <w:pPr>
-              <w:pStyle w:val="Textkrper"/>
-              <w:numPr>
-                <w:ilvl w:val="0"/>
-                <w:numId w:val="149"/>
-              </w:numPr>
-            </w:pPr>
-            <w:r>
-              <w:t>identify test ideas</w:t>
             </w:r>
           </w:p>
           <w:p>
@@ -12929,8 +12789,17 @@
                 <w:ilvl w:val="0"/>
                 <w:numId w:val="26"/>
               </w:numPr>
+              <w:spacing w:line="240" w:lineRule="auto"/>
+              <w:rPr>
+                <w:sz w:val="18"/>
+                <w:szCs w:val="18"/>
+              </w:rPr>
             </w:pPr>
             <w:r>
+              <w:rPr>
+                <w:sz w:val="18"/>
+                <w:szCs w:val="18"/>
+              </w:rPr>
               <w:t>define test details</w:t>
             </w:r>
           </w:p>
@@ -12941,9 +12810,18 @@
                 <w:ilvl w:val="0"/>
                 <w:numId w:val="26"/>
               </w:numPr>
+              <w:spacing w:line="240" w:lineRule="auto"/>
+              <w:rPr>
+                <w:sz w:val="18"/>
+                <w:szCs w:val="18"/>
+              </w:rPr>
             </w:pPr>
             <w:r>
-              <w:t>determine test results</w:t>
+              <w:rPr>
+                <w:sz w:val="18"/>
+                <w:szCs w:val="18"/>
+              </w:rPr>
+              <w:t>evaluate effectiveness of test effort</w:t>
             </w:r>
           </w:p>
           <w:p>
@@ -12953,8 +12831,17 @@
                 <w:ilvl w:val="0"/>
                 <w:numId w:val="26"/>
               </w:numPr>
+              <w:spacing w:line="240" w:lineRule="auto"/>
+              <w:rPr>
+                <w:sz w:val="18"/>
+                <w:szCs w:val="18"/>
+              </w:rPr>
             </w:pPr>
             <w:r>
+              <w:rPr>
+                <w:sz w:val="18"/>
+                <w:szCs w:val="18"/>
+              </w:rPr>
               <w:t>document change requests</w:t>
             </w:r>
           </w:p>
@@ -12965,8 +12852,17 @@
                 <w:ilvl w:val="0"/>
                 <w:numId w:val="26"/>
               </w:numPr>
+              <w:spacing w:line="240" w:lineRule="auto"/>
+              <w:rPr>
+                <w:sz w:val="18"/>
+                <w:szCs w:val="18"/>
+              </w:rPr>
             </w:pPr>
             <w:r>
+              <w:rPr>
+                <w:sz w:val="18"/>
+                <w:szCs w:val="18"/>
+              </w:rPr>
               <w:t>evaluate product quality</w:t>
             </w:r>
           </w:p>
@@ -13022,6 +12918,9 @@
               <w:pStyle w:val="Textkrper"/>
               <w:snapToGrid w:val="0"/>
             </w:pPr>
+            <w:r>
+              <w:t>Marvin Zerulla</w:t>
+            </w:r>
           </w:p>
         </w:tc>
         <w:tc>
@@ -13044,20 +12943,32 @@
             <w:pPr>
               <w:pStyle w:val="Textkrper"/>
               <w:snapToGrid w:val="0"/>
+              <w:rPr>
+                <w:sz w:val="18"/>
+                <w:szCs w:val="18"/>
+              </w:rPr>
             </w:pPr>
             <w:r>
-              <w:t xml:space="preserve">Defines the technical approach to the </w:t>
+              <w:rPr>
+                <w:sz w:val="18"/>
+                <w:szCs w:val="18"/>
+              </w:rPr>
+              <w:t>Defines the technical approach to the implementation of the test effort.</w:t>
             </w:r>
+          </w:p>
+          <w:p>
+            <w:pPr>
+              <w:pStyle w:val="Textkrper"/>
+              <w:rPr>
+                <w:sz w:val="18"/>
+                <w:szCs w:val="18"/>
+              </w:rPr>
+            </w:pPr>
             <w:r>
-              <w:lastRenderedPageBreak/>
-              <w:t>implementation of the test effort.</w:t>
-            </w:r>
-          </w:p>
-          <w:p>
-            <w:pPr>
-              <w:pStyle w:val="Textkrper"/>
-            </w:pPr>
-            <w:r>
+              <w:rPr>
+                <w:sz w:val="18"/>
+                <w:szCs w:val="18"/>
+              </w:rPr>
               <w:t>Responsibilities include:</w:t>
             </w:r>
           </w:p>
@@ -13068,8 +12979,16 @@
                 <w:ilvl w:val="0"/>
                 <w:numId w:val="26"/>
               </w:numPr>
+              <w:rPr>
+                <w:sz w:val="18"/>
+                <w:szCs w:val="18"/>
+              </w:rPr>
             </w:pPr>
             <w:r>
+              <w:rPr>
+                <w:sz w:val="18"/>
+                <w:szCs w:val="18"/>
+              </w:rPr>
               <w:t>define test approach</w:t>
             </w:r>
           </w:p>
@@ -13080,8 +12999,16 @@
                 <w:ilvl w:val="0"/>
                 <w:numId w:val="26"/>
               </w:numPr>
+              <w:rPr>
+                <w:sz w:val="18"/>
+                <w:szCs w:val="18"/>
+              </w:rPr>
             </w:pPr>
             <w:r>
+              <w:rPr>
+                <w:sz w:val="18"/>
+                <w:szCs w:val="18"/>
+              </w:rPr>
               <w:t>define test automation architecture</w:t>
             </w:r>
           </w:p>
@@ -13092,8 +13019,16 @@
                 <w:ilvl w:val="0"/>
                 <w:numId w:val="26"/>
               </w:numPr>
+              <w:rPr>
+                <w:sz w:val="18"/>
+                <w:szCs w:val="18"/>
+              </w:rPr>
             </w:pPr>
             <w:r>
+              <w:rPr>
+                <w:sz w:val="18"/>
+                <w:szCs w:val="18"/>
+              </w:rPr>
               <w:t>verify test techniques</w:t>
             </w:r>
           </w:p>
@@ -13104,8 +13039,16 @@
                 <w:ilvl w:val="0"/>
                 <w:numId w:val="26"/>
               </w:numPr>
+              <w:rPr>
+                <w:sz w:val="18"/>
+                <w:szCs w:val="18"/>
+              </w:rPr>
             </w:pPr>
             <w:r>
+              <w:rPr>
+                <w:sz w:val="18"/>
+                <w:szCs w:val="18"/>
+              </w:rPr>
               <w:t>define testability elements</w:t>
             </w:r>
           </w:p>
@@ -13118,6 +13061,10 @@
               </w:numPr>
             </w:pPr>
             <w:r>
+              <w:rPr>
+                <w:sz w:val="18"/>
+                <w:szCs w:val="18"/>
+              </w:rPr>
               <w:t>structure test implementation</w:t>
             </w:r>
           </w:p>
@@ -13147,7 +13094,6 @@
               <w:snapToGrid w:val="0"/>
             </w:pPr>
             <w:r>
-              <w:lastRenderedPageBreak/>
               <w:t>Tester</w:t>
             </w:r>
           </w:p>
@@ -13172,6 +13118,36 @@
               <w:pStyle w:val="Textkrper"/>
               <w:snapToGrid w:val="0"/>
             </w:pPr>
+            <w:r>
+              <w:t>Marvin Zerulla</w:t>
+            </w:r>
+          </w:p>
+          <w:p>
+            <w:pPr>
+              <w:pStyle w:val="Textkrper"/>
+              <w:snapToGrid w:val="0"/>
+            </w:pPr>
+            <w:r>
+              <w:t>Mehmet Ali Incekara</w:t>
+            </w:r>
+          </w:p>
+          <w:p>
+            <w:pPr>
+              <w:pStyle w:val="Textkrper"/>
+              <w:snapToGrid w:val="0"/>
+            </w:pPr>
+            <w:r>
+              <w:t>Marc Mahler</w:t>
+            </w:r>
+          </w:p>
+          <w:p>
+            <w:pPr>
+              <w:pStyle w:val="Textkrper"/>
+              <w:snapToGrid w:val="0"/>
+            </w:pPr>
+            <w:r>
+              <w:t>Manuel Bothner</w:t>
+            </w:r>
           </w:p>
         </w:tc>
         <w:tc>
@@ -13194,16 +13170,32 @@
             <w:pPr>
               <w:pStyle w:val="Textkrper"/>
               <w:snapToGrid w:val="0"/>
+              <w:rPr>
+                <w:sz w:val="18"/>
+                <w:szCs w:val="18"/>
+              </w:rPr>
             </w:pPr>
             <w:r>
+              <w:rPr>
+                <w:sz w:val="18"/>
+                <w:szCs w:val="18"/>
+              </w:rPr>
               <w:t>Implements and executes the tests.</w:t>
             </w:r>
           </w:p>
           <w:p>
             <w:pPr>
               <w:pStyle w:val="Textkrper"/>
+              <w:rPr>
+                <w:sz w:val="18"/>
+                <w:szCs w:val="18"/>
+              </w:rPr>
             </w:pPr>
             <w:r>
+              <w:rPr>
+                <w:sz w:val="18"/>
+                <w:szCs w:val="18"/>
+              </w:rPr>
               <w:t>Responsibilities include:</w:t>
             </w:r>
           </w:p>
@@ -13214,9 +13206,17 @@
                 <w:ilvl w:val="0"/>
                 <w:numId w:val="150"/>
               </w:numPr>
+              <w:rPr>
+                <w:sz w:val="18"/>
+                <w:szCs w:val="18"/>
+              </w:rPr>
             </w:pPr>
             <w:r>
-              <w:t>implement tests and test suites</w:t>
+              <w:rPr>
+                <w:sz w:val="18"/>
+                <w:szCs w:val="18"/>
+              </w:rPr>
+              <w:t>implement tests</w:t>
             </w:r>
           </w:p>
           <w:p>
@@ -13226,8 +13226,16 @@
                 <w:ilvl w:val="0"/>
                 <w:numId w:val="114"/>
               </w:numPr>
+              <w:rPr>
+                <w:sz w:val="18"/>
+                <w:szCs w:val="18"/>
+              </w:rPr>
             </w:pPr>
             <w:r>
+              <w:rPr>
+                <w:sz w:val="18"/>
+                <w:szCs w:val="18"/>
+              </w:rPr>
               <w:t>execute test suites</w:t>
             </w:r>
           </w:p>
@@ -13238,39 +13246,29 @@
                 <w:ilvl w:val="0"/>
                 <w:numId w:val="114"/>
               </w:numPr>
-            </w:pPr>
-            <w:r>
-              <w:t>log results</w:t>
-            </w:r>
-          </w:p>
-          <w:p>
-            <w:pPr>
-              <w:pStyle w:val="Textkrper"/>
-              <w:numPr>
-                <w:ilvl w:val="0"/>
-                <w:numId w:val="114"/>
-              </w:numPr>
+              <w:rPr>
+                <w:sz w:val="18"/>
+                <w:szCs w:val="18"/>
+              </w:rPr>
             </w:pPr>
             <w:proofErr w:type="spellStart"/>
             <w:r>
+              <w:rPr>
+                <w:sz w:val="18"/>
+                <w:szCs w:val="18"/>
+              </w:rPr>
               <w:t>analyze</w:t>
             </w:r>
             <w:proofErr w:type="spellEnd"/>
             <w:r>
+              <w:rPr>
+                <w:sz w:val="18"/>
+                <w:szCs w:val="18"/>
+              </w:rPr>
               <w:t xml:space="preserve"> and recover from test failures</w:t>
             </w:r>
-          </w:p>
-          <w:p>
-            <w:pPr>
-              <w:pStyle w:val="Textkrper"/>
-              <w:numPr>
-                <w:ilvl w:val="0"/>
-                <w:numId w:val="114"/>
-              </w:numPr>
-            </w:pPr>
-            <w:r>
-              <w:t>document incidents</w:t>
-            </w:r>
+            <w:bookmarkStart w:id="58" w:name="_GoBack"/>
+            <w:bookmarkEnd w:id="58"/>
           </w:p>
         </w:tc>
       </w:tr>
@@ -13296,7 +13294,7 @@
               <w:snapToGrid w:val="0"/>
             </w:pPr>
             <w:r>
-              <w:t>Test System Administrator</w:t>
+              <w:t>Implementer</w:t>
             </w:r>
           </w:p>
         </w:tc>
@@ -13315,6 +13313,42 @@
               <w:right w:w="108" w:type="dxa"/>
             </w:tcMar>
           </w:tcPr>
+          <w:p>
+            <w:pPr>
+              <w:pStyle w:val="Textkrper"/>
+              <w:snapToGrid w:val="0"/>
+            </w:pPr>
+            <w:r>
+              <w:t>Marvin Zerulla</w:t>
+            </w:r>
+          </w:p>
+          <w:p>
+            <w:pPr>
+              <w:pStyle w:val="Textkrper"/>
+              <w:snapToGrid w:val="0"/>
+            </w:pPr>
+            <w:r>
+              <w:t>Mehmet Ali Incekara</w:t>
+            </w:r>
+          </w:p>
+          <w:p>
+            <w:pPr>
+              <w:pStyle w:val="Textkrper"/>
+              <w:snapToGrid w:val="0"/>
+            </w:pPr>
+            <w:r>
+              <w:t>Marc Mahler</w:t>
+            </w:r>
+          </w:p>
+          <w:p>
+            <w:pPr>
+              <w:pStyle w:val="Textkrper"/>
+              <w:snapToGrid w:val="0"/>
+            </w:pPr>
+            <w:r>
+              <w:t>Manuel Bothner</w:t>
+            </w:r>
+          </w:p>
           <w:p>
             <w:pPr>
               <w:pStyle w:val="Textkrper"/>
@@ -13344,302 +13378,6 @@
               <w:snapToGrid w:val="0"/>
             </w:pPr>
             <w:r>
-              <w:t>Ensures test environment and assets are managed and maintained.</w:t>
-            </w:r>
-          </w:p>
-          <w:p>
-            <w:pPr>
-              <w:pStyle w:val="Textkrper"/>
-            </w:pPr>
-            <w:r>
-              <w:t>Responsibilities include:</w:t>
-            </w:r>
-          </w:p>
-          <w:p>
-            <w:pPr>
-              <w:pStyle w:val="Textkrper"/>
-              <w:numPr>
-                <w:ilvl w:val="0"/>
-                <w:numId w:val="151"/>
-              </w:numPr>
-            </w:pPr>
-            <w:r>
-              <w:t>administer test management system</w:t>
-            </w:r>
-          </w:p>
-          <w:p>
-            <w:pPr>
-              <w:pStyle w:val="Textkrper"/>
-              <w:numPr>
-                <w:ilvl w:val="0"/>
-                <w:numId w:val="100"/>
-              </w:numPr>
-            </w:pPr>
-            <w:r>
-              <w:t>install and support access to, and recovery of, test environment configurations and test labs</w:t>
-            </w:r>
-          </w:p>
-        </w:tc>
-      </w:tr>
-      <w:tr>
-        <w:tc>
-          <w:tcPr>
-            <w:tcW w:w="2448" w:type="dxa"/>
-            <w:tcBorders>
-              <w:left w:val="single" w:sz="4" w:space="0" w:color="000000"/>
-              <w:bottom w:val="single" w:sz="4" w:space="0" w:color="000000"/>
-            </w:tcBorders>
-            <w:tcMar>
-              <w:top w:w="0" w:type="dxa"/>
-              <w:left w:w="108" w:type="dxa"/>
-              <w:bottom w:w="0" w:type="dxa"/>
-              <w:right w:w="108" w:type="dxa"/>
-            </w:tcMar>
-          </w:tcPr>
-          <w:p>
-            <w:pPr>
-              <w:pStyle w:val="Textkrper"/>
-              <w:snapToGrid w:val="0"/>
-            </w:pPr>
-            <w:r>
-              <w:t>Database Administrator, Database Manager</w:t>
-            </w:r>
-          </w:p>
-        </w:tc>
-        <w:tc>
-          <w:tcPr>
-            <w:tcW w:w="2700" w:type="dxa"/>
-            <w:tcBorders>
-              <w:top w:val="single" w:sz="4" w:space="0" w:color="000000"/>
-              <w:left w:val="single" w:sz="4" w:space="0" w:color="000000"/>
-              <w:bottom w:val="single" w:sz="4" w:space="0" w:color="000000"/>
-            </w:tcBorders>
-            <w:tcMar>
-              <w:top w:w="0" w:type="dxa"/>
-              <w:left w:w="108" w:type="dxa"/>
-              <w:bottom w:w="0" w:type="dxa"/>
-              <w:right w:w="108" w:type="dxa"/>
-            </w:tcMar>
-          </w:tcPr>
-          <w:p>
-            <w:pPr>
-              <w:pStyle w:val="Textkrper"/>
-              <w:snapToGrid w:val="0"/>
-            </w:pPr>
-          </w:p>
-        </w:tc>
-        <w:tc>
-          <w:tcPr>
-            <w:tcW w:w="4155" w:type="dxa"/>
-            <w:tcBorders>
-              <w:top w:val="single" w:sz="4" w:space="0" w:color="000000"/>
-              <w:left w:val="single" w:sz="4" w:space="0" w:color="000000"/>
-              <w:bottom w:val="single" w:sz="4" w:space="0" w:color="000000"/>
-              <w:right w:val="single" w:sz="4" w:space="0" w:color="000000"/>
-            </w:tcBorders>
-            <w:tcMar>
-              <w:top w:w="0" w:type="dxa"/>
-              <w:left w:w="108" w:type="dxa"/>
-              <w:bottom w:w="0" w:type="dxa"/>
-              <w:right w:w="108" w:type="dxa"/>
-            </w:tcMar>
-          </w:tcPr>
-          <w:p>
-            <w:pPr>
-              <w:pStyle w:val="Textkrper"/>
-              <w:snapToGrid w:val="0"/>
-            </w:pPr>
-            <w:r>
-              <w:t>Ensures test data (database) environment and assets are managed and maintained.</w:t>
-            </w:r>
-          </w:p>
-          <w:p>
-            <w:pPr>
-              <w:pStyle w:val="Textkrper"/>
-            </w:pPr>
-            <w:r>
-              <w:t>Responsibilities include:</w:t>
-            </w:r>
-          </w:p>
-          <w:p>
-            <w:pPr>
-              <w:pStyle w:val="Textkrper"/>
-              <w:numPr>
-                <w:ilvl w:val="0"/>
-                <w:numId w:val="152"/>
-              </w:numPr>
-            </w:pPr>
-            <w:r>
-              <w:t>support the administration of test data and test beds (database).</w:t>
-            </w:r>
-          </w:p>
-        </w:tc>
-      </w:tr>
-      <w:tr>
-        <w:tc>
-          <w:tcPr>
-            <w:tcW w:w="2448" w:type="dxa"/>
-            <w:tcBorders>
-              <w:top w:val="single" w:sz="4" w:space="0" w:color="000000"/>
-              <w:left w:val="single" w:sz="4" w:space="0" w:color="000000"/>
-              <w:bottom w:val="single" w:sz="4" w:space="0" w:color="000000"/>
-            </w:tcBorders>
-            <w:tcMar>
-              <w:top w:w="0" w:type="dxa"/>
-              <w:left w:w="108" w:type="dxa"/>
-              <w:bottom w:w="0" w:type="dxa"/>
-              <w:right w:w="108" w:type="dxa"/>
-            </w:tcMar>
-          </w:tcPr>
-          <w:p>
-            <w:pPr>
-              <w:pStyle w:val="Textkrper"/>
-              <w:snapToGrid w:val="0"/>
-            </w:pPr>
-            <w:r>
-              <w:t>Designer</w:t>
-            </w:r>
-          </w:p>
-        </w:tc>
-        <w:tc>
-          <w:tcPr>
-            <w:tcW w:w="2700" w:type="dxa"/>
-            <w:tcBorders>
-              <w:top w:val="single" w:sz="4" w:space="0" w:color="000000"/>
-              <w:left w:val="single" w:sz="4" w:space="0" w:color="000000"/>
-              <w:bottom w:val="single" w:sz="4" w:space="0" w:color="000000"/>
-            </w:tcBorders>
-            <w:tcMar>
-              <w:top w:w="0" w:type="dxa"/>
-              <w:left w:w="108" w:type="dxa"/>
-              <w:bottom w:w="0" w:type="dxa"/>
-              <w:right w:w="108" w:type="dxa"/>
-            </w:tcMar>
-          </w:tcPr>
-          <w:p>
-            <w:pPr>
-              <w:pStyle w:val="Textkrper"/>
-              <w:snapToGrid w:val="0"/>
-            </w:pPr>
-          </w:p>
-        </w:tc>
-        <w:tc>
-          <w:tcPr>
-            <w:tcW w:w="4155" w:type="dxa"/>
-            <w:tcBorders>
-              <w:top w:val="single" w:sz="4" w:space="0" w:color="000000"/>
-              <w:left w:val="single" w:sz="4" w:space="0" w:color="000000"/>
-              <w:bottom w:val="single" w:sz="4" w:space="0" w:color="000000"/>
-              <w:right w:val="single" w:sz="4" w:space="0" w:color="000000"/>
-            </w:tcBorders>
-            <w:tcMar>
-              <w:top w:w="0" w:type="dxa"/>
-              <w:left w:w="108" w:type="dxa"/>
-              <w:bottom w:w="0" w:type="dxa"/>
-              <w:right w:w="108" w:type="dxa"/>
-            </w:tcMar>
-          </w:tcPr>
-          <w:p>
-            <w:pPr>
-              <w:pStyle w:val="Textkrper"/>
-              <w:snapToGrid w:val="0"/>
-            </w:pPr>
-            <w:r>
-              <w:t>Identifies and defines the operations, attributes, and associations of the test classes.</w:t>
-            </w:r>
-          </w:p>
-          <w:p>
-            <w:pPr>
-              <w:pStyle w:val="Textkrper"/>
-            </w:pPr>
-            <w:r>
-              <w:t>Responsibilities include:</w:t>
-            </w:r>
-          </w:p>
-          <w:p>
-            <w:pPr>
-              <w:pStyle w:val="Textkrper"/>
-              <w:numPr>
-                <w:ilvl w:val="0"/>
-                <w:numId w:val="153"/>
-              </w:numPr>
-            </w:pPr>
-            <w:r>
-              <w:t>defines the test classes required to support testability requirements as defined by the test team</w:t>
-            </w:r>
-          </w:p>
-        </w:tc>
-      </w:tr>
-      <w:tr>
-        <w:tc>
-          <w:tcPr>
-            <w:tcW w:w="2448" w:type="dxa"/>
-            <w:tcBorders>
-              <w:top w:val="single" w:sz="4" w:space="0" w:color="000000"/>
-              <w:left w:val="single" w:sz="4" w:space="0" w:color="000000"/>
-              <w:bottom w:val="single" w:sz="4" w:space="0" w:color="000000"/>
-            </w:tcBorders>
-            <w:tcMar>
-              <w:top w:w="0" w:type="dxa"/>
-              <w:left w:w="108" w:type="dxa"/>
-              <w:bottom w:w="0" w:type="dxa"/>
-              <w:right w:w="108" w:type="dxa"/>
-            </w:tcMar>
-          </w:tcPr>
-          <w:p>
-            <w:pPr>
-              <w:pStyle w:val="Textkrper"/>
-              <w:snapToGrid w:val="0"/>
-            </w:pPr>
-            <w:r>
-              <w:t>Implementer</w:t>
-            </w:r>
-          </w:p>
-        </w:tc>
-        <w:tc>
-          <w:tcPr>
-            <w:tcW w:w="2700" w:type="dxa"/>
-            <w:tcBorders>
-              <w:top w:val="single" w:sz="4" w:space="0" w:color="000000"/>
-              <w:left w:val="single" w:sz="4" w:space="0" w:color="000000"/>
-              <w:bottom w:val="single" w:sz="4" w:space="0" w:color="000000"/>
-            </w:tcBorders>
-            <w:tcMar>
-              <w:top w:w="0" w:type="dxa"/>
-              <w:left w:w="108" w:type="dxa"/>
-              <w:bottom w:w="0" w:type="dxa"/>
-              <w:right w:w="108" w:type="dxa"/>
-            </w:tcMar>
-          </w:tcPr>
-          <w:p>
-            <w:pPr>
-              <w:pStyle w:val="Textkrper"/>
-              <w:snapToGrid w:val="0"/>
-            </w:pPr>
-          </w:p>
-        </w:tc>
-        <w:tc>
-          <w:tcPr>
-            <w:tcW w:w="4155" w:type="dxa"/>
-            <w:tcBorders>
-              <w:top w:val="single" w:sz="4" w:space="0" w:color="000000"/>
-              <w:left w:val="single" w:sz="4" w:space="0" w:color="000000"/>
-              <w:bottom w:val="single" w:sz="4" w:space="0" w:color="000000"/>
-              <w:right w:val="single" w:sz="4" w:space="0" w:color="000000"/>
-            </w:tcBorders>
-            <w:tcMar>
-              <w:top w:w="0" w:type="dxa"/>
-              <w:left w:w="108" w:type="dxa"/>
-              <w:bottom w:w="0" w:type="dxa"/>
-              <w:right w:w="108" w:type="dxa"/>
-            </w:tcMar>
-          </w:tcPr>
-          <w:p>
-            <w:pPr>
-              <w:pStyle w:val="Textkrper"/>
-              <w:snapToGrid w:val="0"/>
-            </w:pPr>
-            <w:r>
               <w:t>Implements and unit tests the test classes and test packages.</w:t>
             </w:r>
           </w:p>
@@ -13660,7 +13398,6 @@
               </w:numPr>
             </w:pPr>
             <w:r>
-              <w:lastRenderedPageBreak/>
               <w:t>creates the test components required to support testability requirements as defined by the designer</w:t>
             </w:r>
           </w:p>
@@ -13676,11 +13413,11 @@
       <w:pPr>
         <w:pStyle w:val="berschrift2"/>
       </w:pPr>
-      <w:bookmarkStart w:id="66" w:name="_Toc451772229"/>
+      <w:bookmarkStart w:id="59" w:name="_Toc451772229"/>
       <w:r>
         <w:t>Staffing and Training Needs</w:t>
       </w:r>
-      <w:bookmarkEnd w:id="66"/>
+      <w:bookmarkEnd w:id="59"/>
     </w:p>
     <w:p>
       <w:pPr>
@@ -13728,24 +13465,11 @@
       <w:pPr>
         <w:pStyle w:val="berschrift1"/>
       </w:pPr>
-      <w:bookmarkStart w:id="67" w:name="_Toc451772230"/>
+      <w:bookmarkStart w:id="60" w:name="_Toc451772230"/>
       <w:r>
         <w:t>Iteration Milestones</w:t>
       </w:r>
-      <w:bookmarkEnd w:id="67"/>
-    </w:p>
-    <w:p>
-      <w:pPr>
-        <w:pStyle w:val="InfoBlue"/>
-      </w:pPr>
-      <w:r>
-        <w:t>[Identify the key schedule milestones that set the context for the Testing effort. Avoid repeating too much detail that is documented elsewhere in plans that address the entire project.]</w:t>
-      </w:r>
-    </w:p>
-    <w:p>
-      <w:pPr>
-        <w:pStyle w:val="Textbody"/>
-      </w:pPr>
+      <w:bookmarkEnd w:id="60"/>
     </w:p>
     <w:tbl>
       <w:tblPr>
@@ -15249,7 +14973,6 @@
               <w:snapToGrid w:val="0"/>
             </w:pPr>
             <w:r>
-              <w:lastRenderedPageBreak/>
               <w:t>Third Build test cycle finishes</w:t>
             </w:r>
           </w:p>
@@ -15818,29 +15541,11 @@
       <w:pPr>
         <w:pStyle w:val="berschrift1"/>
       </w:pPr>
-      <w:bookmarkStart w:id="68" w:name="_Toc451772231"/>
+      <w:bookmarkStart w:id="61" w:name="_Toc451772231"/>
       <w:r>
         <w:t>Risks, Dependencies, Assumptions, and Constraints</w:t>
       </w:r>
-      <w:bookmarkEnd w:id="68"/>
-    </w:p>
-    <w:p>
-      <w:pPr>
-        <w:pStyle w:val="InfoBlue"/>
-      </w:pPr>
-      <w:r>
-        <w:t xml:space="preserve">[List any risks that may affect the successful execution of this </w:t>
-      </w:r>
-      <w:r>
-        <w:rPr>
-          <w:b/>
-          <w:bCs/>
-        </w:rPr>
-        <w:t>Test Plan</w:t>
-      </w:r>
-      <w:r>
-        <w:t>, and identify mitigation and contingency strategies for each risk. Also indicate a relative ranking for both the likelihood of occurrence and the impact if the risk is realized.]</w:t>
-      </w:r>
+      <w:bookmarkEnd w:id="61"/>
     </w:p>
     <w:tbl>
       <w:tblPr>
@@ -16013,23 +15718,15 @@
                 <w:sz w:val="18"/>
                 <w:lang w:val="en-NZ"/>
               </w:rPr>
-              <w:t xml:space="preserve">Prerequisite entry criteria </w:t>
+              <w:t xml:space="preserve">Prerequisite entry </w:t>
             </w:r>
-            <w:proofErr w:type="gramStart"/>
             <w:r>
               <w:rPr>
                 <w:sz w:val="18"/>
                 <w:lang w:val="en-NZ"/>
               </w:rPr>
-              <w:t>is</w:t>
-            </w:r>
-            <w:proofErr w:type="gramEnd"/>
-            <w:r>
-              <w:rPr>
-                <w:sz w:val="18"/>
-                <w:lang w:val="en-NZ"/>
-              </w:rPr>
-              <w:t xml:space="preserve"> not met.</w:t>
+              <w:lastRenderedPageBreak/>
+              <w:t>criteria is not met.</w:t>
             </w:r>
           </w:p>
         </w:tc>
@@ -16061,7 +15758,16 @@
                 <w:sz w:val="18"/>
                 <w:lang w:val="en-NZ"/>
               </w:rPr>
-              <w:t>&lt;Tester&gt; will define the prerequisites that must be met before Load Testing can start.</w:t>
+              <w:lastRenderedPageBreak/>
+              <w:t xml:space="preserve">&lt;Tester&gt; will define the prerequisites that must be </w:t>
+            </w:r>
+            <w:r>
+              <w:rPr>
+                <w:sz w:val="18"/>
+                <w:lang w:val="en-NZ"/>
+              </w:rPr>
+              <w:lastRenderedPageBreak/>
+              <w:t>met before Load Testing can start.</w:t>
             </w:r>
           </w:p>
           <w:p>
@@ -16137,6 +15843,7 @@
                 <w:sz w:val="18"/>
                 <w:lang w:val="en-NZ"/>
               </w:rPr>
+              <w:lastRenderedPageBreak/>
               <w:t>Meet outstanding prerequisites</w:t>
             </w:r>
           </w:p>
@@ -16156,6 +15863,7 @@
                 <w:sz w:val="18"/>
                 <w:lang w:val="en-NZ"/>
               </w:rPr>
+              <w:lastRenderedPageBreak/>
               <w:t>Consider Load Test Failure</w:t>
             </w:r>
           </w:p>
@@ -16190,6 +15898,7 @@
                 <w:sz w:val="18"/>
                 <w:lang w:val="en-NZ"/>
               </w:rPr>
+              <w:lastRenderedPageBreak/>
               <w:t>Test data proves to be inadequate.</w:t>
             </w:r>
           </w:p>
@@ -17715,11 +17424,11 @@
       <w:pPr>
         <w:pStyle w:val="berschrift1"/>
       </w:pPr>
-      <w:bookmarkStart w:id="69" w:name="_Toc451772232"/>
+      <w:bookmarkStart w:id="62" w:name="_Toc451772232"/>
       <w:r>
         <w:t>Management Process and Procedures</w:t>
       </w:r>
-      <w:bookmarkEnd w:id="69"/>
+      <w:bookmarkEnd w:id="62"/>
     </w:p>
     <w:p>
       <w:pPr>
@@ -17743,11 +17452,11 @@
       <w:pPr>
         <w:pStyle w:val="berschrift2"/>
       </w:pPr>
-      <w:bookmarkStart w:id="70" w:name="_Toc451772233"/>
+      <w:bookmarkStart w:id="63" w:name="_Toc451772233"/>
       <w:r>
         <w:t>Measuring and Assessing the Extent of Testing</w:t>
       </w:r>
-      <w:bookmarkEnd w:id="70"/>
+      <w:bookmarkEnd w:id="63"/>
     </w:p>
     <w:p>
       <w:pPr>
@@ -17761,11 +17470,11 @@
       <w:pPr>
         <w:pStyle w:val="berschrift2"/>
       </w:pPr>
-      <w:bookmarkStart w:id="71" w:name="_Toc451772234"/>
+      <w:bookmarkStart w:id="64" w:name="_Toc451772234"/>
       <w:r>
         <w:t>Assessing the Deliverables of this Test Plan</w:t>
       </w:r>
-      <w:bookmarkEnd w:id="71"/>
+      <w:bookmarkEnd w:id="64"/>
     </w:p>
     <w:p>
       <w:pPr>
@@ -17790,11 +17499,11 @@
       <w:pPr>
         <w:pStyle w:val="berschrift2"/>
       </w:pPr>
-      <w:bookmarkStart w:id="72" w:name="_Toc451772235"/>
+      <w:bookmarkStart w:id="65" w:name="_Toc451772235"/>
       <w:r>
         <w:t>Problem Reporting, Escalation, and Issue Resolution</w:t>
       </w:r>
-      <w:bookmarkEnd w:id="72"/>
+      <w:bookmarkEnd w:id="65"/>
     </w:p>
     <w:p>
       <w:pPr>
@@ -17808,11 +17517,11 @@
       <w:pPr>
         <w:pStyle w:val="berschrift2"/>
       </w:pPr>
-      <w:bookmarkStart w:id="73" w:name="_Toc451772236"/>
+      <w:bookmarkStart w:id="66" w:name="_Toc451772236"/>
       <w:r>
         <w:t>Managing Test Cycles</w:t>
       </w:r>
-      <w:bookmarkEnd w:id="73"/>
+      <w:bookmarkEnd w:id="66"/>
     </w:p>
     <w:p>
       <w:pPr>
@@ -17826,11 +17535,11 @@
       <w:pPr>
         <w:pStyle w:val="berschrift2"/>
       </w:pPr>
-      <w:bookmarkStart w:id="74" w:name="_Toc451772237"/>
+      <w:bookmarkStart w:id="67" w:name="_Toc451772237"/>
       <w:r>
         <w:t>Traceability Strategies</w:t>
       </w:r>
-      <w:bookmarkEnd w:id="74"/>
+      <w:bookmarkEnd w:id="67"/>
     </w:p>
     <w:p>
       <w:pPr>
@@ -17892,11 +17601,11 @@
       <w:pPr>
         <w:pStyle w:val="berschrift2"/>
       </w:pPr>
-      <w:bookmarkStart w:id="75" w:name="_Toc451772238"/>
+      <w:bookmarkStart w:id="68" w:name="_Toc451772238"/>
       <w:r>
         <w:t>Approval and Signoff</w:t>
       </w:r>
-      <w:bookmarkEnd w:id="75"/>
+      <w:bookmarkEnd w:id="68"/>
     </w:p>
     <w:p>
       <w:pPr>
@@ -17912,8 +17621,8 @@
       </w:pPr>
     </w:p>
     <w:sectPr>
-      <w:headerReference w:type="default" r:id="rId13"/>
-      <w:footerReference w:type="default" r:id="rId14"/>
+      <w:headerReference w:type="default" r:id="rId18"/>
+      <w:footerReference w:type="default" r:id="rId19"/>
       <w:pgSz w:w="12240" w:h="15840"/>
       <w:pgMar w:top="1440" w:right="1440" w:bottom="1440" w:left="1440" w:header="720" w:footer="720" w:gutter="0"/>
       <w:cols w:space="720"/>
@@ -17923,7 +17632,7 @@
 </file>
 
 <file path=word/endnotes.xml><?xml version="1.0" encoding="utf-8"?>
-<w:endnotes xmlns:wpc="http://schemas.microsoft.com/office/word/2010/wordprocessingCanvas" xmlns:cx="http://schemas.microsoft.com/office/drawing/2014/chartex" xmlns:cx1="http://schemas.microsoft.com/office/drawing/2015/9/8/chartex" xmlns:cx2="http://schemas.microsoft.com/office/drawing/2015/10/21/chartex" xmlns:mc="http://schemas.openxmlformats.org/markup-compatibility/2006" xmlns:o="urn:schemas-microsoft-com:office:office" xmlns:r="http://schemas.openxmlformats.org/officeDocument/2006/relationships" xmlns:m="http://schemas.openxmlformats.org/officeDocument/2006/math" xmlns:v="urn:schemas-microsoft-com:vml" xmlns:wp14="http://schemas.microsoft.com/office/word/2010/wordprocessingDrawing" xmlns:wp="http://schemas.openxmlformats.org/drawingml/2006/wordprocessingDrawing" xmlns:w10="urn:schemas-microsoft-com:office:word" xmlns:w="http://schemas.openxmlformats.org/wordprocessingml/2006/main" xmlns:w14="http://schemas.microsoft.com/office/word/2010/wordml" xmlns:w15="http://schemas.microsoft.com/office/word/2012/wordml" xmlns:w16se="http://schemas.microsoft.com/office/word/2015/wordml/symex" xmlns:wpg="http://schemas.microsoft.com/office/word/2010/wordprocessingGroup" xmlns:wpi="http://schemas.microsoft.com/office/word/2010/wordprocessingInk" xmlns:wne="http://schemas.microsoft.com/office/word/2006/wordml" xmlns:wps="http://schemas.microsoft.com/office/word/2010/wordprocessingShape" mc:Ignorable="w14 w15 w16se wp14">
+<w:endnotes xmlns:wpc="http://schemas.microsoft.com/office/word/2010/wordprocessingCanvas" xmlns:cx="http://schemas.microsoft.com/office/drawing/2014/chartex" xmlns:cx1="http://schemas.microsoft.com/office/drawing/2015/9/8/chartex" xmlns:mc="http://schemas.openxmlformats.org/markup-compatibility/2006" xmlns:o="urn:schemas-microsoft-com:office:office" xmlns:r="http://schemas.openxmlformats.org/officeDocument/2006/relationships" xmlns:m="http://schemas.openxmlformats.org/officeDocument/2006/math" xmlns:v="urn:schemas-microsoft-com:vml" xmlns:wp14="http://schemas.microsoft.com/office/word/2010/wordprocessingDrawing" xmlns:wp="http://schemas.openxmlformats.org/drawingml/2006/wordprocessingDrawing" xmlns:w10="urn:schemas-microsoft-com:office:word" xmlns:w="http://schemas.openxmlformats.org/wordprocessingml/2006/main" xmlns:w14="http://schemas.microsoft.com/office/word/2010/wordml" xmlns:w15="http://schemas.microsoft.com/office/word/2012/wordml" xmlns:w16se="http://schemas.microsoft.com/office/word/2015/wordml/symex" xmlns:wpg="http://schemas.microsoft.com/office/word/2010/wordprocessingGroup" xmlns:wpi="http://schemas.microsoft.com/office/word/2010/wordprocessingInk" xmlns:wne="http://schemas.microsoft.com/office/word/2006/wordml" xmlns:wps="http://schemas.microsoft.com/office/word/2010/wordprocessingShape" mc:Ignorable="w14 w15 w16se wp14">
   <w:endnote w:type="separator" w:id="-1">
     <w:p>
       <w:pPr>
@@ -17948,7 +17657,7 @@
 </file>
 
 <file path=word/footer1.xml><?xml version="1.0" encoding="utf-8"?>
-<w:ftr xmlns:wpc="http://schemas.microsoft.com/office/word/2010/wordprocessingCanvas" xmlns:cx="http://schemas.microsoft.com/office/drawing/2014/chartex" xmlns:cx1="http://schemas.microsoft.com/office/drawing/2015/9/8/chartex" xmlns:cx2="http://schemas.microsoft.com/office/drawing/2015/10/21/chartex" xmlns:mc="http://schemas.openxmlformats.org/markup-compatibility/2006" xmlns:o="urn:schemas-microsoft-com:office:office" xmlns:r="http://schemas.openxmlformats.org/officeDocument/2006/relationships" xmlns:m="http://schemas.openxmlformats.org/officeDocument/2006/math" xmlns:v="urn:schemas-microsoft-com:vml" xmlns:wp14="http://schemas.microsoft.com/office/word/2010/wordprocessingDrawing" xmlns:wp="http://schemas.openxmlformats.org/drawingml/2006/wordprocessingDrawing" xmlns:w10="urn:schemas-microsoft-com:office:word" xmlns:w="http://schemas.openxmlformats.org/wordprocessingml/2006/main" xmlns:w14="http://schemas.microsoft.com/office/word/2010/wordml" xmlns:w15="http://schemas.microsoft.com/office/word/2012/wordml" xmlns:w16se="http://schemas.microsoft.com/office/word/2015/wordml/symex" xmlns:wpg="http://schemas.microsoft.com/office/word/2010/wordprocessingGroup" xmlns:wpi="http://schemas.microsoft.com/office/word/2010/wordprocessingInk" xmlns:wne="http://schemas.microsoft.com/office/word/2006/wordml" xmlns:wps="http://schemas.microsoft.com/office/word/2010/wordprocessingShape" mc:Ignorable="w14 w15 w16se wp14">
+<w:ftr xmlns:wpc="http://schemas.microsoft.com/office/word/2010/wordprocessingCanvas" xmlns:cx="http://schemas.microsoft.com/office/drawing/2014/chartex" xmlns:cx1="http://schemas.microsoft.com/office/drawing/2015/9/8/chartex" xmlns:mc="http://schemas.openxmlformats.org/markup-compatibility/2006" xmlns:o="urn:schemas-microsoft-com:office:office" xmlns:r="http://schemas.openxmlformats.org/officeDocument/2006/relationships" xmlns:m="http://schemas.openxmlformats.org/officeDocument/2006/math" xmlns:v="urn:schemas-microsoft-com:vml" xmlns:wp14="http://schemas.microsoft.com/office/word/2010/wordprocessingDrawing" xmlns:wp="http://schemas.openxmlformats.org/drawingml/2006/wordprocessingDrawing" xmlns:w10="urn:schemas-microsoft-com:office:word" xmlns:w="http://schemas.openxmlformats.org/wordprocessingml/2006/main" xmlns:w14="http://schemas.microsoft.com/office/word/2010/wordml" xmlns:w15="http://schemas.microsoft.com/office/word/2012/wordml" xmlns:w16se="http://schemas.microsoft.com/office/word/2015/wordml/symex" xmlns:wpg="http://schemas.microsoft.com/office/word/2010/wordprocessingGroup" xmlns:wpi="http://schemas.microsoft.com/office/word/2010/wordprocessingInk" xmlns:wne="http://schemas.microsoft.com/office/word/2006/wordml" xmlns:wps="http://schemas.microsoft.com/office/word/2010/wordprocessingShape" mc:Ignorable="w14 w15 w16se wp14">
   <w:p>
     <w:pPr>
       <w:pStyle w:val="Fuzeile"/>
@@ -17958,7 +17667,7 @@
 </file>
 
 <file path=word/footnotes.xml><?xml version="1.0" encoding="utf-8"?>
-<w:footnotes xmlns:wpc="http://schemas.microsoft.com/office/word/2010/wordprocessingCanvas" xmlns:cx="http://schemas.microsoft.com/office/drawing/2014/chartex" xmlns:cx1="http://schemas.microsoft.com/office/drawing/2015/9/8/chartex" xmlns:cx2="http://schemas.microsoft.com/office/drawing/2015/10/21/chartex" xmlns:mc="http://schemas.openxmlformats.org/markup-compatibility/2006" xmlns:o="urn:schemas-microsoft-com:office:office" xmlns:r="http://schemas.openxmlformats.org/officeDocument/2006/relationships" xmlns:m="http://schemas.openxmlformats.org/officeDocument/2006/math" xmlns:v="urn:schemas-microsoft-com:vml" xmlns:wp14="http://schemas.microsoft.com/office/word/2010/wordprocessingDrawing" xmlns:wp="http://schemas.openxmlformats.org/drawingml/2006/wordprocessingDrawing" xmlns:w10="urn:schemas-microsoft-com:office:word" xmlns:w="http://schemas.openxmlformats.org/wordprocessingml/2006/main" xmlns:w14="http://schemas.microsoft.com/office/word/2010/wordml" xmlns:w15="http://schemas.microsoft.com/office/word/2012/wordml" xmlns:w16se="http://schemas.microsoft.com/office/word/2015/wordml/symex" xmlns:wpg="http://schemas.microsoft.com/office/word/2010/wordprocessingGroup" xmlns:wpi="http://schemas.microsoft.com/office/word/2010/wordprocessingInk" xmlns:wne="http://schemas.microsoft.com/office/word/2006/wordml" xmlns:wps="http://schemas.microsoft.com/office/word/2010/wordprocessingShape" mc:Ignorable="w14 w15 w16se wp14">
+<w:footnotes xmlns:wpc="http://schemas.microsoft.com/office/word/2010/wordprocessingCanvas" xmlns:cx="http://schemas.microsoft.com/office/drawing/2014/chartex" xmlns:cx1="http://schemas.microsoft.com/office/drawing/2015/9/8/chartex" xmlns:mc="http://schemas.openxmlformats.org/markup-compatibility/2006" xmlns:o="urn:schemas-microsoft-com:office:office" xmlns:r="http://schemas.openxmlformats.org/officeDocument/2006/relationships" xmlns:m="http://schemas.openxmlformats.org/officeDocument/2006/math" xmlns:v="urn:schemas-microsoft-com:vml" xmlns:wp14="http://schemas.microsoft.com/office/word/2010/wordprocessingDrawing" xmlns:wp="http://schemas.openxmlformats.org/drawingml/2006/wordprocessingDrawing" xmlns:w10="urn:schemas-microsoft-com:office:word" xmlns:w="http://schemas.openxmlformats.org/wordprocessingml/2006/main" xmlns:w14="http://schemas.microsoft.com/office/word/2010/wordml" xmlns:w15="http://schemas.microsoft.com/office/word/2012/wordml" xmlns:w16se="http://schemas.microsoft.com/office/word/2015/wordml/symex" xmlns:wpg="http://schemas.microsoft.com/office/word/2010/wordprocessingGroup" xmlns:wpi="http://schemas.microsoft.com/office/word/2010/wordprocessingInk" xmlns:wne="http://schemas.microsoft.com/office/word/2006/wordml" xmlns:wps="http://schemas.microsoft.com/office/word/2010/wordprocessingShape" mc:Ignorable="w14 w15 w16se wp14">
   <w:footnote w:type="separator" w:id="-1">
     <w:p>
       <w:pPr>
@@ -17986,7 +17695,7 @@
 </file>
 
 <file path=word/header1.xml><?xml version="1.0" encoding="utf-8"?>
-<w:hdr xmlns:wpc="http://schemas.microsoft.com/office/word/2010/wordprocessingCanvas" xmlns:cx="http://schemas.microsoft.com/office/drawing/2014/chartex" xmlns:cx1="http://schemas.microsoft.com/office/drawing/2015/9/8/chartex" xmlns:cx2="http://schemas.microsoft.com/office/drawing/2015/10/21/chartex" xmlns:mc="http://schemas.openxmlformats.org/markup-compatibility/2006" xmlns:o="urn:schemas-microsoft-com:office:office" xmlns:r="http://schemas.openxmlformats.org/officeDocument/2006/relationships" xmlns:m="http://schemas.openxmlformats.org/officeDocument/2006/math" xmlns:v="urn:schemas-microsoft-com:vml" xmlns:wp14="http://schemas.microsoft.com/office/word/2010/wordprocessingDrawing" xmlns:wp="http://schemas.openxmlformats.org/drawingml/2006/wordprocessingDrawing" xmlns:w10="urn:schemas-microsoft-com:office:word" xmlns:w="http://schemas.openxmlformats.org/wordprocessingml/2006/main" xmlns:w14="http://schemas.microsoft.com/office/word/2010/wordml" xmlns:w15="http://schemas.microsoft.com/office/word/2012/wordml" xmlns:w16se="http://schemas.microsoft.com/office/word/2015/wordml/symex" xmlns:wpg="http://schemas.microsoft.com/office/word/2010/wordprocessingGroup" xmlns:wpi="http://schemas.microsoft.com/office/word/2010/wordprocessingInk" xmlns:wne="http://schemas.microsoft.com/office/word/2006/wordml" xmlns:wps="http://schemas.microsoft.com/office/word/2010/wordprocessingShape" mc:Ignorable="w14 w15 w16se wp14">
+<w:hdr xmlns:wpc="http://schemas.microsoft.com/office/word/2010/wordprocessingCanvas" xmlns:cx="http://schemas.microsoft.com/office/drawing/2014/chartex" xmlns:cx1="http://schemas.microsoft.com/office/drawing/2015/9/8/chartex" xmlns:mc="http://schemas.openxmlformats.org/markup-compatibility/2006" xmlns:o="urn:schemas-microsoft-com:office:office" xmlns:r="http://schemas.openxmlformats.org/officeDocument/2006/relationships" xmlns:m="http://schemas.openxmlformats.org/officeDocument/2006/math" xmlns:v="urn:schemas-microsoft-com:vml" xmlns:wp14="http://schemas.microsoft.com/office/word/2010/wordprocessingDrawing" xmlns:wp="http://schemas.openxmlformats.org/drawingml/2006/wordprocessingDrawing" xmlns:w10="urn:schemas-microsoft-com:office:word" xmlns:w="http://schemas.openxmlformats.org/wordprocessingml/2006/main" xmlns:w14="http://schemas.microsoft.com/office/word/2010/wordml" xmlns:w15="http://schemas.microsoft.com/office/word/2012/wordml" xmlns:w16se="http://schemas.microsoft.com/office/word/2015/wordml/symex" xmlns:wpg="http://schemas.microsoft.com/office/word/2010/wordprocessingGroup" xmlns:wpi="http://schemas.microsoft.com/office/word/2010/wordprocessingInk" xmlns:wne="http://schemas.microsoft.com/office/word/2006/wordml" xmlns:wps="http://schemas.microsoft.com/office/word/2010/wordprocessingShape" mc:Ignorable="w14 w15 w16se wp14">
   <w:p>
     <w:pPr>
       <w:rPr>
@@ -18079,7 +17788,7 @@
 </file>
 
 <file path=word/header2.xml><?xml version="1.0" encoding="utf-8"?>
-<w:hdr xmlns:wpc="http://schemas.microsoft.com/office/word/2010/wordprocessingCanvas" xmlns:cx="http://schemas.microsoft.com/office/drawing/2014/chartex" xmlns:cx1="http://schemas.microsoft.com/office/drawing/2015/9/8/chartex" xmlns:cx2="http://schemas.microsoft.com/office/drawing/2015/10/21/chartex" xmlns:mc="http://schemas.openxmlformats.org/markup-compatibility/2006" xmlns:o="urn:schemas-microsoft-com:office:office" xmlns:r="http://schemas.openxmlformats.org/officeDocument/2006/relationships" xmlns:m="http://schemas.openxmlformats.org/officeDocument/2006/math" xmlns:v="urn:schemas-microsoft-com:vml" xmlns:wp14="http://schemas.microsoft.com/office/word/2010/wordprocessingDrawing" xmlns:wp="http://schemas.openxmlformats.org/drawingml/2006/wordprocessingDrawing" xmlns:w10="urn:schemas-microsoft-com:office:word" xmlns:w="http://schemas.openxmlformats.org/wordprocessingml/2006/main" xmlns:w14="http://schemas.microsoft.com/office/word/2010/wordml" xmlns:w15="http://schemas.microsoft.com/office/word/2012/wordml" xmlns:w16se="http://schemas.microsoft.com/office/word/2015/wordml/symex" xmlns:wpg="http://schemas.microsoft.com/office/word/2010/wordprocessingGroup" xmlns:wpi="http://schemas.microsoft.com/office/word/2010/wordprocessingInk" xmlns:wne="http://schemas.microsoft.com/office/word/2006/wordml" xmlns:wps="http://schemas.microsoft.com/office/word/2010/wordprocessingShape" mc:Ignorable="w14 w15 w16se wp14">
+<w:hdr xmlns:wpc="http://schemas.microsoft.com/office/word/2010/wordprocessingCanvas" xmlns:cx="http://schemas.microsoft.com/office/drawing/2014/chartex" xmlns:cx1="http://schemas.microsoft.com/office/drawing/2015/9/8/chartex" xmlns:mc="http://schemas.openxmlformats.org/markup-compatibility/2006" xmlns:o="urn:schemas-microsoft-com:office:office" xmlns:r="http://schemas.openxmlformats.org/officeDocument/2006/relationships" xmlns:m="http://schemas.openxmlformats.org/officeDocument/2006/math" xmlns:v="urn:schemas-microsoft-com:vml" xmlns:wp14="http://schemas.microsoft.com/office/word/2010/wordprocessingDrawing" xmlns:wp="http://schemas.openxmlformats.org/drawingml/2006/wordprocessingDrawing" xmlns:w10="urn:schemas-microsoft-com:office:word" xmlns:w="http://schemas.openxmlformats.org/wordprocessingml/2006/main" xmlns:w14="http://schemas.microsoft.com/office/word/2010/wordml" xmlns:w15="http://schemas.microsoft.com/office/word/2012/wordml" xmlns:w16se="http://schemas.microsoft.com/office/word/2015/wordml/symex" xmlns:wpg="http://schemas.microsoft.com/office/word/2010/wordprocessingGroup" xmlns:wpi="http://schemas.microsoft.com/office/word/2010/wordprocessingInk" xmlns:wne="http://schemas.microsoft.com/office/word/2006/wordml" xmlns:wps="http://schemas.microsoft.com/office/word/2010/wordprocessingShape" mc:Ignorable="w14 w15 w16se wp14">
   <w:p>
     <w:pPr>
       <w:pStyle w:val="Kopfzeile"/>
@@ -18089,7 +17798,7 @@
 </file>
 
 <file path=word/numbering.xml><?xml version="1.0" encoding="utf-8"?>
-<w:numbering xmlns:wpc="http://schemas.microsoft.com/office/word/2010/wordprocessingCanvas" xmlns:cx="http://schemas.microsoft.com/office/drawing/2014/chartex" xmlns:cx1="http://schemas.microsoft.com/office/drawing/2015/9/8/chartex" xmlns:cx2="http://schemas.microsoft.com/office/drawing/2015/10/21/chartex" xmlns:mc="http://schemas.openxmlformats.org/markup-compatibility/2006" xmlns:o="urn:schemas-microsoft-com:office:office" xmlns:r="http://schemas.openxmlformats.org/officeDocument/2006/relationships" xmlns:m="http://schemas.openxmlformats.org/officeDocument/2006/math" xmlns:v="urn:schemas-microsoft-com:vml" xmlns:wp14="http://schemas.microsoft.com/office/word/2010/wordprocessingDrawing" xmlns:wp="http://schemas.openxmlformats.org/drawingml/2006/wordprocessingDrawing" xmlns:w10="urn:schemas-microsoft-com:office:word" xmlns:w="http://schemas.openxmlformats.org/wordprocessingml/2006/main" xmlns:w14="http://schemas.microsoft.com/office/word/2010/wordml" xmlns:w15="http://schemas.microsoft.com/office/word/2012/wordml" xmlns:w16se="http://schemas.microsoft.com/office/word/2015/wordml/symex" xmlns:wpg="http://schemas.microsoft.com/office/word/2010/wordprocessingGroup" xmlns:wpi="http://schemas.microsoft.com/office/word/2010/wordprocessingInk" xmlns:wne="http://schemas.microsoft.com/office/word/2006/wordml" xmlns:wps="http://schemas.microsoft.com/office/word/2010/wordprocessingShape" mc:Ignorable="w14 w15 w16se wp14">
+<w:numbering xmlns:wpc="http://schemas.microsoft.com/office/word/2010/wordprocessingCanvas" xmlns:cx="http://schemas.microsoft.com/office/drawing/2014/chartex" xmlns:cx1="http://schemas.microsoft.com/office/drawing/2015/9/8/chartex" xmlns:mc="http://schemas.openxmlformats.org/markup-compatibility/2006" xmlns:o="urn:schemas-microsoft-com:office:office" xmlns:r="http://schemas.openxmlformats.org/officeDocument/2006/relationships" xmlns:m="http://schemas.openxmlformats.org/officeDocument/2006/math" xmlns:v="urn:schemas-microsoft-com:vml" xmlns:wp14="http://schemas.microsoft.com/office/word/2010/wordprocessingDrawing" xmlns:wp="http://schemas.openxmlformats.org/drawingml/2006/wordprocessingDrawing" xmlns:w10="urn:schemas-microsoft-com:office:word" xmlns:w="http://schemas.openxmlformats.org/wordprocessingml/2006/main" xmlns:w14="http://schemas.microsoft.com/office/word/2010/wordml" xmlns:w15="http://schemas.microsoft.com/office/word/2012/wordml" xmlns:w16se="http://schemas.microsoft.com/office/word/2015/wordml/symex" xmlns:wpg="http://schemas.microsoft.com/office/word/2010/wordprocessingGroup" xmlns:wpi="http://schemas.microsoft.com/office/word/2010/wordprocessingInk" xmlns:wne="http://schemas.microsoft.com/office/word/2006/wordml" xmlns:wps="http://schemas.microsoft.com/office/word/2010/wordprocessingShape" mc:Ignorable="w14 w15 w16se wp14">
   <w:abstractNum w:abstractNumId="0" w15:restartNumberingAfterBreak="0">
     <w:nsid w:val="004B5DC9"/>
     <w:multiLevelType w:val="multilevel"/>
@@ -23124,6 +22833,119 @@
     </w:lvl>
   </w:abstractNum>
   <w:abstractNum w:abstractNumId="71" w15:restartNumberingAfterBreak="0">
+    <w:nsid w:val="46557DF3"/>
+    <w:multiLevelType w:val="hybridMultilevel"/>
+    <w:tmpl w:val="3A982290"/>
+    <w:lvl w:ilvl="0" w:tplc="04070001">
+      <w:start w:val="1"/>
+      <w:numFmt w:val="bullet"/>
+      <w:lvlText w:val=""/>
+      <w:lvlJc w:val="left"/>
+      <w:pPr>
+        <w:ind w:left="1440" w:hanging="360"/>
+      </w:pPr>
+      <w:rPr>
+        <w:rFonts w:ascii="Symbol" w:hAnsi="Symbol" w:hint="default"/>
+      </w:rPr>
+    </w:lvl>
+    <w:lvl w:ilvl="1" w:tplc="04070003" w:tentative="1">
+      <w:start w:val="1"/>
+      <w:numFmt w:val="bullet"/>
+      <w:lvlText w:val="o"/>
+      <w:lvlJc w:val="left"/>
+      <w:pPr>
+        <w:ind w:left="2160" w:hanging="360"/>
+      </w:pPr>
+      <w:rPr>
+        <w:rFonts w:ascii="Courier New" w:hAnsi="Courier New" w:cs="Courier New" w:hint="default"/>
+      </w:rPr>
+    </w:lvl>
+    <w:lvl w:ilvl="2" w:tplc="04070005" w:tentative="1">
+      <w:start w:val="1"/>
+      <w:numFmt w:val="bullet"/>
+      <w:lvlText w:val=""/>
+      <w:lvlJc w:val="left"/>
+      <w:pPr>
+        <w:ind w:left="2880" w:hanging="360"/>
+      </w:pPr>
+      <w:rPr>
+        <w:rFonts w:ascii="Wingdings" w:hAnsi="Wingdings" w:hint="default"/>
+      </w:rPr>
+    </w:lvl>
+    <w:lvl w:ilvl="3" w:tplc="04070001" w:tentative="1">
+      <w:start w:val="1"/>
+      <w:numFmt w:val="bullet"/>
+      <w:lvlText w:val=""/>
+      <w:lvlJc w:val="left"/>
+      <w:pPr>
+        <w:ind w:left="3600" w:hanging="360"/>
+      </w:pPr>
+      <w:rPr>
+        <w:rFonts w:ascii="Symbol" w:hAnsi="Symbol" w:hint="default"/>
+      </w:rPr>
+    </w:lvl>
+    <w:lvl w:ilvl="4" w:tplc="04070003" w:tentative="1">
+      <w:start w:val="1"/>
+      <w:numFmt w:val="bullet"/>
+      <w:lvlText w:val="o"/>
+      <w:lvlJc w:val="left"/>
+      <w:pPr>
+        <w:ind w:left="4320" w:hanging="360"/>
+      </w:pPr>
+      <w:rPr>
+        <w:rFonts w:ascii="Courier New" w:hAnsi="Courier New" w:cs="Courier New" w:hint="default"/>
+      </w:rPr>
+    </w:lvl>
+    <w:lvl w:ilvl="5" w:tplc="04070005" w:tentative="1">
+      <w:start w:val="1"/>
+      <w:numFmt w:val="bullet"/>
+      <w:lvlText w:val=""/>
+      <w:lvlJc w:val="left"/>
+      <w:pPr>
+        <w:ind w:left="5040" w:hanging="360"/>
+      </w:pPr>
+      <w:rPr>
+        <w:rFonts w:ascii="Wingdings" w:hAnsi="Wingdings" w:hint="default"/>
+      </w:rPr>
+    </w:lvl>
+    <w:lvl w:ilvl="6" w:tplc="04070001" w:tentative="1">
+      <w:start w:val="1"/>
+      <w:numFmt w:val="bullet"/>
+      <w:lvlText w:val=""/>
+      <w:lvlJc w:val="left"/>
+      <w:pPr>
+        <w:ind w:left="5760" w:hanging="360"/>
+      </w:pPr>
+      <w:rPr>
+        <w:rFonts w:ascii="Symbol" w:hAnsi="Symbol" w:hint="default"/>
+      </w:rPr>
+    </w:lvl>
+    <w:lvl w:ilvl="7" w:tplc="04070003" w:tentative="1">
+      <w:start w:val="1"/>
+      <w:numFmt w:val="bullet"/>
+      <w:lvlText w:val="o"/>
+      <w:lvlJc w:val="left"/>
+      <w:pPr>
+        <w:ind w:left="6480" w:hanging="360"/>
+      </w:pPr>
+      <w:rPr>
+        <w:rFonts w:ascii="Courier New" w:hAnsi="Courier New" w:cs="Courier New" w:hint="default"/>
+      </w:rPr>
+    </w:lvl>
+    <w:lvl w:ilvl="8" w:tplc="04070005" w:tentative="1">
+      <w:start w:val="1"/>
+      <w:numFmt w:val="bullet"/>
+      <w:lvlText w:val=""/>
+      <w:lvlJc w:val="left"/>
+      <w:pPr>
+        <w:ind w:left="7200" w:hanging="360"/>
+      </w:pPr>
+      <w:rPr>
+        <w:rFonts w:ascii="Wingdings" w:hAnsi="Wingdings" w:hint="default"/>
+      </w:rPr>
+    </w:lvl>
+  </w:abstractNum>
+  <w:abstractNum w:abstractNumId="72" w15:restartNumberingAfterBreak="0">
     <w:nsid w:val="486A58CA"/>
     <w:multiLevelType w:val="multilevel"/>
     <w:tmpl w:val="21DEB29C"/>
@@ -23201,7 +23023,7 @@
       </w:rPr>
     </w:lvl>
   </w:abstractNum>
-  <w:abstractNum w:abstractNumId="72" w15:restartNumberingAfterBreak="0">
+  <w:abstractNum w:abstractNumId="73" w15:restartNumberingAfterBreak="0">
     <w:nsid w:val="4A91609D"/>
     <w:multiLevelType w:val="multilevel"/>
     <w:tmpl w:val="446410A4"/>
@@ -23265,7 +23087,7 @@
       <w:lvlJc w:val="left"/>
     </w:lvl>
   </w:abstractNum>
-  <w:abstractNum w:abstractNumId="73" w15:restartNumberingAfterBreak="0">
+  <w:abstractNum w:abstractNumId="74" w15:restartNumberingAfterBreak="0">
     <w:nsid w:val="4AC24356"/>
     <w:multiLevelType w:val="multilevel"/>
     <w:tmpl w:val="05784168"/>
@@ -23325,7 +23147,7 @@
       <w:lvlJc w:val="left"/>
     </w:lvl>
   </w:abstractNum>
-  <w:abstractNum w:abstractNumId="74" w15:restartNumberingAfterBreak="0">
+  <w:abstractNum w:abstractNumId="75" w15:restartNumberingAfterBreak="0">
     <w:nsid w:val="4EB114BF"/>
     <w:multiLevelType w:val="multilevel"/>
     <w:tmpl w:val="10E2FB0E"/>
@@ -23403,7 +23225,7 @@
       </w:rPr>
     </w:lvl>
   </w:abstractNum>
-  <w:abstractNum w:abstractNumId="75" w15:restartNumberingAfterBreak="0">
+  <w:abstractNum w:abstractNumId="76" w15:restartNumberingAfterBreak="0">
     <w:nsid w:val="4FBE73C7"/>
     <w:multiLevelType w:val="multilevel"/>
     <w:tmpl w:val="B6B868C0"/>
@@ -23463,7 +23285,7 @@
       <w:lvlJc w:val="left"/>
     </w:lvl>
   </w:abstractNum>
-  <w:abstractNum w:abstractNumId="76" w15:restartNumberingAfterBreak="0">
+  <w:abstractNum w:abstractNumId="77" w15:restartNumberingAfterBreak="0">
     <w:nsid w:val="5021542C"/>
     <w:multiLevelType w:val="multilevel"/>
     <w:tmpl w:val="E0E4271C"/>
@@ -23525,7 +23347,7 @@
       <w:lvlJc w:val="left"/>
     </w:lvl>
   </w:abstractNum>
-  <w:abstractNum w:abstractNumId="77" w15:restartNumberingAfterBreak="0">
+  <w:abstractNum w:abstractNumId="78" w15:restartNumberingAfterBreak="0">
     <w:nsid w:val="507A26DD"/>
     <w:multiLevelType w:val="multilevel"/>
     <w:tmpl w:val="51FED24C"/>
@@ -23603,7 +23425,7 @@
       </w:rPr>
     </w:lvl>
   </w:abstractNum>
-  <w:abstractNum w:abstractNumId="78" w15:restartNumberingAfterBreak="0">
+  <w:abstractNum w:abstractNumId="79" w15:restartNumberingAfterBreak="0">
     <w:nsid w:val="50AE569F"/>
     <w:multiLevelType w:val="multilevel"/>
     <w:tmpl w:val="A4EA1D44"/>
@@ -23681,7 +23503,7 @@
       </w:rPr>
     </w:lvl>
   </w:abstractNum>
-  <w:abstractNum w:abstractNumId="79" w15:restartNumberingAfterBreak="0">
+  <w:abstractNum w:abstractNumId="80" w15:restartNumberingAfterBreak="0">
     <w:nsid w:val="50F75261"/>
     <w:multiLevelType w:val="multilevel"/>
     <w:tmpl w:val="3712FD18"/>
@@ -23759,7 +23581,7 @@
       </w:rPr>
     </w:lvl>
   </w:abstractNum>
-  <w:abstractNum w:abstractNumId="80" w15:restartNumberingAfterBreak="0">
+  <w:abstractNum w:abstractNumId="81" w15:restartNumberingAfterBreak="0">
     <w:nsid w:val="52607753"/>
     <w:multiLevelType w:val="multilevel"/>
     <w:tmpl w:val="F8487500"/>
@@ -23819,7 +23641,7 @@
       <w:lvlJc w:val="left"/>
     </w:lvl>
   </w:abstractNum>
-  <w:abstractNum w:abstractNumId="81" w15:restartNumberingAfterBreak="0">
+  <w:abstractNum w:abstractNumId="82" w15:restartNumberingAfterBreak="0">
     <w:nsid w:val="53E966CB"/>
     <w:multiLevelType w:val="multilevel"/>
     <w:tmpl w:val="989CFFA4"/>
@@ -23906,7 +23728,7 @@
       </w:rPr>
     </w:lvl>
   </w:abstractNum>
-  <w:abstractNum w:abstractNumId="82" w15:restartNumberingAfterBreak="0">
+  <w:abstractNum w:abstractNumId="83" w15:restartNumberingAfterBreak="0">
     <w:nsid w:val="54836033"/>
     <w:multiLevelType w:val="multilevel"/>
     <w:tmpl w:val="B45CC61A"/>
@@ -23984,7 +23806,7 @@
       </w:rPr>
     </w:lvl>
   </w:abstractNum>
-  <w:abstractNum w:abstractNumId="83" w15:restartNumberingAfterBreak="0">
+  <w:abstractNum w:abstractNumId="84" w15:restartNumberingAfterBreak="0">
     <w:nsid w:val="55101E70"/>
     <w:multiLevelType w:val="multilevel"/>
     <w:tmpl w:val="AD74BF6A"/>
@@ -24062,7 +23884,7 @@
       </w:rPr>
     </w:lvl>
   </w:abstractNum>
-  <w:abstractNum w:abstractNumId="84" w15:restartNumberingAfterBreak="0">
+  <w:abstractNum w:abstractNumId="85" w15:restartNumberingAfterBreak="0">
     <w:nsid w:val="551601D1"/>
     <w:multiLevelType w:val="multilevel"/>
     <w:tmpl w:val="D6E6D5FC"/>
@@ -24140,7 +23962,7 @@
       </w:rPr>
     </w:lvl>
   </w:abstractNum>
-  <w:abstractNum w:abstractNumId="85" w15:restartNumberingAfterBreak="0">
+  <w:abstractNum w:abstractNumId="86" w15:restartNumberingAfterBreak="0">
     <w:nsid w:val="56042D4F"/>
     <w:multiLevelType w:val="multilevel"/>
     <w:tmpl w:val="E696840A"/>
@@ -24199,7 +24021,7 @@
       <w:lvlJc w:val="left"/>
     </w:lvl>
   </w:abstractNum>
-  <w:abstractNum w:abstractNumId="86" w15:restartNumberingAfterBreak="0">
+  <w:abstractNum w:abstractNumId="87" w15:restartNumberingAfterBreak="0">
     <w:nsid w:val="56176667"/>
     <w:multiLevelType w:val="multilevel"/>
     <w:tmpl w:val="868C4ED6"/>
@@ -24277,7 +24099,7 @@
       </w:rPr>
     </w:lvl>
   </w:abstractNum>
-  <w:abstractNum w:abstractNumId="87" w15:restartNumberingAfterBreak="0">
+  <w:abstractNum w:abstractNumId="88" w15:restartNumberingAfterBreak="0">
     <w:nsid w:val="56AC5B6E"/>
     <w:multiLevelType w:val="multilevel"/>
     <w:tmpl w:val="99A49C7A"/>
@@ -24341,7 +24163,7 @@
       <w:lvlJc w:val="left"/>
     </w:lvl>
   </w:abstractNum>
-  <w:abstractNum w:abstractNumId="88" w15:restartNumberingAfterBreak="0">
+  <w:abstractNum w:abstractNumId="89" w15:restartNumberingAfterBreak="0">
     <w:nsid w:val="57134C6A"/>
     <w:multiLevelType w:val="multilevel"/>
     <w:tmpl w:val="9CEC902E"/>
@@ -24419,7 +24241,7 @@
       </w:rPr>
     </w:lvl>
   </w:abstractNum>
-  <w:abstractNum w:abstractNumId="89" w15:restartNumberingAfterBreak="0">
+  <w:abstractNum w:abstractNumId="90" w15:restartNumberingAfterBreak="0">
     <w:nsid w:val="579E0ECC"/>
     <w:multiLevelType w:val="multilevel"/>
     <w:tmpl w:val="CB0AF6E8"/>
@@ -24497,7 +24319,7 @@
       </w:rPr>
     </w:lvl>
   </w:abstractNum>
-  <w:abstractNum w:abstractNumId="90" w15:restartNumberingAfterBreak="0">
+  <w:abstractNum w:abstractNumId="91" w15:restartNumberingAfterBreak="0">
     <w:nsid w:val="58D3630C"/>
     <w:multiLevelType w:val="multilevel"/>
     <w:tmpl w:val="34ACFECC"/>
@@ -24575,7 +24397,7 @@
       </w:rPr>
     </w:lvl>
   </w:abstractNum>
-  <w:abstractNum w:abstractNumId="91" w15:restartNumberingAfterBreak="0">
+  <w:abstractNum w:abstractNumId="92" w15:restartNumberingAfterBreak="0">
     <w:nsid w:val="59CB17A2"/>
     <w:multiLevelType w:val="multilevel"/>
     <w:tmpl w:val="C27489B4"/>
@@ -24637,7 +24459,7 @@
       <w:lvlJc w:val="left"/>
     </w:lvl>
   </w:abstractNum>
-  <w:abstractNum w:abstractNumId="92" w15:restartNumberingAfterBreak="0">
+  <w:abstractNum w:abstractNumId="93" w15:restartNumberingAfterBreak="0">
     <w:nsid w:val="5F517567"/>
     <w:multiLevelType w:val="multilevel"/>
     <w:tmpl w:val="8F48498E"/>
@@ -24715,7 +24537,7 @@
       </w:rPr>
     </w:lvl>
   </w:abstractNum>
-  <w:abstractNum w:abstractNumId="93" w15:restartNumberingAfterBreak="0">
+  <w:abstractNum w:abstractNumId="94" w15:restartNumberingAfterBreak="0">
     <w:nsid w:val="5FBE590F"/>
     <w:multiLevelType w:val="multilevel"/>
     <w:tmpl w:val="B0FEA9DC"/>
@@ -24793,7 +24615,7 @@
       </w:rPr>
     </w:lvl>
   </w:abstractNum>
-  <w:abstractNum w:abstractNumId="94" w15:restartNumberingAfterBreak="0">
+  <w:abstractNum w:abstractNumId="95" w15:restartNumberingAfterBreak="0">
     <w:nsid w:val="62BF7F88"/>
     <w:multiLevelType w:val="multilevel"/>
     <w:tmpl w:val="B8EE0080"/>
@@ -24855,7 +24677,7 @@
       <w:lvlJc w:val="left"/>
     </w:lvl>
   </w:abstractNum>
-  <w:abstractNum w:abstractNumId="95" w15:restartNumberingAfterBreak="0">
+  <w:abstractNum w:abstractNumId="96" w15:restartNumberingAfterBreak="0">
     <w:nsid w:val="635755EC"/>
     <w:multiLevelType w:val="multilevel"/>
     <w:tmpl w:val="0A7447D4"/>
@@ -24933,7 +24755,7 @@
       </w:rPr>
     </w:lvl>
   </w:abstractNum>
-  <w:abstractNum w:abstractNumId="96" w15:restartNumberingAfterBreak="0">
+  <w:abstractNum w:abstractNumId="97" w15:restartNumberingAfterBreak="0">
     <w:nsid w:val="63FD2E89"/>
     <w:multiLevelType w:val="multilevel"/>
     <w:tmpl w:val="DF4E660A"/>
@@ -25020,7 +24842,7 @@
       </w:rPr>
     </w:lvl>
   </w:abstractNum>
-  <w:abstractNum w:abstractNumId="97" w15:restartNumberingAfterBreak="0">
+  <w:abstractNum w:abstractNumId="98" w15:restartNumberingAfterBreak="0">
     <w:nsid w:val="645A23C5"/>
     <w:multiLevelType w:val="multilevel"/>
     <w:tmpl w:val="0C0225DE"/>
@@ -25098,7 +24920,7 @@
       </w:rPr>
     </w:lvl>
   </w:abstractNum>
-  <w:abstractNum w:abstractNumId="98" w15:restartNumberingAfterBreak="0">
+  <w:abstractNum w:abstractNumId="99" w15:restartNumberingAfterBreak="0">
     <w:nsid w:val="64B94AEC"/>
     <w:multiLevelType w:val="multilevel"/>
     <w:tmpl w:val="26DE6232"/>
@@ -25176,7 +24998,7 @@
       </w:rPr>
     </w:lvl>
   </w:abstractNum>
-  <w:abstractNum w:abstractNumId="99" w15:restartNumberingAfterBreak="0">
+  <w:abstractNum w:abstractNumId="100" w15:restartNumberingAfterBreak="0">
     <w:nsid w:val="68642035"/>
     <w:multiLevelType w:val="multilevel"/>
     <w:tmpl w:val="9E4443E8"/>
@@ -25254,7 +25076,7 @@
       </w:rPr>
     </w:lvl>
   </w:abstractNum>
-  <w:abstractNum w:abstractNumId="100" w15:restartNumberingAfterBreak="0">
+  <w:abstractNum w:abstractNumId="101" w15:restartNumberingAfterBreak="0">
     <w:nsid w:val="68782198"/>
     <w:multiLevelType w:val="multilevel"/>
     <w:tmpl w:val="0F8CB3D2"/>
@@ -25332,7 +25154,7 @@
       </w:rPr>
     </w:lvl>
   </w:abstractNum>
-  <w:abstractNum w:abstractNumId="101" w15:restartNumberingAfterBreak="0">
+  <w:abstractNum w:abstractNumId="102" w15:restartNumberingAfterBreak="0">
     <w:nsid w:val="6B236FCA"/>
     <w:multiLevelType w:val="multilevel"/>
     <w:tmpl w:val="DF6E341E"/>
@@ -25410,7 +25232,7 @@
       </w:rPr>
     </w:lvl>
   </w:abstractNum>
-  <w:abstractNum w:abstractNumId="102" w15:restartNumberingAfterBreak="0">
+  <w:abstractNum w:abstractNumId="103" w15:restartNumberingAfterBreak="0">
     <w:nsid w:val="6BC93FC5"/>
     <w:multiLevelType w:val="multilevel"/>
     <w:tmpl w:val="46941EC8"/>
@@ -25474,7 +25296,7 @@
       <w:lvlJc w:val="left"/>
     </w:lvl>
   </w:abstractNum>
-  <w:abstractNum w:abstractNumId="103" w15:restartNumberingAfterBreak="0">
+  <w:abstractNum w:abstractNumId="104" w15:restartNumberingAfterBreak="0">
     <w:nsid w:val="6E6572D0"/>
     <w:multiLevelType w:val="multilevel"/>
     <w:tmpl w:val="DAFCB7EA"/>
@@ -25552,7 +25374,7 @@
       </w:rPr>
     </w:lvl>
   </w:abstractNum>
-  <w:abstractNum w:abstractNumId="104" w15:restartNumberingAfterBreak="0">
+  <w:abstractNum w:abstractNumId="105" w15:restartNumberingAfterBreak="0">
     <w:nsid w:val="6F752B0F"/>
     <w:multiLevelType w:val="multilevel"/>
     <w:tmpl w:val="12C20602"/>
@@ -25630,7 +25452,7 @@
       </w:rPr>
     </w:lvl>
   </w:abstractNum>
-  <w:abstractNum w:abstractNumId="105" w15:restartNumberingAfterBreak="0">
+  <w:abstractNum w:abstractNumId="106" w15:restartNumberingAfterBreak="0">
     <w:nsid w:val="6F9320A0"/>
     <w:multiLevelType w:val="multilevel"/>
     <w:tmpl w:val="95D0CA66"/>
@@ -25692,7 +25514,7 @@
       <w:lvlJc w:val="left"/>
     </w:lvl>
   </w:abstractNum>
-  <w:abstractNum w:abstractNumId="106" w15:restartNumberingAfterBreak="0">
+  <w:abstractNum w:abstractNumId="107" w15:restartNumberingAfterBreak="0">
     <w:nsid w:val="703453F7"/>
     <w:multiLevelType w:val="multilevel"/>
     <w:tmpl w:val="F1947DF6"/>
@@ -25752,7 +25574,7 @@
       <w:lvlJc w:val="left"/>
     </w:lvl>
   </w:abstractNum>
-  <w:abstractNum w:abstractNumId="107" w15:restartNumberingAfterBreak="0">
+  <w:abstractNum w:abstractNumId="108" w15:restartNumberingAfterBreak="0">
     <w:nsid w:val="70E37456"/>
     <w:multiLevelType w:val="multilevel"/>
     <w:tmpl w:val="914A2C4A"/>
@@ -25830,7 +25652,7 @@
       </w:rPr>
     </w:lvl>
   </w:abstractNum>
-  <w:abstractNum w:abstractNumId="108" w15:restartNumberingAfterBreak="0">
+  <w:abstractNum w:abstractNumId="109" w15:restartNumberingAfterBreak="0">
     <w:nsid w:val="71094288"/>
     <w:multiLevelType w:val="multilevel"/>
     <w:tmpl w:val="1804AE24"/>
@@ -25894,7 +25716,7 @@
       <w:lvlJc w:val="left"/>
     </w:lvl>
   </w:abstractNum>
-  <w:abstractNum w:abstractNumId="109" w15:restartNumberingAfterBreak="0">
+  <w:abstractNum w:abstractNumId="110" w15:restartNumberingAfterBreak="0">
     <w:nsid w:val="729764E6"/>
     <w:multiLevelType w:val="multilevel"/>
     <w:tmpl w:val="50625682"/>
@@ -25958,7 +25780,7 @@
       <w:lvlJc w:val="left"/>
     </w:lvl>
   </w:abstractNum>
-  <w:abstractNum w:abstractNumId="110" w15:restartNumberingAfterBreak="0">
+  <w:abstractNum w:abstractNumId="111" w15:restartNumberingAfterBreak="0">
     <w:nsid w:val="73A01060"/>
     <w:multiLevelType w:val="multilevel"/>
     <w:tmpl w:val="DDD86600"/>
@@ -26036,7 +25858,7 @@
       </w:rPr>
     </w:lvl>
   </w:abstractNum>
-  <w:abstractNum w:abstractNumId="111" w15:restartNumberingAfterBreak="0">
+  <w:abstractNum w:abstractNumId="112" w15:restartNumberingAfterBreak="0">
     <w:nsid w:val="742E596D"/>
     <w:multiLevelType w:val="multilevel"/>
     <w:tmpl w:val="D0F49F72"/>
@@ -26098,7 +25920,7 @@
       <w:lvlJc w:val="left"/>
     </w:lvl>
   </w:abstractNum>
-  <w:abstractNum w:abstractNumId="112" w15:restartNumberingAfterBreak="0">
+  <w:abstractNum w:abstractNumId="113" w15:restartNumberingAfterBreak="0">
     <w:nsid w:val="74537538"/>
     <w:multiLevelType w:val="multilevel"/>
     <w:tmpl w:val="75944E0E"/>
@@ -26160,7 +25982,7 @@
       <w:lvlJc w:val="left"/>
     </w:lvl>
   </w:abstractNum>
-  <w:abstractNum w:abstractNumId="113" w15:restartNumberingAfterBreak="0">
+  <w:abstractNum w:abstractNumId="114" w15:restartNumberingAfterBreak="0">
     <w:nsid w:val="74A70046"/>
     <w:multiLevelType w:val="multilevel"/>
     <w:tmpl w:val="7188CA28"/>
@@ -26238,7 +26060,7 @@
       </w:rPr>
     </w:lvl>
   </w:abstractNum>
-  <w:abstractNum w:abstractNumId="114" w15:restartNumberingAfterBreak="0">
+  <w:abstractNum w:abstractNumId="115" w15:restartNumberingAfterBreak="0">
     <w:nsid w:val="74BF092F"/>
     <w:multiLevelType w:val="multilevel"/>
     <w:tmpl w:val="0C486C08"/>
@@ -26316,7 +26138,7 @@
       </w:rPr>
     </w:lvl>
   </w:abstractNum>
-  <w:abstractNum w:abstractNumId="115" w15:restartNumberingAfterBreak="0">
+  <w:abstractNum w:abstractNumId="116" w15:restartNumberingAfterBreak="0">
     <w:nsid w:val="75AB6150"/>
     <w:multiLevelType w:val="multilevel"/>
     <w:tmpl w:val="EF149282"/>
@@ -26394,7 +26216,7 @@
       </w:rPr>
     </w:lvl>
   </w:abstractNum>
-  <w:abstractNum w:abstractNumId="116" w15:restartNumberingAfterBreak="0">
+  <w:abstractNum w:abstractNumId="117" w15:restartNumberingAfterBreak="0">
     <w:nsid w:val="76322A4B"/>
     <w:multiLevelType w:val="multilevel"/>
     <w:tmpl w:val="51D60882"/>
@@ -26456,7 +26278,7 @@
       <w:lvlJc w:val="left"/>
     </w:lvl>
   </w:abstractNum>
-  <w:abstractNum w:abstractNumId="117" w15:restartNumberingAfterBreak="0">
+  <w:abstractNum w:abstractNumId="118" w15:restartNumberingAfterBreak="0">
     <w:nsid w:val="76E20E6A"/>
     <w:multiLevelType w:val="multilevel"/>
     <w:tmpl w:val="42C4E290"/>
@@ -26518,7 +26340,7 @@
       <w:lvlJc w:val="left"/>
     </w:lvl>
   </w:abstractNum>
-  <w:abstractNum w:abstractNumId="118" w15:restartNumberingAfterBreak="0">
+  <w:abstractNum w:abstractNumId="119" w15:restartNumberingAfterBreak="0">
     <w:nsid w:val="776F3A7F"/>
     <w:multiLevelType w:val="multilevel"/>
     <w:tmpl w:val="BAE42CC4"/>
@@ -26596,7 +26418,7 @@
       </w:rPr>
     </w:lvl>
   </w:abstractNum>
-  <w:abstractNum w:abstractNumId="119" w15:restartNumberingAfterBreak="0">
+  <w:abstractNum w:abstractNumId="120" w15:restartNumberingAfterBreak="0">
     <w:nsid w:val="790F04BB"/>
     <w:multiLevelType w:val="multilevel"/>
     <w:tmpl w:val="746020CA"/>
@@ -26656,7 +26478,7 @@
       <w:lvlJc w:val="left"/>
     </w:lvl>
   </w:abstractNum>
-  <w:abstractNum w:abstractNumId="120" w15:restartNumberingAfterBreak="0">
+  <w:abstractNum w:abstractNumId="121" w15:restartNumberingAfterBreak="0">
     <w:nsid w:val="7A584A9D"/>
     <w:multiLevelType w:val="multilevel"/>
     <w:tmpl w:val="6A665E16"/>
@@ -26734,7 +26556,7 @@
       </w:rPr>
     </w:lvl>
   </w:abstractNum>
-  <w:abstractNum w:abstractNumId="121" w15:restartNumberingAfterBreak="0">
+  <w:abstractNum w:abstractNumId="122" w15:restartNumberingAfterBreak="0">
     <w:nsid w:val="7B8A2858"/>
     <w:multiLevelType w:val="multilevel"/>
     <w:tmpl w:val="CD0A76CE"/>
@@ -26812,7 +26634,7 @@
       </w:rPr>
     </w:lvl>
   </w:abstractNum>
-  <w:abstractNum w:abstractNumId="122" w15:restartNumberingAfterBreak="0">
+  <w:abstractNum w:abstractNumId="123" w15:restartNumberingAfterBreak="0">
     <w:nsid w:val="7C7742EE"/>
     <w:multiLevelType w:val="multilevel"/>
     <w:tmpl w:val="B48CEFB6"/>
@@ -26874,7 +26696,7 @@
       <w:lvlJc w:val="left"/>
     </w:lvl>
   </w:abstractNum>
-  <w:abstractNum w:abstractNumId="123" w15:restartNumberingAfterBreak="0">
+  <w:abstractNum w:abstractNumId="124" w15:restartNumberingAfterBreak="0">
     <w:nsid w:val="7CD8483E"/>
     <w:multiLevelType w:val="multilevel"/>
     <w:tmpl w:val="7388C9D2"/>
@@ -26938,7 +26760,7 @@
       <w:lvlJc w:val="left"/>
     </w:lvl>
   </w:abstractNum>
-  <w:abstractNum w:abstractNumId="124" w15:restartNumberingAfterBreak="0">
+  <w:abstractNum w:abstractNumId="125" w15:restartNumberingAfterBreak="0">
     <w:nsid w:val="7D98778B"/>
     <w:multiLevelType w:val="multilevel"/>
     <w:tmpl w:val="AFFA8D96"/>
@@ -27000,7 +26822,7 @@
       <w:lvlJc w:val="left"/>
     </w:lvl>
   </w:abstractNum>
-  <w:abstractNum w:abstractNumId="125" w15:restartNumberingAfterBreak="0">
+  <w:abstractNum w:abstractNumId="126" w15:restartNumberingAfterBreak="0">
     <w:nsid w:val="7E37487C"/>
     <w:multiLevelType w:val="hybridMultilevel"/>
     <w:tmpl w:val="0B46C9B2"/>
@@ -27113,7 +26935,7 @@
       </w:rPr>
     </w:lvl>
   </w:abstractNum>
-  <w:abstractNum w:abstractNumId="126" w15:restartNumberingAfterBreak="0">
+  <w:abstractNum w:abstractNumId="127" w15:restartNumberingAfterBreak="0">
     <w:nsid w:val="7F3867D4"/>
     <w:multiLevelType w:val="multilevel"/>
     <w:tmpl w:val="11DA5C06"/>
@@ -27198,13 +27020,13 @@
     <w:abstractNumId w:val="25"/>
   </w:num>
   <w:num w:numId="3">
-    <w:abstractNumId w:val="85"/>
+    <w:abstractNumId w:val="86"/>
   </w:num>
   <w:num w:numId="4">
-    <w:abstractNumId w:val="112"/>
+    <w:abstractNumId w:val="113"/>
   </w:num>
   <w:num w:numId="5">
-    <w:abstractNumId w:val="93"/>
+    <w:abstractNumId w:val="94"/>
   </w:num>
   <w:num w:numId="6">
     <w:abstractNumId w:val="8"/>
@@ -27219,10 +27041,10 @@
     <w:abstractNumId w:val="68"/>
   </w:num>
   <w:num w:numId="10">
-    <w:abstractNumId w:val="113"/>
+    <w:abstractNumId w:val="114"/>
   </w:num>
   <w:num w:numId="11">
-    <w:abstractNumId w:val="103"/>
+    <w:abstractNumId w:val="104"/>
   </w:num>
   <w:num w:numId="12">
     <w:abstractNumId w:val="1"/>
@@ -27234,25 +27056,25 @@
     <w:abstractNumId w:val="66"/>
   </w:num>
   <w:num w:numId="15">
-    <w:abstractNumId w:val="89"/>
+    <w:abstractNumId w:val="90"/>
   </w:num>
   <w:num w:numId="16">
-    <w:abstractNumId w:val="96"/>
+    <w:abstractNumId w:val="97"/>
   </w:num>
   <w:num w:numId="17">
-    <w:abstractNumId w:val="114"/>
+    <w:abstractNumId w:val="115"/>
   </w:num>
   <w:num w:numId="18">
-    <w:abstractNumId w:val="106"/>
+    <w:abstractNumId w:val="107"/>
   </w:num>
   <w:num w:numId="19">
-    <w:abstractNumId w:val="110"/>
+    <w:abstractNumId w:val="111"/>
   </w:num>
   <w:num w:numId="20">
-    <w:abstractNumId w:val="73"/>
+    <w:abstractNumId w:val="74"/>
   </w:num>
   <w:num w:numId="21">
-    <w:abstractNumId w:val="90"/>
+    <w:abstractNumId w:val="91"/>
   </w:num>
   <w:num w:numId="22">
     <w:abstractNumId w:val="59"/>
@@ -27261,7 +27083,7 @@
     <w:abstractNumId w:val="23"/>
   </w:num>
   <w:num w:numId="24">
-    <w:abstractNumId w:val="78"/>
+    <w:abstractNumId w:val="79"/>
   </w:num>
   <w:num w:numId="25">
     <w:abstractNumId w:val="21"/>
@@ -27276,43 +27098,43 @@
     <w:abstractNumId w:val="52"/>
   </w:num>
   <w:num w:numId="29">
-    <w:abstractNumId w:val="99"/>
+    <w:abstractNumId w:val="100"/>
   </w:num>
   <w:num w:numId="30">
-    <w:abstractNumId w:val="88"/>
+    <w:abstractNumId w:val="89"/>
   </w:num>
   <w:num w:numId="31">
-    <w:abstractNumId w:val="101"/>
+    <w:abstractNumId w:val="102"/>
   </w:num>
   <w:num w:numId="32">
-    <w:abstractNumId w:val="120"/>
+    <w:abstractNumId w:val="121"/>
   </w:num>
   <w:num w:numId="33">
-    <w:abstractNumId w:val="124"/>
+    <w:abstractNumId w:val="125"/>
   </w:num>
   <w:num w:numId="34">
     <w:abstractNumId w:val="41"/>
   </w:num>
   <w:num w:numId="35">
-    <w:abstractNumId w:val="98"/>
+    <w:abstractNumId w:val="99"/>
   </w:num>
   <w:num w:numId="36">
-    <w:abstractNumId w:val="74"/>
+    <w:abstractNumId w:val="75"/>
   </w:num>
   <w:num w:numId="37">
     <w:abstractNumId w:val="0"/>
   </w:num>
   <w:num w:numId="38">
-    <w:abstractNumId w:val="76"/>
+    <w:abstractNumId w:val="77"/>
   </w:num>
   <w:num w:numId="39">
-    <w:abstractNumId w:val="104"/>
+    <w:abstractNumId w:val="105"/>
   </w:num>
   <w:num w:numId="40">
-    <w:abstractNumId w:val="95"/>
+    <w:abstractNumId w:val="96"/>
   </w:num>
   <w:num w:numId="41">
-    <w:abstractNumId w:val="121"/>
+    <w:abstractNumId w:val="122"/>
   </w:num>
   <w:num w:numId="42">
     <w:abstractNumId w:val="44"/>
@@ -27321,10 +27143,10 @@
     <w:abstractNumId w:val="19"/>
   </w:num>
   <w:num w:numId="44">
-    <w:abstractNumId w:val="83"/>
+    <w:abstractNumId w:val="84"/>
   </w:num>
   <w:num w:numId="45">
-    <w:abstractNumId w:val="119"/>
+    <w:abstractNumId w:val="120"/>
   </w:num>
   <w:num w:numId="46">
     <w:abstractNumId w:val="55"/>
@@ -27333,7 +27155,7 @@
     <w:abstractNumId w:val="37"/>
   </w:num>
   <w:num w:numId="48">
-    <w:abstractNumId w:val="91"/>
+    <w:abstractNumId w:val="92"/>
   </w:num>
   <w:num w:numId="49">
     <w:abstractNumId w:val="48"/>
@@ -27342,10 +27164,10 @@
     <w:abstractNumId w:val="34"/>
   </w:num>
   <w:num w:numId="51">
-    <w:abstractNumId w:val="126"/>
+    <w:abstractNumId w:val="127"/>
   </w:num>
   <w:num w:numId="52">
-    <w:abstractNumId w:val="111"/>
+    <w:abstractNumId w:val="112"/>
   </w:num>
   <w:num w:numId="53">
     <w:abstractNumId w:val="65"/>
@@ -27354,13 +27176,13 @@
     <w:abstractNumId w:val="33"/>
   </w:num>
   <w:num w:numId="55">
-    <w:abstractNumId w:val="117"/>
+    <w:abstractNumId w:val="118"/>
   </w:num>
   <w:num w:numId="56">
     <w:abstractNumId w:val="54"/>
   </w:num>
   <w:num w:numId="57">
-    <w:abstractNumId w:val="109"/>
+    <w:abstractNumId w:val="110"/>
   </w:num>
   <w:num w:numId="58">
     <w:abstractNumId w:val="13"/>
@@ -27372,22 +27194,22 @@
     <w:abstractNumId w:val="22"/>
   </w:num>
   <w:num w:numId="61">
-    <w:abstractNumId w:val="87"/>
+    <w:abstractNumId w:val="88"/>
   </w:num>
   <w:num w:numId="62">
     <w:abstractNumId w:val="69"/>
   </w:num>
   <w:num w:numId="63">
-    <w:abstractNumId w:val="97"/>
+    <w:abstractNumId w:val="98"/>
   </w:num>
   <w:num w:numId="64">
     <w:abstractNumId w:val="15"/>
   </w:num>
   <w:num w:numId="65">
-    <w:abstractNumId w:val="82"/>
+    <w:abstractNumId w:val="83"/>
   </w:num>
   <w:num w:numId="66">
-    <w:abstractNumId w:val="71"/>
+    <w:abstractNumId w:val="72"/>
   </w:num>
   <w:num w:numId="67">
     <w:abstractNumId w:val="63"/>
@@ -27399,10 +27221,10 @@
     <w:abstractNumId w:val="32"/>
   </w:num>
   <w:num w:numId="70">
-    <w:abstractNumId w:val="107"/>
+    <w:abstractNumId w:val="108"/>
   </w:num>
   <w:num w:numId="71">
-    <w:abstractNumId w:val="79"/>
+    <w:abstractNumId w:val="80"/>
   </w:num>
   <w:num w:numId="72">
     <w:abstractNumId w:val="14"/>
@@ -27414,7 +27236,7 @@
     <w:abstractNumId w:val="39"/>
   </w:num>
   <w:num w:numId="75">
-    <w:abstractNumId w:val="115"/>
+    <w:abstractNumId w:val="116"/>
   </w:num>
   <w:num w:numId="76">
     <w:abstractNumId w:val="24"/>
@@ -27423,13 +27245,13 @@
     <w:abstractNumId w:val="42"/>
   </w:num>
   <w:num w:numId="78">
-    <w:abstractNumId w:val="80"/>
+    <w:abstractNumId w:val="81"/>
   </w:num>
   <w:num w:numId="79">
-    <w:abstractNumId w:val="122"/>
+    <w:abstractNumId w:val="123"/>
   </w:num>
   <w:num w:numId="80">
-    <w:abstractNumId w:val="102"/>
+    <w:abstractNumId w:val="103"/>
   </w:num>
   <w:num w:numId="81">
     <w:abstractNumId w:val="29"/>
@@ -27456,7 +27278,7 @@
     <w:abstractNumId w:val="50"/>
   </w:num>
   <w:num w:numId="89">
-    <w:abstractNumId w:val="81"/>
+    <w:abstractNumId w:val="82"/>
   </w:num>
   <w:num w:numId="90">
     <w:abstractNumId w:val="7"/>
@@ -27471,10 +27293,10 @@
     <w:abstractNumId w:val="40"/>
   </w:num>
   <w:num w:numId="94">
-    <w:abstractNumId w:val="86"/>
+    <w:abstractNumId w:val="87"/>
   </w:num>
   <w:num w:numId="95">
-    <w:abstractNumId w:val="108"/>
+    <w:abstractNumId w:val="109"/>
   </w:num>
   <w:num w:numId="96">
     <w:abstractNumId w:val="18"/>
@@ -27483,10 +27305,10 @@
     <w:abstractNumId w:val="35"/>
   </w:num>
   <w:num w:numId="98">
-    <w:abstractNumId w:val="118"/>
+    <w:abstractNumId w:val="119"/>
   </w:num>
   <w:num w:numId="99">
-    <w:abstractNumId w:val="77"/>
+    <w:abstractNumId w:val="78"/>
   </w:num>
   <w:num w:numId="100">
     <w:abstractNumId w:val="43"/>
@@ -27498,10 +27320,10 @@
     <w:abstractNumId w:val="30"/>
   </w:num>
   <w:num w:numId="103">
-    <w:abstractNumId w:val="72"/>
+    <w:abstractNumId w:val="73"/>
   </w:num>
   <w:num w:numId="104">
-    <w:abstractNumId w:val="92"/>
+    <w:abstractNumId w:val="93"/>
   </w:num>
   <w:num w:numId="105">
     <w:abstractNumId w:val="27"/>
@@ -27510,7 +27332,7 @@
     <w:abstractNumId w:val="20"/>
   </w:num>
   <w:num w:numId="107">
-    <w:abstractNumId w:val="105"/>
+    <w:abstractNumId w:val="106"/>
   </w:num>
   <w:num w:numId="108">
     <w:abstractNumId w:val="56"/>
@@ -27522,28 +27344,28 @@
     <w:abstractNumId w:val="5"/>
   </w:num>
   <w:num w:numId="111">
-    <w:abstractNumId w:val="84"/>
+    <w:abstractNumId w:val="85"/>
   </w:num>
   <w:num w:numId="112">
-    <w:abstractNumId w:val="100"/>
+    <w:abstractNumId w:val="101"/>
   </w:num>
   <w:num w:numId="113">
     <w:abstractNumId w:val="17"/>
   </w:num>
   <w:num w:numId="114">
-    <w:abstractNumId w:val="94"/>
+    <w:abstractNumId w:val="95"/>
   </w:num>
   <w:num w:numId="115">
     <w:abstractNumId w:val="62"/>
   </w:num>
   <w:num w:numId="116">
-    <w:abstractNumId w:val="116"/>
+    <w:abstractNumId w:val="117"/>
   </w:num>
   <w:num w:numId="117">
-    <w:abstractNumId w:val="75"/>
+    <w:abstractNumId w:val="76"/>
   </w:num>
   <w:num w:numId="118">
-    <w:abstractNumId w:val="123"/>
+    <w:abstractNumId w:val="124"/>
   </w:num>
   <w:num w:numId="119">
     <w:abstractNumId w:val="2"/>
@@ -27564,28 +27386,28 @@
     <w:abstractNumId w:val="40"/>
   </w:num>
   <w:num w:numId="125">
-    <w:abstractNumId w:val="89"/>
+    <w:abstractNumId w:val="90"/>
   </w:num>
   <w:num w:numId="126">
     <w:abstractNumId w:val="50"/>
   </w:num>
   <w:num w:numId="127">
-    <w:abstractNumId w:val="77"/>
+    <w:abstractNumId w:val="78"/>
   </w:num>
   <w:num w:numId="128">
     <w:abstractNumId w:val="52"/>
   </w:num>
   <w:num w:numId="129">
-    <w:abstractNumId w:val="104"/>
+    <w:abstractNumId w:val="105"/>
   </w:num>
   <w:num w:numId="130">
     <w:abstractNumId w:val="60"/>
   </w:num>
   <w:num w:numId="131">
-    <w:abstractNumId w:val="92"/>
+    <w:abstractNumId w:val="93"/>
   </w:num>
   <w:num w:numId="132">
-    <w:abstractNumId w:val="120"/>
+    <w:abstractNumId w:val="121"/>
   </w:num>
   <w:num w:numId="133">
     <w:abstractNumId w:val="70"/>
@@ -27594,7 +27416,7 @@
     <w:abstractNumId w:val="24"/>
   </w:num>
   <w:num w:numId="135">
-    <w:abstractNumId w:val="101"/>
+    <w:abstractNumId w:val="102"/>
   </w:num>
   <w:num w:numId="136">
     <w:abstractNumId w:val="51"/>
@@ -27603,22 +27425,22 @@
     <w:abstractNumId w:val="20"/>
   </w:num>
   <w:num w:numId="138">
-    <w:abstractNumId w:val="95"/>
+    <w:abstractNumId w:val="96"/>
   </w:num>
   <w:num w:numId="139">
-    <w:abstractNumId w:val="78"/>
+    <w:abstractNumId w:val="79"/>
   </w:num>
   <w:num w:numId="140">
-    <w:abstractNumId w:val="113"/>
+    <w:abstractNumId w:val="114"/>
   </w:num>
   <w:num w:numId="141">
-    <w:abstractNumId w:val="79"/>
+    <w:abstractNumId w:val="80"/>
   </w:num>
   <w:num w:numId="142">
     <w:abstractNumId w:val="49"/>
   </w:num>
   <w:num w:numId="143">
-    <w:abstractNumId w:val="88"/>
+    <w:abstractNumId w:val="89"/>
   </w:num>
   <w:num w:numId="144">
     <w:abstractNumId w:val="33"/>
@@ -27627,19 +27449,19 @@
     <w:abstractNumId w:val="6"/>
   </w:num>
   <w:num w:numId="146">
-    <w:abstractNumId w:val="93"/>
+    <w:abstractNumId w:val="94"/>
   </w:num>
   <w:num w:numId="147">
-    <w:abstractNumId w:val="90"/>
+    <w:abstractNumId w:val="91"/>
   </w:num>
   <w:num w:numId="148">
-    <w:abstractNumId w:val="76"/>
+    <w:abstractNumId w:val="77"/>
   </w:num>
   <w:num w:numId="149">
     <w:abstractNumId w:val="53"/>
   </w:num>
   <w:num w:numId="150">
-    <w:abstractNumId w:val="94"/>
+    <w:abstractNumId w:val="95"/>
   </w:num>
   <w:num w:numId="151">
     <w:abstractNumId w:val="43"/>
@@ -27648,16 +27470,16 @@
     <w:abstractNumId w:val="21"/>
   </w:num>
   <w:num w:numId="153">
-    <w:abstractNumId w:val="91"/>
+    <w:abstractNumId w:val="92"/>
   </w:num>
   <w:num w:numId="154">
     <w:abstractNumId w:val="17"/>
   </w:num>
   <w:num w:numId="155">
-    <w:abstractNumId w:val="91"/>
+    <w:abstractNumId w:val="92"/>
   </w:num>
   <w:num w:numId="156">
-    <w:abstractNumId w:val="110"/>
+    <w:abstractNumId w:val="111"/>
   </w:num>
   <w:num w:numId="157">
     <w:abstractNumId w:val="42"/>
@@ -27675,7 +27497,10 @@
     <w:abstractNumId w:val="12"/>
   </w:num>
   <w:num w:numId="162">
-    <w:abstractNumId w:val="125"/>
+    <w:abstractNumId w:val="126"/>
+  </w:num>
+  <w:num w:numId="163">
+    <w:abstractNumId w:val="71"/>
   </w:num>
   <w:numIdMacAtCleanup w:val="160"/>
 </w:numbering>
@@ -27702,7 +27527,7 @@
       </w:pPr>
     </w:pPrDefault>
   </w:docDefaults>
-  <w:latentStyles w:defLockedState="0" w:defUIPriority="99" w:defSemiHidden="0" w:defUnhideWhenUsed="0" w:defQFormat="0" w:count="372">
+  <w:latentStyles w:defLockedState="0" w:defUIPriority="99" w:defSemiHidden="0" w:defUnhideWhenUsed="0" w:defQFormat="0" w:count="371">
     <w:lsdException w:name="Normal" w:uiPriority="0" w:qFormat="1"/>
     <w:lsdException w:name="heading 1" w:uiPriority="9" w:qFormat="1"/>
     <w:lsdException w:name="heading 2" w:semiHidden="1" w:uiPriority="9" w:unhideWhenUsed="1" w:qFormat="1"/>
@@ -28074,7 +27899,6 @@
     <w:lsdException w:name="List Table 5 Dark Accent 6" w:uiPriority="50"/>
     <w:lsdException w:name="List Table 6 Colorful Accent 6" w:uiPriority="51"/>
     <w:lsdException w:name="List Table 7 Colorful Accent 6" w:uiPriority="52"/>
-    <w:lsdException w:name="Mention" w:semiHidden="1" w:unhideWhenUsed="1"/>
   </w:latentStyles>
   <w:style w:type="paragraph" w:default="1" w:styleId="Standard">
     <w:name w:val="Normal"/>

</xml_diff>

<commit_message>
Update Testplan - remaining chapter 12 and 13
</commit_message>
<xml_diff>
--- a/testing/Test Plan.docx
+++ b/testing/Test Plan.docx
@@ -26,22 +26,44 @@
       <w:pPr>
         <w:pStyle w:val="Project"/>
       </w:pPr>
-      <w:fldSimple w:instr=" SUBJECT  &quot;Nappy, the ingenious&quot; ">
-        <w:r>
-          <w:t>Nappy, the ingenious</w:t>
-        </w:r>
-      </w:fldSimple>
+      <w:r>
+        <w:fldChar w:fldCharType="begin"/>
+      </w:r>
+      <w:r>
+        <w:instrText xml:space="preserve"> SUBJECT  "Nappy, the ingenious" </w:instrText>
+      </w:r>
+      <w:r>
+        <w:fldChar w:fldCharType="separate"/>
+      </w:r>
+      <w:r>
+        <w:t>Nappy, the ingenious</w:t>
+      </w:r>
+      <w:r>
+        <w:fldChar w:fldCharType="end"/>
+      </w:r>
     </w:p>
     <w:p>
       <w:pPr>
         <w:pStyle w:val="Titel"/>
         <w:jc w:val="right"/>
       </w:pPr>
-      <w:fldSimple w:instr=" TITLE  Testplan ">
-        <w:r>
-          <w:t>Testplan</w:t>
-        </w:r>
-      </w:fldSimple>
+      <w:r>
+        <w:fldChar w:fldCharType="begin"/>
+      </w:r>
+      <w:r>
+        <w:instrText xml:space="preserve"> TITLE  Testplan </w:instrText>
+      </w:r>
+      <w:r>
+        <w:fldChar w:fldCharType="separate"/>
+      </w:r>
+      <w:proofErr w:type="spellStart"/>
+      <w:r>
+        <w:t>Testplan</w:t>
+      </w:r>
+      <w:proofErr w:type="spellEnd"/>
+      <w:r>
+        <w:fldChar w:fldCharType="end"/>
+      </w:r>
     </w:p>
     <w:p>
       <w:pPr>
@@ -6239,11 +6261,21 @@
         <w:lastRenderedPageBreak/>
         <w:fldChar w:fldCharType="end"/>
       </w:r>
-      <w:fldSimple w:instr=" TITLE  &quot;Test Plan&quot; ">
-        <w:r>
-          <w:t>Test Plan</w:t>
-        </w:r>
-      </w:fldSimple>
+      <w:r>
+        <w:fldChar w:fldCharType="begin"/>
+      </w:r>
+      <w:r>
+        <w:instrText xml:space="preserve"> TITLE  "Test Plan" </w:instrText>
+      </w:r>
+      <w:r>
+        <w:fldChar w:fldCharType="separate"/>
+      </w:r>
+      <w:r>
+        <w:t>Test Plan</w:t>
+      </w:r>
+      <w:r>
+        <w:fldChar w:fldCharType="end"/>
+      </w:r>
     </w:p>
     <w:p>
       <w:pPr>
@@ -6295,11 +6327,21 @@
       <w:r>
         <w:t xml:space="preserve"> </w:t>
       </w:r>
-      <w:fldSimple w:instr=" SUBJECT  &quot;Nappy, the ingenious&quot; ">
-        <w:r>
-          <w:t>Nappy, the ingenious</w:t>
-        </w:r>
-      </w:fldSimple>
+      <w:r>
+        <w:fldChar w:fldCharType="begin"/>
+      </w:r>
+      <w:r>
+        <w:instrText xml:space="preserve"> SUBJECT  "Nappy, the ingenious" </w:instrText>
+      </w:r>
+      <w:r>
+        <w:fldChar w:fldCharType="separate"/>
+      </w:r>
+      <w:r>
+        <w:t>Nappy, the ingenious</w:t>
+      </w:r>
+      <w:r>
+        <w:fldChar w:fldCharType="end"/>
+      </w:r>
       <w:r>
         <w:t xml:space="preserve"> supports the following objectives:</w:t>
       </w:r>
@@ -6380,8 +6422,21 @@
           <w:numId w:val="161"/>
         </w:numPr>
       </w:pPr>
-      <w:r>
-        <w:t>Blackbox TestFX tests</w:t>
+      <w:proofErr w:type="spellStart"/>
+      <w:r>
+        <w:t>Blackbox</w:t>
+      </w:r>
+      <w:proofErr w:type="spellEnd"/>
+      <w:r>
+        <w:t xml:space="preserve"> </w:t>
+      </w:r>
+      <w:proofErr w:type="spellStart"/>
+      <w:r>
+        <w:t>TestFX</w:t>
+      </w:r>
+      <w:proofErr w:type="spellEnd"/>
+      <w:r>
+        <w:t xml:space="preserve"> tests</w:t>
       </w:r>
     </w:p>
     <w:p>
@@ -6393,8 +6448,13 @@
         </w:numPr>
       </w:pPr>
       <w:r>
-        <w:t>JUnit like GUI tests with TestFX</w:t>
-      </w:r>
+        <w:t xml:space="preserve">JUnit like GUI tests with </w:t>
+      </w:r>
+      <w:proofErr w:type="spellStart"/>
+      <w:r>
+        <w:t>TestFX</w:t>
+      </w:r>
+      <w:proofErr w:type="spellEnd"/>
     </w:p>
     <w:p>
       <w:pPr>
@@ -6440,9 +6500,11 @@
       <w:pPr>
         <w:ind w:left="720"/>
       </w:pPr>
+      <w:proofErr w:type="spellStart"/>
       <w:r>
         <w:t>tbd</w:t>
       </w:r>
+      <w:proofErr w:type="spellEnd"/>
       <w:r>
         <w:t>.</w:t>
       </w:r>
@@ -6473,8 +6535,13 @@
             <w:tcW w:w="4750" w:type="dxa"/>
           </w:tcPr>
           <w:p>
+            <w:proofErr w:type="spellStart"/>
             <w:r>
-              <w:t>SikuliX – Directory</w:t>
+              <w:t>SikuliX</w:t>
+            </w:r>
+            <w:proofErr w:type="spellEnd"/>
+            <w:r>
+              <w:t xml:space="preserve"> – Directory</w:t>
             </w:r>
           </w:p>
         </w:tc>
@@ -6539,9 +6606,11 @@
             <w:tcW w:w="4750" w:type="dxa"/>
           </w:tcPr>
           <w:p>
+            <w:proofErr w:type="spellStart"/>
             <w:r>
               <w:t>Codacy</w:t>
             </w:r>
+            <w:proofErr w:type="spellEnd"/>
           </w:p>
         </w:tc>
         <w:tc>
@@ -6599,9 +6668,11 @@
             <w:tcW w:w="4750" w:type="dxa"/>
           </w:tcPr>
           <w:p>
+            <w:proofErr w:type="spellStart"/>
             <w:r>
               <w:t>SonarQube</w:t>
             </w:r>
+            <w:proofErr w:type="spellEnd"/>
           </w:p>
         </w:tc>
         <w:tc>
@@ -6746,7 +6817,15 @@
         <w:ind w:left="720"/>
       </w:pPr>
       <w:r>
-        <w:t>Testing supports all project members with feedback to their work. It ensures that use cases and functionalities are implemented in a correct manner and shows if changes infected the behaviour of the application in a bad way.</w:t>
+        <w:t xml:space="preserve">Testing supports all project members with feedback to their work. It ensures that use cases and functionalities are implemented in a correct manner and shows if changes infected the </w:t>
+      </w:r>
+      <w:proofErr w:type="spellStart"/>
+      <w:r>
+        <w:t>behaviour</w:t>
+      </w:r>
+      <w:proofErr w:type="spellEnd"/>
+      <w:r>
+        <w:t xml:space="preserve"> of the application in a bad way.</w:t>
       </w:r>
     </w:p>
     <w:p>
@@ -6821,7 +6900,11 @@
         <w:ind w:left="720"/>
       </w:pPr>
       <w:r>
-        <w:t>The listing below identifies those test items</w:t>
+        <w:t xml:space="preserve">The listing below identifies those test </w:t>
+      </w:r>
+      <w:proofErr w:type="spellStart"/>
+      <w:r>
+        <w:t>items</w:t>
       </w:r>
       <w:r>
         <w:rPr>
@@ -6830,7 +6913,11 @@
         <w:t></w:t>
       </w:r>
       <w:r>
-        <w:t xml:space="preserve">software, hardware, and supporting product elements </w:t>
+        <w:t>software</w:t>
+      </w:r>
+      <w:proofErr w:type="spellEnd"/>
+      <w:r>
+        <w:t xml:space="preserve">, hardware, and supporting product elements </w:t>
       </w:r>
       <w:r>
         <w:rPr>
@@ -7043,7 +7130,23 @@
           <w:color w:val="auto"/>
         </w:rPr>
         <w:tab/>
-        <w:t>Customers can define SikuliX tests in plain text with screenshots and developers implement these in Java.</w:t>
+        <w:t xml:space="preserve">Customers can define </w:t>
+      </w:r>
+      <w:proofErr w:type="spellStart"/>
+      <w:r>
+        <w:rPr>
+          <w:i w:val="0"/>
+          <w:color w:val="auto"/>
+        </w:rPr>
+        <w:t>SikuliX</w:t>
+      </w:r>
+      <w:proofErr w:type="spellEnd"/>
+      <w:r>
+        <w:rPr>
+          <w:i w:val="0"/>
+          <w:color w:val="auto"/>
+        </w:rPr>
+        <w:t xml:space="preserve"> tests in plain text with screenshots and developers implement these in Java.</w:t>
       </w:r>
     </w:p>
     <w:tbl>
@@ -7341,6 +7444,7 @@
                 <w:color w:val="auto"/>
               </w:rPr>
             </w:pPr>
+            <w:proofErr w:type="spellStart"/>
             <w:r>
               <w:rPr>
                 <w:i w:val="0"/>
@@ -7348,6 +7452,7 @@
               </w:rPr>
               <w:t>SikuliX</w:t>
             </w:r>
+            <w:proofErr w:type="spellEnd"/>
           </w:p>
         </w:tc>
       </w:tr>
@@ -7403,12 +7508,21 @@
                 <w:color w:val="auto"/>
               </w:rPr>
             </w:pPr>
+            <w:proofErr w:type="spellStart"/>
             <w:r>
               <w:rPr>
                 <w:i w:val="0"/>
                 <w:color w:val="auto"/>
               </w:rPr>
-              <w:t>SikuliX tests don’t fail</w:t>
+              <w:t>SikuliX</w:t>
+            </w:r>
+            <w:proofErr w:type="spellEnd"/>
+            <w:r>
+              <w:rPr>
+                <w:i w:val="0"/>
+                <w:color w:val="auto"/>
+              </w:rPr>
+              <w:t xml:space="preserve"> tests don’t fail</w:t>
             </w:r>
           </w:p>
         </w:tc>
@@ -7477,14 +7591,6 @@
         </w:tc>
       </w:tr>
     </w:tbl>
-    <w:p>
-      <w:pPr>
-        <w:pStyle w:val="Textkrper"/>
-        <w:rPr>
-          <w:rFonts w:ascii="Arial" w:hAnsi="Arial"/>
-        </w:rPr>
-      </w:pPr>
-    </w:p>
     <w:p>
       <w:pPr>
         <w:pStyle w:val="berschrift3"/>
@@ -7850,7 +7956,22 @@
                 <w:color w:val="auto"/>
               </w:rPr>
               <w:br/>
-              <w:t>TestFX (loaded by maven automatically)</w:t>
+            </w:r>
+            <w:proofErr w:type="spellStart"/>
+            <w:r>
+              <w:rPr>
+                <w:i w:val="0"/>
+                <w:color w:val="auto"/>
+              </w:rPr>
+              <w:t>TestFX</w:t>
+            </w:r>
+            <w:proofErr w:type="spellEnd"/>
+            <w:r>
+              <w:rPr>
+                <w:i w:val="0"/>
+                <w:color w:val="auto"/>
+              </w:rPr>
+              <w:t xml:space="preserve"> (loaded by maven automatically)</w:t>
             </w:r>
             <w:r>
               <w:rPr>
@@ -7992,18 +8113,32 @@
     </w:tbl>
     <w:p>
       <w:pPr>
-        <w:pStyle w:val="Textkrper"/>
-        <w:rPr>
-          <w:rFonts w:ascii="Arial" w:hAnsi="Arial"/>
-        </w:rPr>
-      </w:pPr>
+        <w:pStyle w:val="berschrift3"/>
+        <w:numPr>
+          <w:ilvl w:val="0"/>
+          <w:numId w:val="0"/>
+        </w:numPr>
+      </w:pPr>
+      <w:bookmarkStart w:id="27" w:name="_Toc451772193"/>
     </w:p>
     <w:p>
       <w:pPr>
+        <w:spacing w:line="240" w:lineRule="auto"/>
+        <w:rPr>
+          <w:rFonts w:ascii="Arial" w:hAnsi="Arial"/>
+          <w:i/>
+        </w:rPr>
+      </w:pPr>
+      <w:r>
+        <w:br w:type="page"/>
+      </w:r>
+    </w:p>
+    <w:p>
+      <w:pPr>
         <w:pStyle w:val="berschrift3"/>
       </w:pPr>
-      <w:bookmarkStart w:id="27" w:name="_Toc451772193"/>
-      <w:r>
+      <w:r>
+        <w:lastRenderedPageBreak/>
         <w:t>Performance Profiling</w:t>
       </w:r>
       <w:bookmarkEnd w:id="27"/>
@@ -8022,7 +8157,6 @@
       </w:pPr>
       <w:bookmarkStart w:id="28" w:name="_Toc451772194"/>
       <w:r>
-        <w:lastRenderedPageBreak/>
         <w:t>Load Testing</w:t>
       </w:r>
       <w:bookmarkEnd w:id="28"/>
@@ -8366,7 +8500,23 @@
                 <w:i w:val="0"/>
                 <w:color w:val="auto"/>
               </w:rPr>
-              <w:t xml:space="preserve">Install desktop application on a linux, mac or windows. </w:t>
+              <w:t xml:space="preserve">Install desktop application on a </w:t>
+            </w:r>
+            <w:proofErr w:type="spellStart"/>
+            <w:r>
+              <w:rPr>
+                <w:i w:val="0"/>
+                <w:color w:val="auto"/>
+              </w:rPr>
+              <w:t>linux</w:t>
+            </w:r>
+            <w:proofErr w:type="spellEnd"/>
+            <w:r>
+              <w:rPr>
+                <w:i w:val="0"/>
+                <w:color w:val="auto"/>
+              </w:rPr>
+              <w:t xml:space="preserve">, mac or windows. </w:t>
             </w:r>
           </w:p>
         </w:tc>
@@ -8634,35 +8784,13 @@
       </w:tr>
     </w:tbl>
     <w:p>
-      <w:pPr>
-        <w:pStyle w:val="berschrift1"/>
-        <w:numPr>
-          <w:ilvl w:val="0"/>
-          <w:numId w:val="0"/>
-        </w:numPr>
-      </w:pPr>
       <w:bookmarkStart w:id="35" w:name="_Toc451772201"/>
     </w:p>
-    <w:p/>
     <w:p>
-      <w:r>
-        <w:br/>
-      </w:r>
-    </w:p>
-    <w:p>
-      <w:pPr>
-        <w:spacing w:line="240" w:lineRule="auto"/>
-      </w:pPr>
-      <w:r>
-        <w:br w:type="page"/>
-      </w:r>
-    </w:p>
-    <w:p>
       <w:pPr>
         <w:pStyle w:val="berschrift1"/>
       </w:pPr>
       <w:r>
-        <w:lastRenderedPageBreak/>
         <w:t>Entry and Exit Criteria</w:t>
       </w:r>
       <w:bookmarkEnd w:id="35"/>
@@ -8789,10 +8917,19 @@
     </w:p>
     <w:p>
       <w:pPr>
+        <w:spacing w:line="240" w:lineRule="auto"/>
+      </w:pPr>
+      <w:r>
+        <w:br w:type="page"/>
+      </w:r>
+    </w:p>
+    <w:p>
+      <w:pPr>
         <w:pStyle w:val="berschrift1"/>
       </w:pPr>
       <w:bookmarkStart w:id="41" w:name="_Toc451772210"/>
       <w:r>
+        <w:lastRenderedPageBreak/>
         <w:t>Deliverables</w:t>
       </w:r>
       <w:bookmarkEnd w:id="41"/>
@@ -8886,8 +9023,13 @@
           <w:numId w:val="163"/>
         </w:numPr>
       </w:pPr>
-      <w:r>
-        <w:t xml:space="preserve">SonarQube: </w:t>
+      <w:proofErr w:type="spellStart"/>
+      <w:r>
+        <w:t>SonarQube</w:t>
+      </w:r>
+      <w:proofErr w:type="spellEnd"/>
+      <w:r>
+        <w:t xml:space="preserve">: </w:t>
       </w:r>
       <w:hyperlink r:id="rId14" w:history="1">
         <w:r>
@@ -8932,8 +9074,13 @@
           <w:numId w:val="163"/>
         </w:numPr>
       </w:pPr>
-      <w:r>
-        <w:t xml:space="preserve">Codacy: </w:t>
+      <w:proofErr w:type="spellStart"/>
+      <w:r>
+        <w:t>Codacy</w:t>
+      </w:r>
+      <w:proofErr w:type="spellEnd"/>
+      <w:r>
+        <w:t xml:space="preserve">: </w:t>
       </w:r>
       <w:hyperlink r:id="rId16" w:history="1">
         <w:r>
@@ -8979,8 +9126,13 @@
           <w:numId w:val="164"/>
         </w:numPr>
       </w:pPr>
-      <w:r>
-        <w:t xml:space="preserve">Codacy: </w:t>
+      <w:proofErr w:type="spellStart"/>
+      <w:r>
+        <w:t>Codacy</w:t>
+      </w:r>
+      <w:proofErr w:type="spellEnd"/>
+      <w:r>
+        <w:t xml:space="preserve">: </w:t>
       </w:r>
       <w:hyperlink r:id="rId17" w:history="1">
         <w:r>
@@ -9053,19 +9205,10 @@
     </w:p>
     <w:p>
       <w:pPr>
-        <w:spacing w:line="240" w:lineRule="auto"/>
-      </w:pPr>
-      <w:r>
-        <w:br w:type="page"/>
-      </w:r>
-    </w:p>
-    <w:p>
-      <w:pPr>
         <w:pStyle w:val="berschrift1"/>
       </w:pPr>
       <w:bookmarkStart w:id="48" w:name="_Toc451772221"/>
       <w:r>
-        <w:lastRenderedPageBreak/>
         <w:t>Testing Workflow</w:t>
       </w:r>
       <w:bookmarkEnd w:id="48"/>
@@ -9135,6 +9278,7 @@
       </w:pPr>
       <w:bookmarkStart w:id="49" w:name="_Toc451772222"/>
       <w:r>
+        <w:lastRenderedPageBreak/>
         <w:t>Environmental Needs</w:t>
       </w:r>
       <w:bookmarkEnd w:id="49"/>
@@ -9879,6 +10023,9 @@
               <w:snapToGrid w:val="0"/>
               <w:jc w:val="center"/>
             </w:pPr>
+            <w:r>
+              <w:t>Ubuntu 15.10</w:t>
+            </w:r>
           </w:p>
         </w:tc>
         <w:tc>
@@ -10167,7 +10314,6 @@
               <w:snapToGrid w:val="0"/>
             </w:pPr>
             <w:r>
-              <w:lastRenderedPageBreak/>
               <w:t>MS Outlook</w:t>
             </w:r>
           </w:p>
@@ -10219,8 +10365,13 @@
               <w:pStyle w:val="Textkrper"/>
               <w:snapToGrid w:val="0"/>
             </w:pPr>
+            <w:proofErr w:type="spellStart"/>
             <w:r>
-              <w:t>eMail Client software</w:t>
+              <w:t>eMail</w:t>
+            </w:r>
+            <w:proofErr w:type="spellEnd"/>
+            <w:r>
+              <w:t xml:space="preserve"> Client software</w:t>
             </w:r>
           </w:p>
         </w:tc>
@@ -10295,8 +10446,13 @@
               <w:pStyle w:val="Textkrper"/>
               <w:snapToGrid w:val="0"/>
             </w:pPr>
+            <w:proofErr w:type="spellStart"/>
             <w:r>
-              <w:t>eMail Client software</w:t>
+              <w:t>eMail</w:t>
+            </w:r>
+            <w:proofErr w:type="spellEnd"/>
+            <w:r>
+              <w:t xml:space="preserve"> Client software</w:t>
             </w:r>
           </w:p>
         </w:tc>
@@ -11310,8 +11466,14 @@
             <w:pPr>
               <w:pStyle w:val="Textkrper"/>
               <w:snapToGrid w:val="0"/>
+              <w:rPr>
+                <w:lang w:val="de-DE"/>
+              </w:rPr>
             </w:pPr>
             <w:r>
+              <w:rPr>
+                <w:lang w:val="de-DE"/>
+              </w:rPr>
               <w:t>Marvin Zerulla</w:t>
             </w:r>
           </w:p>
@@ -11319,8 +11481,14 @@
             <w:pPr>
               <w:pStyle w:val="Textkrper"/>
               <w:snapToGrid w:val="0"/>
+              <w:rPr>
+                <w:lang w:val="de-DE"/>
+              </w:rPr>
             </w:pPr>
             <w:r>
+              <w:rPr>
+                <w:lang w:val="de-DE"/>
+              </w:rPr>
               <w:t>Mehmet Ali Incekara</w:t>
             </w:r>
           </w:p>
@@ -11328,8 +11496,14 @@
             <w:pPr>
               <w:pStyle w:val="Textkrper"/>
               <w:snapToGrid w:val="0"/>
+              <w:rPr>
+                <w:lang w:val="de-DE"/>
+              </w:rPr>
             </w:pPr>
             <w:r>
+              <w:rPr>
+                <w:lang w:val="de-DE"/>
+              </w:rPr>
               <w:t>Marc Mahler</w:t>
             </w:r>
           </w:p>
@@ -11444,12 +11618,21 @@
                 <w:szCs w:val="18"/>
               </w:rPr>
             </w:pPr>
+            <w:proofErr w:type="spellStart"/>
             <w:r>
               <w:rPr>
                 <w:sz w:val="18"/>
                 <w:szCs w:val="18"/>
               </w:rPr>
-              <w:t>analyze and recover from test failures</w:t>
+              <w:t>analyze</w:t>
+            </w:r>
+            <w:proofErr w:type="spellEnd"/>
+            <w:r>
+              <w:rPr>
+                <w:sz w:val="18"/>
+                <w:szCs w:val="18"/>
+              </w:rPr>
+              <w:t xml:space="preserve"> and recover from test failures</w:t>
             </w:r>
           </w:p>
         </w:tc>
@@ -11644,18 +11827,16 @@
       <w:r>
         <w:t>n/a</w:t>
       </w:r>
-      <w:bookmarkStart w:id="60" w:name="_GoBack"/>
-      <w:bookmarkEnd w:id="60"/>
     </w:p>
     <w:p>
       <w:pPr>
         <w:pStyle w:val="berschrift1"/>
       </w:pPr>
-      <w:bookmarkStart w:id="61" w:name="_Toc451772231"/>
+      <w:bookmarkStart w:id="60" w:name="_Toc451772231"/>
       <w:r>
         <w:t>Risks, Dependencies, Assumptions, and Constraints</w:t>
       </w:r>
-      <w:bookmarkEnd w:id="61"/>
+      <w:bookmarkEnd w:id="60"/>
     </w:p>
     <w:tbl>
       <w:tblPr>
@@ -11823,13 +12004,6 @@
                 <w:lang w:val="en-NZ"/>
               </w:rPr>
             </w:pPr>
-            <w:r>
-              <w:rPr>
-                <w:sz w:val="18"/>
-                <w:lang w:val="en-NZ"/>
-              </w:rPr>
-              <w:t>Prerequisite entry criteria is not met.</w:t>
-            </w:r>
           </w:p>
         </w:tc>
         <w:tc>
@@ -11849,42 +12023,11 @@
           </w:tcPr>
           <w:p>
             <w:pPr>
-              <w:snapToGrid w:val="0"/>
               <w:rPr>
                 <w:sz w:val="18"/>
                 <w:lang w:val="en-NZ"/>
               </w:rPr>
             </w:pPr>
-            <w:r>
-              <w:rPr>
-                <w:sz w:val="18"/>
-                <w:lang w:val="en-NZ"/>
-              </w:rPr>
-              <w:t>&lt;Tester&gt; will define the prerequisites that must be met before Load Testing can start.</w:t>
-            </w:r>
-          </w:p>
-          <w:p>
-            <w:pPr>
-              <w:rPr>
-                <w:sz w:val="18"/>
-                <w:lang w:val="en-NZ"/>
-              </w:rPr>
-            </w:pPr>
-          </w:p>
-          <w:p>
-            <w:pPr>
-              <w:rPr>
-                <w:sz w:val="18"/>
-                <w:lang w:val="en-NZ"/>
-              </w:rPr>
-            </w:pPr>
-            <w:r>
-              <w:rPr>
-                <w:sz w:val="18"/>
-                <w:lang w:val="en-NZ"/>
-              </w:rPr>
-              <w:t>&lt;Customer&gt; will endeavor to meet prerequisites indicated by &lt;Tester&gt;.</w:t>
-            </w:r>
           </w:p>
         </w:tc>
         <w:tc>
@@ -11905,382 +12048,20 @@
           </w:tcPr>
           <w:p>
             <w:pPr>
-              <w:numPr>
-                <w:ilvl w:val="0"/>
-                <w:numId w:val="155"/>
-              </w:numPr>
-              <w:snapToGrid w:val="0"/>
-              <w:rPr>
-                <w:sz w:val="18"/>
-                <w:lang w:val="en-NZ"/>
-              </w:rPr>
-            </w:pPr>
-            <w:r>
-              <w:rPr>
-                <w:sz w:val="18"/>
-                <w:lang w:val="en-NZ"/>
-              </w:rPr>
-              <w:t>Meet outstanding prerequisites</w:t>
-            </w:r>
-          </w:p>
-          <w:p>
-            <w:pPr>
-              <w:numPr>
-                <w:ilvl w:val="0"/>
-                <w:numId w:val="48"/>
-              </w:numPr>
-              <w:rPr>
-                <w:sz w:val="18"/>
-                <w:lang w:val="en-NZ"/>
-              </w:rPr>
-            </w:pPr>
-            <w:r>
-              <w:rPr>
-                <w:sz w:val="18"/>
-                <w:lang w:val="en-NZ"/>
-              </w:rPr>
-              <w:t>Consider Load Test Failure</w:t>
-            </w:r>
-          </w:p>
-        </w:tc>
-      </w:tr>
-      <w:tr>
-        <w:tc>
-          <w:tcPr>
-            <w:tcW w:w="1800" w:type="dxa"/>
-            <w:tcBorders>
-              <w:top w:val="single" w:sz="4" w:space="0" w:color="000000"/>
-              <w:left w:val="single" w:sz="4" w:space="0" w:color="000000"/>
-              <w:bottom w:val="single" w:sz="4" w:space="0" w:color="000000"/>
-            </w:tcBorders>
-            <w:tcMar>
-              <w:top w:w="0" w:type="dxa"/>
-              <w:left w:w="108" w:type="dxa"/>
-              <w:bottom w:w="0" w:type="dxa"/>
-              <w:right w:w="108" w:type="dxa"/>
-            </w:tcMar>
-          </w:tcPr>
-          <w:p>
-            <w:pPr>
-              <w:snapToGrid w:val="0"/>
-              <w:rPr>
-                <w:sz w:val="18"/>
-                <w:lang w:val="en-NZ"/>
-              </w:rPr>
-            </w:pPr>
-            <w:r>
-              <w:rPr>
-                <w:sz w:val="18"/>
-                <w:lang w:val="en-NZ"/>
-              </w:rPr>
-              <w:t>Test data proves to be inadequate.</w:t>
-            </w:r>
-          </w:p>
-        </w:tc>
-        <w:tc>
-          <w:tcPr>
-            <w:tcW w:w="3960" w:type="dxa"/>
-            <w:tcBorders>
-              <w:top w:val="single" w:sz="4" w:space="0" w:color="000000"/>
-              <w:left w:val="single" w:sz="4" w:space="0" w:color="000000"/>
-              <w:bottom w:val="single" w:sz="4" w:space="0" w:color="000000"/>
-            </w:tcBorders>
-            <w:tcMar>
-              <w:top w:w="0" w:type="dxa"/>
-              <w:left w:w="108" w:type="dxa"/>
-              <w:bottom w:w="0" w:type="dxa"/>
-              <w:right w:w="108" w:type="dxa"/>
-            </w:tcMar>
-          </w:tcPr>
-          <w:p>
-            <w:pPr>
-              <w:snapToGrid w:val="0"/>
-              <w:rPr>
-                <w:sz w:val="18"/>
-                <w:lang w:val="en-NZ"/>
-              </w:rPr>
-            </w:pPr>
-            <w:r>
-              <w:rPr>
-                <w:sz w:val="18"/>
-                <w:lang w:val="en-NZ"/>
-              </w:rPr>
-              <w:t>&lt;Customer&gt; will ensure a full set of suitable and protected test data is available.</w:t>
-            </w:r>
-          </w:p>
-          <w:p>
-            <w:pPr>
               <w:rPr>
                 <w:sz w:val="18"/>
                 <w:lang w:val="en-NZ"/>
               </w:rPr>
             </w:pPr>
           </w:p>
-          <w:p>
-            <w:pPr>
-              <w:rPr>
-                <w:sz w:val="18"/>
-                <w:lang w:val="en-NZ"/>
-              </w:rPr>
-            </w:pPr>
-            <w:r>
-              <w:rPr>
-                <w:sz w:val="18"/>
-                <w:lang w:val="en-NZ"/>
-              </w:rPr>
-              <w:t>&lt;Tester&gt; will indicate what is required and will verify the suitability of test data.</w:t>
-            </w:r>
-          </w:p>
-        </w:tc>
-        <w:tc>
-          <w:tcPr>
-            <w:tcW w:w="3345" w:type="dxa"/>
-            <w:tcBorders>
-              <w:top w:val="single" w:sz="4" w:space="0" w:color="000000"/>
-              <w:left w:val="single" w:sz="4" w:space="0" w:color="000000"/>
-              <w:bottom w:val="single" w:sz="4" w:space="0" w:color="000000"/>
-              <w:right w:val="single" w:sz="4" w:space="0" w:color="000000"/>
-            </w:tcBorders>
-            <w:tcMar>
-              <w:top w:w="0" w:type="dxa"/>
-              <w:left w:w="108" w:type="dxa"/>
-              <w:bottom w:w="0" w:type="dxa"/>
-              <w:right w:w="108" w:type="dxa"/>
-            </w:tcMar>
-          </w:tcPr>
-          <w:p>
-            <w:pPr>
-              <w:numPr>
-                <w:ilvl w:val="0"/>
-                <w:numId w:val="156"/>
-              </w:numPr>
-              <w:snapToGrid w:val="0"/>
-              <w:rPr>
-                <w:sz w:val="18"/>
-                <w:lang w:val="en-NZ"/>
-              </w:rPr>
-            </w:pPr>
-            <w:r>
-              <w:rPr>
-                <w:sz w:val="18"/>
-                <w:lang w:val="en-NZ"/>
-              </w:rPr>
-              <w:t>Redefine test data</w:t>
-            </w:r>
-          </w:p>
-          <w:p>
-            <w:pPr>
-              <w:numPr>
-                <w:ilvl w:val="0"/>
-                <w:numId w:val="19"/>
-              </w:numPr>
-              <w:rPr>
-                <w:sz w:val="18"/>
-                <w:lang w:val="en-NZ"/>
-              </w:rPr>
-            </w:pPr>
-            <w:r>
-              <w:rPr>
-                <w:sz w:val="18"/>
-                <w:lang w:val="en-NZ"/>
-              </w:rPr>
-              <w:t>Review Test Plan and modify</w:t>
-            </w:r>
-          </w:p>
-          <w:p>
-            <w:pPr>
-              <w:numPr>
-                <w:ilvl w:val="0"/>
-                <w:numId w:val="19"/>
-              </w:numPr>
-              <w:rPr>
-                <w:sz w:val="18"/>
-                <w:lang w:val="en-NZ"/>
-              </w:rPr>
-            </w:pPr>
-            <w:r>
-              <w:rPr>
-                <w:sz w:val="18"/>
-                <w:lang w:val="en-NZ"/>
-              </w:rPr>
-              <w:t>components (that is, scripts)</w:t>
-            </w:r>
-          </w:p>
-          <w:p>
-            <w:pPr>
-              <w:numPr>
-                <w:ilvl w:val="0"/>
-                <w:numId w:val="19"/>
-              </w:numPr>
-              <w:rPr>
-                <w:sz w:val="18"/>
-                <w:lang w:val="en-NZ"/>
-              </w:rPr>
-            </w:pPr>
-            <w:r>
-              <w:rPr>
-                <w:sz w:val="18"/>
-                <w:lang w:val="en-NZ"/>
-              </w:rPr>
-              <w:t>Consider Load Test Failure</w:t>
-            </w:r>
-          </w:p>
-        </w:tc>
-      </w:tr>
-      <w:tr>
-        <w:tc>
-          <w:tcPr>
-            <w:tcW w:w="1800" w:type="dxa"/>
-            <w:tcBorders>
-              <w:top w:val="single" w:sz="4" w:space="0" w:color="000000"/>
-              <w:left w:val="single" w:sz="4" w:space="0" w:color="000000"/>
-              <w:bottom w:val="single" w:sz="4" w:space="0" w:color="000000"/>
-            </w:tcBorders>
-            <w:tcMar>
-              <w:top w:w="0" w:type="dxa"/>
-              <w:left w:w="108" w:type="dxa"/>
-              <w:bottom w:w="0" w:type="dxa"/>
-              <w:right w:w="108" w:type="dxa"/>
-            </w:tcMar>
-          </w:tcPr>
-          <w:p>
-            <w:pPr>
-              <w:snapToGrid w:val="0"/>
-              <w:rPr>
-                <w:sz w:val="18"/>
-                <w:lang w:val="en-NZ"/>
-              </w:rPr>
-            </w:pPr>
-            <w:r>
-              <w:rPr>
-                <w:sz w:val="18"/>
-                <w:lang w:val="en-NZ"/>
-              </w:rPr>
-              <w:t>Database requires refresh.</w:t>
-            </w:r>
-          </w:p>
-        </w:tc>
-        <w:tc>
-          <w:tcPr>
-            <w:tcW w:w="3960" w:type="dxa"/>
-            <w:tcBorders>
-              <w:top w:val="single" w:sz="4" w:space="0" w:color="000000"/>
-              <w:left w:val="single" w:sz="4" w:space="0" w:color="000000"/>
-              <w:bottom w:val="single" w:sz="4" w:space="0" w:color="000000"/>
-            </w:tcBorders>
-            <w:tcMar>
-              <w:top w:w="0" w:type="dxa"/>
-              <w:left w:w="108" w:type="dxa"/>
-              <w:bottom w:w="0" w:type="dxa"/>
-              <w:right w:w="108" w:type="dxa"/>
-            </w:tcMar>
-          </w:tcPr>
-          <w:p>
-            <w:pPr>
-              <w:snapToGrid w:val="0"/>
-              <w:rPr>
-                <w:sz w:val="18"/>
-                <w:lang w:val="en-NZ"/>
-              </w:rPr>
-            </w:pPr>
-            <w:r>
-              <w:rPr>
-                <w:sz w:val="18"/>
-                <w:lang w:val="en-NZ"/>
-              </w:rPr>
-              <w:t>&lt;System Admin&gt; will endeavor to ensure the Database is regularly refreshed as required by &lt;Tester&gt;.</w:t>
-            </w:r>
-          </w:p>
-        </w:tc>
-        <w:tc>
-          <w:tcPr>
-            <w:tcW w:w="3345" w:type="dxa"/>
-            <w:tcBorders>
-              <w:top w:val="single" w:sz="4" w:space="0" w:color="000000"/>
-              <w:left w:val="single" w:sz="4" w:space="0" w:color="000000"/>
-              <w:bottom w:val="single" w:sz="4" w:space="0" w:color="000000"/>
-              <w:right w:val="single" w:sz="4" w:space="0" w:color="000000"/>
-            </w:tcBorders>
-            <w:tcMar>
-              <w:top w:w="0" w:type="dxa"/>
-              <w:left w:w="108" w:type="dxa"/>
-              <w:bottom w:w="0" w:type="dxa"/>
-              <w:right w:w="108" w:type="dxa"/>
-            </w:tcMar>
-          </w:tcPr>
-          <w:p>
-            <w:pPr>
-              <w:numPr>
-                <w:ilvl w:val="0"/>
-                <w:numId w:val="157"/>
-              </w:numPr>
-              <w:snapToGrid w:val="0"/>
-              <w:rPr>
-                <w:sz w:val="18"/>
-                <w:lang w:val="en-NZ"/>
-              </w:rPr>
-            </w:pPr>
-            <w:r>
-              <w:rPr>
-                <w:sz w:val="18"/>
-                <w:lang w:val="en-NZ"/>
-              </w:rPr>
-              <w:t>Restore data and restart</w:t>
-            </w:r>
-          </w:p>
-          <w:p>
-            <w:pPr>
-              <w:numPr>
-                <w:ilvl w:val="0"/>
-                <w:numId w:val="77"/>
-              </w:numPr>
-              <w:rPr>
-                <w:sz w:val="18"/>
-                <w:lang w:val="en-NZ"/>
-              </w:rPr>
-            </w:pPr>
-            <w:r>
-              <w:rPr>
-                <w:sz w:val="18"/>
-                <w:lang w:val="en-NZ"/>
-              </w:rPr>
-              <w:t>Clear Database</w:t>
-            </w:r>
-          </w:p>
         </w:tc>
       </w:tr>
     </w:tbl>
     <w:p>
       <w:pPr>
         <w:pStyle w:val="InfoBlue"/>
-      </w:pPr>
-    </w:p>
-    <w:p>
-      <w:pPr>
-        <w:pStyle w:val="InfoBlue"/>
-      </w:pPr>
-      <w:r>
-        <w:t xml:space="preserve">[List any dependencies identified during the development of this </w:t>
-      </w:r>
-      <w:r>
-        <w:rPr>
-          <w:b/>
-          <w:bCs/>
-        </w:rPr>
-        <w:t>Test Plan</w:t>
-      </w:r>
-      <w:r>
-        <w:t xml:space="preserve"> that may affect its successful execution if those dependencies are not honored.</w:t>
-      </w:r>
-      <w:r>
-        <w:rPr>
-          <w:lang w:val="en-NZ"/>
-        </w:rPr>
-        <w:t xml:space="preserve"> Typically these dependencies relate to activities on the critical path that are prerequisites or post-requisites to one or more preceding (or subsequent) activities</w:t>
-      </w:r>
-      <w:r>
-        <w:t xml:space="preserve"> You should consider responsibilities you are relying on other teams or staff members external to the test effort completing, timing and dependencies of other planned tasks, the reliance on certain work products being produced.]</w:t>
-      </w:r>
+        <w:ind w:left="0"/>
+      </w:pPr>
     </w:p>
     <w:tbl>
       <w:tblPr>
@@ -12502,185 +12283,11 @@
           </w:p>
         </w:tc>
       </w:tr>
-      <w:tr>
-        <w:tc>
-          <w:tcPr>
-            <w:tcW w:w="3060" w:type="dxa"/>
-            <w:tcBorders>
-              <w:top w:val="single" w:sz="4" w:space="0" w:color="000000"/>
-              <w:left w:val="single" w:sz="4" w:space="0" w:color="000000"/>
-              <w:bottom w:val="single" w:sz="4" w:space="0" w:color="000000"/>
-            </w:tcBorders>
-            <w:tcMar>
-              <w:top w:w="0" w:type="dxa"/>
-              <w:left w:w="108" w:type="dxa"/>
-              <w:bottom w:w="0" w:type="dxa"/>
-              <w:right w:w="108" w:type="dxa"/>
-            </w:tcMar>
-          </w:tcPr>
-          <w:p>
-            <w:pPr>
-              <w:snapToGrid w:val="0"/>
-              <w:rPr>
-                <w:sz w:val="18"/>
-                <w:lang w:val="en-NZ"/>
-              </w:rPr>
-            </w:pPr>
-          </w:p>
-        </w:tc>
-        <w:tc>
-          <w:tcPr>
-            <w:tcW w:w="3780" w:type="dxa"/>
-            <w:tcBorders>
-              <w:top w:val="single" w:sz="4" w:space="0" w:color="000000"/>
-              <w:left w:val="single" w:sz="4" w:space="0" w:color="000000"/>
-              <w:bottom w:val="single" w:sz="4" w:space="0" w:color="000000"/>
-            </w:tcBorders>
-            <w:tcMar>
-              <w:top w:w="0" w:type="dxa"/>
-              <w:left w:w="108" w:type="dxa"/>
-              <w:bottom w:w="0" w:type="dxa"/>
-              <w:right w:w="108" w:type="dxa"/>
-            </w:tcMar>
-          </w:tcPr>
-          <w:p>
-            <w:pPr>
-              <w:snapToGrid w:val="0"/>
-              <w:rPr>
-                <w:sz w:val="18"/>
-                <w:lang w:val="en-NZ"/>
-              </w:rPr>
-            </w:pPr>
-          </w:p>
-        </w:tc>
-        <w:tc>
-          <w:tcPr>
-            <w:tcW w:w="2265" w:type="dxa"/>
-            <w:tcBorders>
-              <w:top w:val="single" w:sz="4" w:space="0" w:color="000000"/>
-              <w:left w:val="single" w:sz="4" w:space="0" w:color="000000"/>
-              <w:bottom w:val="single" w:sz="4" w:space="0" w:color="000000"/>
-              <w:right w:val="single" w:sz="4" w:space="0" w:color="000000"/>
-            </w:tcBorders>
-            <w:tcMar>
-              <w:top w:w="0" w:type="dxa"/>
-              <w:left w:w="108" w:type="dxa"/>
-              <w:bottom w:w="0" w:type="dxa"/>
-              <w:right w:w="108" w:type="dxa"/>
-            </w:tcMar>
-          </w:tcPr>
-          <w:p>
-            <w:pPr>
-              <w:snapToGrid w:val="0"/>
-              <w:rPr>
-                <w:sz w:val="18"/>
-                <w:lang w:val="en-NZ"/>
-              </w:rPr>
-            </w:pPr>
-          </w:p>
-        </w:tc>
-      </w:tr>
-      <w:tr>
-        <w:tc>
-          <w:tcPr>
-            <w:tcW w:w="3060" w:type="dxa"/>
-            <w:tcBorders>
-              <w:top w:val="single" w:sz="4" w:space="0" w:color="000000"/>
-              <w:left w:val="single" w:sz="4" w:space="0" w:color="000000"/>
-              <w:bottom w:val="single" w:sz="4" w:space="0" w:color="000000"/>
-            </w:tcBorders>
-            <w:tcMar>
-              <w:top w:w="0" w:type="dxa"/>
-              <w:left w:w="108" w:type="dxa"/>
-              <w:bottom w:w="0" w:type="dxa"/>
-              <w:right w:w="108" w:type="dxa"/>
-            </w:tcMar>
-          </w:tcPr>
-          <w:p>
-            <w:pPr>
-              <w:snapToGrid w:val="0"/>
-              <w:rPr>
-                <w:sz w:val="18"/>
-                <w:lang w:val="en-NZ"/>
-              </w:rPr>
-            </w:pPr>
-          </w:p>
-        </w:tc>
-        <w:tc>
-          <w:tcPr>
-            <w:tcW w:w="3780" w:type="dxa"/>
-            <w:tcBorders>
-              <w:top w:val="single" w:sz="4" w:space="0" w:color="000000"/>
-              <w:left w:val="single" w:sz="4" w:space="0" w:color="000000"/>
-              <w:bottom w:val="single" w:sz="4" w:space="0" w:color="000000"/>
-            </w:tcBorders>
-            <w:tcMar>
-              <w:top w:w="0" w:type="dxa"/>
-              <w:left w:w="108" w:type="dxa"/>
-              <w:bottom w:w="0" w:type="dxa"/>
-              <w:right w:w="108" w:type="dxa"/>
-            </w:tcMar>
-          </w:tcPr>
-          <w:p>
-            <w:pPr>
-              <w:snapToGrid w:val="0"/>
-              <w:rPr>
-                <w:sz w:val="18"/>
-                <w:lang w:val="en-NZ"/>
-              </w:rPr>
-            </w:pPr>
-          </w:p>
-        </w:tc>
-        <w:tc>
-          <w:tcPr>
-            <w:tcW w:w="2265" w:type="dxa"/>
-            <w:tcBorders>
-              <w:top w:val="single" w:sz="4" w:space="0" w:color="000000"/>
-              <w:left w:val="single" w:sz="4" w:space="0" w:color="000000"/>
-              <w:bottom w:val="single" w:sz="4" w:space="0" w:color="000000"/>
-              <w:right w:val="single" w:sz="4" w:space="0" w:color="000000"/>
-            </w:tcBorders>
-            <w:tcMar>
-              <w:top w:w="0" w:type="dxa"/>
-              <w:left w:w="108" w:type="dxa"/>
-              <w:bottom w:w="0" w:type="dxa"/>
-              <w:right w:w="108" w:type="dxa"/>
-            </w:tcMar>
-          </w:tcPr>
-          <w:p>
-            <w:pPr>
-              <w:snapToGrid w:val="0"/>
-              <w:rPr>
-                <w:sz w:val="18"/>
-                <w:lang w:val="en-NZ"/>
-              </w:rPr>
-            </w:pPr>
-          </w:p>
-        </w:tc>
-      </w:tr>
     </w:tbl>
     <w:p>
       <w:pPr>
-        <w:pStyle w:val="Textbody"/>
-      </w:pPr>
-    </w:p>
-    <w:p>
-      <w:pPr>
         <w:pStyle w:val="InfoBlue"/>
       </w:pPr>
-      <w:r>
-        <w:t xml:space="preserve">[List any assumptions made during the development of this </w:t>
-      </w:r>
-      <w:r>
-        <w:rPr>
-          <w:b/>
-          <w:bCs/>
-        </w:rPr>
-        <w:t>Test Plan</w:t>
-      </w:r>
-      <w:r>
-        <w:t xml:space="preserve"> that may affect its successful execution if those assumptions are proven incorrect. Assumptions might relate to work you assume other teams are doing, expectations that certain aspects of the product or environment are stable, and so forth].</w:t>
-      </w:r>
     </w:p>
     <w:tbl>
       <w:tblPr>
@@ -12902,185 +12509,12 @@
           </w:p>
         </w:tc>
       </w:tr>
-      <w:tr>
-        <w:tc>
-          <w:tcPr>
-            <w:tcW w:w="3060" w:type="dxa"/>
-            <w:tcBorders>
-              <w:top w:val="single" w:sz="4" w:space="0" w:color="000000"/>
-              <w:left w:val="single" w:sz="4" w:space="0" w:color="000000"/>
-              <w:bottom w:val="single" w:sz="4" w:space="0" w:color="000000"/>
-            </w:tcBorders>
-            <w:tcMar>
-              <w:top w:w="0" w:type="dxa"/>
-              <w:left w:w="108" w:type="dxa"/>
-              <w:bottom w:w="0" w:type="dxa"/>
-              <w:right w:w="108" w:type="dxa"/>
-            </w:tcMar>
-          </w:tcPr>
-          <w:p>
-            <w:pPr>
-              <w:snapToGrid w:val="0"/>
-              <w:rPr>
-                <w:sz w:val="18"/>
-                <w:lang w:val="en-NZ"/>
-              </w:rPr>
-            </w:pPr>
-          </w:p>
-        </w:tc>
-        <w:tc>
-          <w:tcPr>
-            <w:tcW w:w="3780" w:type="dxa"/>
-            <w:tcBorders>
-              <w:top w:val="single" w:sz="4" w:space="0" w:color="000000"/>
-              <w:left w:val="single" w:sz="4" w:space="0" w:color="000000"/>
-              <w:bottom w:val="single" w:sz="4" w:space="0" w:color="000000"/>
-            </w:tcBorders>
-            <w:tcMar>
-              <w:top w:w="0" w:type="dxa"/>
-              <w:left w:w="108" w:type="dxa"/>
-              <w:bottom w:w="0" w:type="dxa"/>
-              <w:right w:w="108" w:type="dxa"/>
-            </w:tcMar>
-          </w:tcPr>
-          <w:p>
-            <w:pPr>
-              <w:snapToGrid w:val="0"/>
-              <w:rPr>
-                <w:sz w:val="18"/>
-                <w:lang w:val="en-NZ"/>
-              </w:rPr>
-            </w:pPr>
-          </w:p>
-        </w:tc>
-        <w:tc>
-          <w:tcPr>
-            <w:tcW w:w="2265" w:type="dxa"/>
-            <w:tcBorders>
-              <w:top w:val="single" w:sz="4" w:space="0" w:color="000000"/>
-              <w:left w:val="single" w:sz="4" w:space="0" w:color="000000"/>
-              <w:bottom w:val="single" w:sz="4" w:space="0" w:color="000000"/>
-              <w:right w:val="single" w:sz="4" w:space="0" w:color="000000"/>
-            </w:tcBorders>
-            <w:tcMar>
-              <w:top w:w="0" w:type="dxa"/>
-              <w:left w:w="108" w:type="dxa"/>
-              <w:bottom w:w="0" w:type="dxa"/>
-              <w:right w:w="108" w:type="dxa"/>
-            </w:tcMar>
-          </w:tcPr>
-          <w:p>
-            <w:pPr>
-              <w:snapToGrid w:val="0"/>
-              <w:rPr>
-                <w:sz w:val="18"/>
-                <w:lang w:val="en-NZ"/>
-              </w:rPr>
-            </w:pPr>
-          </w:p>
-        </w:tc>
-      </w:tr>
-      <w:tr>
-        <w:tc>
-          <w:tcPr>
-            <w:tcW w:w="3060" w:type="dxa"/>
-            <w:tcBorders>
-              <w:top w:val="single" w:sz="4" w:space="0" w:color="000000"/>
-              <w:left w:val="single" w:sz="4" w:space="0" w:color="000000"/>
-              <w:bottom w:val="single" w:sz="4" w:space="0" w:color="000000"/>
-            </w:tcBorders>
-            <w:tcMar>
-              <w:top w:w="0" w:type="dxa"/>
-              <w:left w:w="108" w:type="dxa"/>
-              <w:bottom w:w="0" w:type="dxa"/>
-              <w:right w:w="108" w:type="dxa"/>
-            </w:tcMar>
-          </w:tcPr>
-          <w:p>
-            <w:pPr>
-              <w:snapToGrid w:val="0"/>
-              <w:rPr>
-                <w:sz w:val="18"/>
-                <w:lang w:val="en-NZ"/>
-              </w:rPr>
-            </w:pPr>
-          </w:p>
-        </w:tc>
-        <w:tc>
-          <w:tcPr>
-            <w:tcW w:w="3780" w:type="dxa"/>
-            <w:tcBorders>
-              <w:top w:val="single" w:sz="4" w:space="0" w:color="000000"/>
-              <w:left w:val="single" w:sz="4" w:space="0" w:color="000000"/>
-              <w:bottom w:val="single" w:sz="4" w:space="0" w:color="000000"/>
-            </w:tcBorders>
-            <w:tcMar>
-              <w:top w:w="0" w:type="dxa"/>
-              <w:left w:w="108" w:type="dxa"/>
-              <w:bottom w:w="0" w:type="dxa"/>
-              <w:right w:w="108" w:type="dxa"/>
-            </w:tcMar>
-          </w:tcPr>
-          <w:p>
-            <w:pPr>
-              <w:snapToGrid w:val="0"/>
-              <w:rPr>
-                <w:sz w:val="18"/>
-                <w:lang w:val="en-NZ"/>
-              </w:rPr>
-            </w:pPr>
-          </w:p>
-        </w:tc>
-        <w:tc>
-          <w:tcPr>
-            <w:tcW w:w="2265" w:type="dxa"/>
-            <w:tcBorders>
-              <w:top w:val="single" w:sz="4" w:space="0" w:color="000000"/>
-              <w:left w:val="single" w:sz="4" w:space="0" w:color="000000"/>
-              <w:bottom w:val="single" w:sz="4" w:space="0" w:color="000000"/>
-              <w:right w:val="single" w:sz="4" w:space="0" w:color="000000"/>
-            </w:tcBorders>
-            <w:tcMar>
-              <w:top w:w="0" w:type="dxa"/>
-              <w:left w:w="108" w:type="dxa"/>
-              <w:bottom w:w="0" w:type="dxa"/>
-              <w:right w:w="108" w:type="dxa"/>
-            </w:tcMar>
-          </w:tcPr>
-          <w:p>
-            <w:pPr>
-              <w:snapToGrid w:val="0"/>
-              <w:rPr>
-                <w:sz w:val="18"/>
-                <w:lang w:val="en-NZ"/>
-              </w:rPr>
-            </w:pPr>
-          </w:p>
-        </w:tc>
-      </w:tr>
     </w:tbl>
     <w:p>
       <w:pPr>
-        <w:pStyle w:val="Textbody"/>
-      </w:pPr>
-    </w:p>
-    <w:p>
-      <w:pPr>
         <w:pStyle w:val="InfoBlue"/>
-      </w:pPr>
-      <w:r>
-        <w:t xml:space="preserve">[List any constraints placed on the test effort that have had a negative effect on the way in which this </w:t>
-      </w:r>
-      <w:r>
-        <w:rPr>
-          <w:b/>
-          <w:bCs/>
-        </w:rPr>
-        <w:t>Test Plan</w:t>
-      </w:r>
-      <w:r>
-        <w:t xml:space="preserve"> has been approached.]</w:t>
-      </w:r>
+        <w:ind w:left="0"/>
+      </w:pPr>
     </w:p>
     <w:tbl>
       <w:tblPr>
@@ -13302,162 +12736,6 @@
           </w:p>
         </w:tc>
       </w:tr>
-      <w:tr>
-        <w:tc>
-          <w:tcPr>
-            <w:tcW w:w="3060" w:type="dxa"/>
-            <w:tcBorders>
-              <w:top w:val="single" w:sz="4" w:space="0" w:color="000000"/>
-              <w:left w:val="single" w:sz="4" w:space="0" w:color="000000"/>
-              <w:bottom w:val="single" w:sz="4" w:space="0" w:color="000000"/>
-            </w:tcBorders>
-            <w:tcMar>
-              <w:top w:w="0" w:type="dxa"/>
-              <w:left w:w="108" w:type="dxa"/>
-              <w:bottom w:w="0" w:type="dxa"/>
-              <w:right w:w="108" w:type="dxa"/>
-            </w:tcMar>
-          </w:tcPr>
-          <w:p>
-            <w:pPr>
-              <w:snapToGrid w:val="0"/>
-              <w:rPr>
-                <w:sz w:val="18"/>
-                <w:lang w:val="en-NZ"/>
-              </w:rPr>
-            </w:pPr>
-          </w:p>
-        </w:tc>
-        <w:tc>
-          <w:tcPr>
-            <w:tcW w:w="3780" w:type="dxa"/>
-            <w:tcBorders>
-              <w:top w:val="single" w:sz="4" w:space="0" w:color="000000"/>
-              <w:left w:val="single" w:sz="4" w:space="0" w:color="000000"/>
-              <w:bottom w:val="single" w:sz="4" w:space="0" w:color="000000"/>
-            </w:tcBorders>
-            <w:tcMar>
-              <w:top w:w="0" w:type="dxa"/>
-              <w:left w:w="108" w:type="dxa"/>
-              <w:bottom w:w="0" w:type="dxa"/>
-              <w:right w:w="108" w:type="dxa"/>
-            </w:tcMar>
-          </w:tcPr>
-          <w:p>
-            <w:pPr>
-              <w:snapToGrid w:val="0"/>
-              <w:rPr>
-                <w:sz w:val="18"/>
-                <w:lang w:val="en-NZ"/>
-              </w:rPr>
-            </w:pPr>
-          </w:p>
-        </w:tc>
-        <w:tc>
-          <w:tcPr>
-            <w:tcW w:w="2265" w:type="dxa"/>
-            <w:tcBorders>
-              <w:top w:val="single" w:sz="4" w:space="0" w:color="000000"/>
-              <w:left w:val="single" w:sz="4" w:space="0" w:color="000000"/>
-              <w:bottom w:val="single" w:sz="4" w:space="0" w:color="000000"/>
-              <w:right w:val="single" w:sz="4" w:space="0" w:color="000000"/>
-            </w:tcBorders>
-            <w:tcMar>
-              <w:top w:w="0" w:type="dxa"/>
-              <w:left w:w="108" w:type="dxa"/>
-              <w:bottom w:w="0" w:type="dxa"/>
-              <w:right w:w="108" w:type="dxa"/>
-            </w:tcMar>
-          </w:tcPr>
-          <w:p>
-            <w:pPr>
-              <w:snapToGrid w:val="0"/>
-              <w:rPr>
-                <w:sz w:val="18"/>
-                <w:lang w:val="en-NZ"/>
-              </w:rPr>
-            </w:pPr>
-          </w:p>
-        </w:tc>
-      </w:tr>
-      <w:tr>
-        <w:tc>
-          <w:tcPr>
-            <w:tcW w:w="3060" w:type="dxa"/>
-            <w:tcBorders>
-              <w:top w:val="single" w:sz="4" w:space="0" w:color="000000"/>
-              <w:left w:val="single" w:sz="4" w:space="0" w:color="000000"/>
-              <w:bottom w:val="single" w:sz="4" w:space="0" w:color="000000"/>
-            </w:tcBorders>
-            <w:tcMar>
-              <w:top w:w="0" w:type="dxa"/>
-              <w:left w:w="108" w:type="dxa"/>
-              <w:bottom w:w="0" w:type="dxa"/>
-              <w:right w:w="108" w:type="dxa"/>
-            </w:tcMar>
-          </w:tcPr>
-          <w:p>
-            <w:pPr>
-              <w:snapToGrid w:val="0"/>
-              <w:rPr>
-                <w:sz w:val="18"/>
-                <w:lang w:val="en-NZ"/>
-              </w:rPr>
-            </w:pPr>
-          </w:p>
-        </w:tc>
-        <w:tc>
-          <w:tcPr>
-            <w:tcW w:w="3780" w:type="dxa"/>
-            <w:tcBorders>
-              <w:top w:val="single" w:sz="4" w:space="0" w:color="000000"/>
-              <w:left w:val="single" w:sz="4" w:space="0" w:color="000000"/>
-              <w:bottom w:val="single" w:sz="4" w:space="0" w:color="000000"/>
-            </w:tcBorders>
-            <w:tcMar>
-              <w:top w:w="0" w:type="dxa"/>
-              <w:left w:w="108" w:type="dxa"/>
-              <w:bottom w:w="0" w:type="dxa"/>
-              <w:right w:w="108" w:type="dxa"/>
-            </w:tcMar>
-          </w:tcPr>
-          <w:p>
-            <w:pPr>
-              <w:snapToGrid w:val="0"/>
-              <w:rPr>
-                <w:sz w:val="18"/>
-                <w:lang w:val="en-NZ"/>
-              </w:rPr>
-            </w:pPr>
-          </w:p>
-        </w:tc>
-        <w:tc>
-          <w:tcPr>
-            <w:tcW w:w="2265" w:type="dxa"/>
-            <w:tcBorders>
-              <w:top w:val="single" w:sz="4" w:space="0" w:color="000000"/>
-              <w:left w:val="single" w:sz="4" w:space="0" w:color="000000"/>
-              <w:bottom w:val="single" w:sz="4" w:space="0" w:color="000000"/>
-              <w:right w:val="single" w:sz="4" w:space="0" w:color="000000"/>
-            </w:tcBorders>
-            <w:tcMar>
-              <w:top w:w="0" w:type="dxa"/>
-              <w:left w:w="108" w:type="dxa"/>
-              <w:bottom w:w="0" w:type="dxa"/>
-              <w:right w:w="108" w:type="dxa"/>
-            </w:tcMar>
-          </w:tcPr>
-          <w:p>
-            <w:pPr>
-              <w:snapToGrid w:val="0"/>
-              <w:rPr>
-                <w:sz w:val="18"/>
-                <w:lang w:val="en-NZ"/>
-              </w:rPr>
-            </w:pPr>
-          </w:p>
-        </w:tc>
-      </w:tr>
     </w:tbl>
     <w:p>
       <w:pPr>
@@ -13468,9 +12746,19 @@
       <w:pPr>
         <w:pStyle w:val="berschrift1"/>
       </w:pPr>
-      <w:bookmarkStart w:id="62" w:name="_Toc451772232"/>
+      <w:bookmarkStart w:id="61" w:name="_Toc451772232"/>
       <w:r>
         <w:t>Management Process and Procedures</w:t>
+      </w:r>
+      <w:bookmarkEnd w:id="61"/>
+    </w:p>
+    <w:p>
+      <w:pPr>
+        <w:pStyle w:val="berschrift2"/>
+      </w:pPr>
+      <w:bookmarkStart w:id="62" w:name="_Toc451772233"/>
+      <w:r>
+        <w:t>Measuring and Assessing the Extent of Testing</w:t>
       </w:r>
       <w:bookmarkEnd w:id="62"/>
     </w:p>
@@ -13479,26 +12767,16 @@
         <w:pStyle w:val="InfoBlue"/>
       </w:pPr>
       <w:r>
-        <w:t xml:space="preserve">[Outline what processes and procedures are to be used when issues arise with the </w:t>
-      </w:r>
-      <w:r>
-        <w:rPr>
-          <w:b/>
-          <w:bCs/>
-        </w:rPr>
-        <w:t>Test Plan</w:t>
-      </w:r>
-      <w:r>
-        <w:t xml:space="preserve"> and its enactment.]</w:t>
+        <w:t>[Outline the measurement and assessment process to be used to track the extent of testing.]</w:t>
       </w:r>
     </w:p>
     <w:p>
       <w:pPr>
         <w:pStyle w:val="berschrift2"/>
       </w:pPr>
-      <w:bookmarkStart w:id="63" w:name="_Toc451772233"/>
-      <w:r>
-        <w:t>Measuring and Assessing the Extent of Testing</w:t>
+      <w:bookmarkStart w:id="63" w:name="_Toc451772234"/>
+      <w:r>
+        <w:t>Assessing the Deliverables of this Test Plan</w:t>
       </w:r>
       <w:bookmarkEnd w:id="63"/>
     </w:p>
@@ -13507,47 +12785,33 @@
         <w:pStyle w:val="InfoBlue"/>
       </w:pPr>
       <w:r>
-        <w:t>[Outline the measurement and assessment process to be used to track the extent of testing.]</w:t>
+        <w:t xml:space="preserve">[Outline the assessment process for reviewing and accepting the deliverables of this </w:t>
+      </w:r>
+      <w:r>
+        <w:rPr>
+          <w:b/>
+          <w:bCs/>
+        </w:rPr>
+        <w:t>Test Plan</w:t>
+      </w:r>
+      <w:r>
+        <w:t>]</w:t>
       </w:r>
     </w:p>
     <w:p>
       <w:pPr>
         <w:pStyle w:val="berschrift2"/>
       </w:pPr>
-      <w:bookmarkStart w:id="64" w:name="_Toc451772234"/>
-      <w:r>
-        <w:t>Assessing the Deliverables of this Test Plan</w:t>
+      <w:bookmarkStart w:id="64" w:name="_Toc451772235"/>
+      <w:r>
+        <w:t xml:space="preserve">Problem </w:t>
+      </w:r>
+      <w:bookmarkStart w:id="65" w:name="_GoBack"/>
+      <w:bookmarkEnd w:id="65"/>
+      <w:r>
+        <w:t>Reporting, Escalation, and Issue Resolution</w:t>
       </w:r>
       <w:bookmarkEnd w:id="64"/>
-    </w:p>
-    <w:p>
-      <w:pPr>
-        <w:pStyle w:val="InfoBlue"/>
-      </w:pPr>
-      <w:r>
-        <w:t xml:space="preserve">[Outline the assessment process for reviewing and accepting the deliverables of this </w:t>
-      </w:r>
-      <w:r>
-        <w:rPr>
-          <w:b/>
-          <w:bCs/>
-        </w:rPr>
-        <w:t>Test Plan</w:t>
-      </w:r>
-      <w:r>
-        <w:t>]</w:t>
-      </w:r>
-    </w:p>
-    <w:p/>
-    <w:p>
-      <w:pPr>
-        <w:pStyle w:val="berschrift2"/>
-      </w:pPr>
-      <w:bookmarkStart w:id="65" w:name="_Toc451772235"/>
-      <w:r>
-        <w:t>Problem Reporting, Escalation, and Issue Resolution</w:t>
-      </w:r>
-      <w:bookmarkEnd w:id="65"/>
     </w:p>
     <w:p>
       <w:pPr>
@@ -13656,7 +12920,11 @@
         <w:pStyle w:val="InfoBlue"/>
       </w:pPr>
       <w:r>
-        <w:t>[Outline the approval process and list the job titles (and names of current incumbents) that initially must approve the plan, and sign off on the plans satisfactory execution.]</w:t>
+        <w:t xml:space="preserve">[Outline the approval process and list the job titles (and names of current incumbents) that initially must </w:t>
+      </w:r>
+      <w:r>
+        <w:lastRenderedPageBreak/>
+        <w:t>approve the plan, and sign off on the plans satisfactory execution.]</w:t>
       </w:r>
     </w:p>
     <w:p>
@@ -13793,6 +13061,7 @@
       </w:rPr>
       <w:fldChar w:fldCharType="separate"/>
     </w:r>
+    <w:proofErr w:type="spellStart"/>
     <w:r>
       <w:rPr>
         <w:rFonts w:ascii="Arial" w:hAnsi="Arial"/>
@@ -13801,6 +13070,7 @@
       </w:rPr>
       <w:t>nappydevelopment</w:t>
     </w:r>
+    <w:proofErr w:type="spellEnd"/>
     <w:r>
       <w:rPr>
         <w:rFonts w:ascii="Arial" w:hAnsi="Arial"/>

</xml_diff>